<commit_message>
ver 2.0.0.6, released to NECi
</commit_message>
<xml_diff>
--- a/application/sn_update_tool/doc/SiliconMotion_UpdataSNTool.docx
+++ b/application/sn_update_tool/doc/SiliconMotion_UpdataSNTool.docx
@@ -556,7 +556,7 @@
               <w:ind w:leftChars="-45" w:left="-108" w:rightChars="-45" w:right="-108"/>
               <w:jc w:val="center"/>
               <w:rPr>
-                <w:rFonts w:eastAsia="ＭＳ 明朝" w:cs="Arial" w:hint="eastAsia"/>
+                <w:rFonts w:eastAsia="ＭＳ 明朝" w:cs="Arial"/>
                 <w:sz w:val="22"/>
                 <w:lang w:eastAsia="ja-JP"/>
               </w:rPr>
@@ -582,7 +582,7 @@
               <w:ind w:leftChars="-45" w:left="-108" w:rightChars="-45" w:right="-108"/>
               <w:jc w:val="center"/>
               <w:rPr>
-                <w:rFonts w:eastAsia="ＭＳ 明朝" w:cs="Arial" w:hint="eastAsia"/>
+                <w:rFonts w:eastAsia="ＭＳ 明朝" w:cs="Arial"/>
                 <w:sz w:val="22"/>
                 <w:lang w:eastAsia="ja-JP"/>
               </w:rPr>
@@ -606,7 +606,7 @@
             <w:pPr>
               <w:spacing w:line="240" w:lineRule="exact"/>
               <w:rPr>
-                <w:rFonts w:eastAsia="ＭＳ 明朝" w:cs="Times New Roman" w:hint="eastAsia"/>
+                <w:rFonts w:eastAsia="ＭＳ 明朝" w:cs="Times New Roman"/>
                 <w:sz w:val="22"/>
                 <w:lang w:eastAsia="ja-JP"/>
               </w:rPr>
@@ -687,16 +687,7 @@
           <w:sz w:val="20"/>
           <w:szCs w:val="20"/>
         </w:rPr>
-        <w:t xml:space="preserve">INFORMATION IN THIS DOCUMENT IS PROVIDED IN CONNECTION WITH PRODUCTS OF SILICON MOTION INC (“SMI”). NO LICENSE, EXPRESS OR IMPLIED, BY ESTOPPEL OR OTHERWISE, TO ANY INTELLECTUAL PROPERTY RIGHTS IS GRANTED BY THIS DOCUMENT. EXCEPT AS PROVIDED IN SMI'S TERMS AND </w:t>
-      </w:r>
-      <w:bookmarkStart w:id="0" w:name="_GoBack"/>
-      <w:bookmarkEnd w:id="0"/>
-      <w:r>
-        <w:rPr>
-          <w:sz w:val="20"/>
-          <w:szCs w:val="20"/>
-        </w:rPr>
-        <w:t xml:space="preserve">CONDITIONS OF SALE FOR SUCH PRODUCTS, SMI ASSUMES NO LIABILITY WHATSOEVER, AND SMI DISCLAIMS ANY EXPRESS OR IMPLIED WARRANTY, RELATING TO SALE AND/OR USE OF SMI PRODUCTS INCLUDING LIABILITY OR WARRANTIES RELATING TO FITNESS FOR A PARTICULAR PURPOSE, MERCHANTABILITY, OR INFRINGEMENT OF ANY PATENT, COPYRIGHT OR OTHER INTELLECTUAL PROPERTY RIGHT. SMI products are not intended for use in medical, life saving, life sustaining, critical control or safety systems, or in nuclear facility applications. SMI may make changes to specifications and product descriptions at any time, without notice. SMI may have patents or pending patent applications, trademarks, copyrights, or other intellectual property rights that relate to the presented subject matter. The furnishing of documents and other materials and information does not provide any license, express or implied, by estoppel or otherwise, to any such patents, trademarks, copyrights, or other intellectual property rights. The information in this document is furnished for informational use only, is subject to change without notice, and should not be construed as a commitment by SMI. SMI assumes no responsibility or liability for any errors or inaccuracies that may appear in this document or any software that may be provided in association with this document. Except as permitted by such license, no part of this document may be reproduced, stored in a retrieval system, or transmitted in any form or by any means without the express written consent of SMI. Contact your local SMI sales office or your distributor to obtain the latest specifications and before placing your product order. Other names and brands may be claimed as the property of others. </w:t>
+        <w:t xml:space="preserve">INFORMATION IN THIS DOCUMENT IS PROVIDED IN CONNECTION WITH PRODUCTS OF SILICON MOTION INC (“SMI”). NO LICENSE, EXPRESS OR IMPLIED, BY ESTOPPEL OR OTHERWISE, TO ANY INTELLECTUAL PROPERTY RIGHTS IS GRANTED BY THIS DOCUMENT. EXCEPT AS PROVIDED IN SMI'S TERMS AND CONDITIONS OF SALE FOR SUCH PRODUCTS, SMI ASSUMES NO LIABILITY WHATSOEVER, AND SMI DISCLAIMS ANY EXPRESS OR IMPLIED WARRANTY, RELATING TO SALE AND/OR USE OF SMI PRODUCTS INCLUDING LIABILITY OR WARRANTIES RELATING TO FITNESS FOR A PARTICULAR PURPOSE, MERCHANTABILITY, OR INFRINGEMENT OF ANY PATENT, COPYRIGHT OR OTHER INTELLECTUAL PROPERTY RIGHT. SMI products are not intended for use in medical, life saving, life sustaining, critical control or safety systems, or in nuclear facility applications. SMI may make changes to specifications and product descriptions at any time, without notice. SMI may have patents or pending patent applications, trademarks, copyrights, or other intellectual property rights that relate to the presented subject matter. The furnishing of documents and other materials and information does not provide any license, express or implied, by estoppel or otherwise, to any such patents, trademarks, copyrights, or other intellectual property rights. The information in this document is furnished for informational use only, is subject to change without notice, and should not be construed as a commitment by SMI. SMI assumes no responsibility or liability for any errors or inaccuracies that may appear in this document or any software that may be provided in association with this document. Except as permitted by such license, no part of this document may be reproduced, stored in a retrieval system, or transmitted in any form or by any means without the express written consent of SMI. Contact your local SMI sales office or your distributor to obtain the latest specifications and before placing your product order. Other names and brands may be claimed as the property of others. </w:t>
       </w:r>
     </w:p>
     <w:p>
@@ -807,7 +798,6 @@
         </w:numPr>
         <w:ind w:leftChars="0"/>
         <w:rPr>
-          <w:rFonts w:hint="eastAsia"/>
           <w:szCs w:val="24"/>
         </w:rPr>
       </w:pPr>
@@ -839,7 +829,6 @@
         </w:numPr>
         <w:ind w:leftChars="0"/>
         <w:rPr>
-          <w:rFonts w:hint="eastAsia"/>
           <w:szCs w:val="24"/>
         </w:rPr>
       </w:pPr>
@@ -865,16 +854,14 @@
         <w:pStyle w:val="ad"/>
         <w:ind w:leftChars="0" w:left="851"/>
         <w:rPr>
-          <w:rFonts w:eastAsia="ＭＳ 明朝" w:hint="eastAsia"/>
+          <w:rFonts w:eastAsia="ＭＳ 明朝"/>
           <w:szCs w:val="24"/>
           <w:lang w:eastAsia="ja-JP"/>
         </w:rPr>
       </w:pPr>
       <w:r>
         <w:rPr>
-          <w:noProof/>
-          <w:szCs w:val="24"/>
-          <w:lang w:eastAsia="ja-JP"/>
+          <w:szCs w:val="24"/>
         </w:rPr>
       </w:r>
       <w:r>
@@ -886,13 +873,13 @@
             <v:stroke joinstyle="miter"/>
             <v:path gradientshapeok="t" o:connecttype="rect"/>
           </v:shapetype>
-          <v:shape id="_x0000_s1029" type="#_x0000_t202" style="width:446.25pt;height:425.9pt;mso-left-percent:-10001;mso-top-percent:-10001;mso-position-horizontal:absolute;mso-position-horizontal-relative:char;mso-position-vertical:absolute;mso-position-vertical-relative:line;mso-left-percent:-10001;mso-top-percent:-10001">
+          <v:shape id="_x0000_s1030" type="#_x0000_t202" style="width:446.25pt;height:425.9pt;mso-left-percent:-10001;mso-top-percent:-10001;mso-position-horizontal:absolute;mso-position-horizontal-relative:char;mso-position-vertical:absolute;mso-position-vertical-relative:line;mso-left-percent:-10001;mso-top-percent:-10001">
             <v:textbox inset="5.85pt,.7pt,5.85pt,.7pt">
               <w:txbxContent>
                 <w:p>
                   <w:pPr>
                     <w:rPr>
-                      <w:rFonts w:eastAsia="ＭＳ 明朝" w:hint="eastAsia"/>
+                      <w:rFonts w:eastAsia="ＭＳ 明朝"/>
                       <w:sz w:val="22"/>
                       <w:lang w:eastAsia="ja-JP"/>
                     </w:rPr>
@@ -909,7 +896,7 @@
                 <w:p>
                   <w:pPr>
                     <w:rPr>
-                      <w:rFonts w:eastAsia="ＭＳ 明朝" w:hint="eastAsia"/>
+                      <w:rFonts w:eastAsia="ＭＳ 明朝"/>
                       <w:sz w:val="22"/>
                       <w:lang w:eastAsia="ja-JP"/>
                     </w:rPr>
@@ -946,7 +933,7 @@
                 <w:p>
                   <w:pPr>
                     <w:rPr>
-                      <w:rFonts w:eastAsia="ＭＳ 明朝" w:hint="eastAsia"/>
+                      <w:rFonts w:eastAsia="ＭＳ 明朝"/>
                       <w:sz w:val="22"/>
                       <w:lang w:eastAsia="ja-JP"/>
                     </w:rPr>
@@ -972,7 +959,7 @@
                 <w:p>
                   <w:pPr>
                     <w:rPr>
-                      <w:rFonts w:eastAsia="ＭＳ 明朝" w:hint="eastAsia"/>
+                      <w:rFonts w:eastAsia="ＭＳ 明朝"/>
                       <w:sz w:val="22"/>
                       <w:lang w:eastAsia="ja-JP"/>
                     </w:rPr>
@@ -998,7 +985,7 @@
                 <w:p>
                   <w:pPr>
                     <w:rPr>
-                      <w:rFonts w:eastAsia="ＭＳ 明朝" w:hint="eastAsia"/>
+                      <w:rFonts w:eastAsia="ＭＳ 明朝"/>
                       <w:i/>
                       <w:sz w:val="22"/>
                       <w:lang w:eastAsia="ja-JP"/>
@@ -1025,7 +1012,7 @@
                 <w:p>
                   <w:pPr>
                     <w:rPr>
-                      <w:rFonts w:eastAsia="ＭＳ 明朝" w:hint="eastAsia"/>
+                      <w:rFonts w:eastAsia="ＭＳ 明朝"/>
                       <w:i/>
                       <w:sz w:val="22"/>
                       <w:lang w:eastAsia="ja-JP"/>
@@ -1054,7 +1041,7 @@
                 <w:p>
                   <w:pPr>
                     <w:rPr>
-                      <w:rFonts w:eastAsia="ＭＳ 明朝" w:hint="eastAsia"/>
+                      <w:rFonts w:eastAsia="ＭＳ 明朝"/>
                       <w:i/>
                       <w:sz w:val="22"/>
                       <w:lang w:eastAsia="ja-JP"/>
@@ -1083,7 +1070,7 @@
                 <w:p>
                   <w:pPr>
                     <w:rPr>
-                      <w:rFonts w:eastAsia="ＭＳ 明朝" w:hint="eastAsia"/>
+                      <w:rFonts w:eastAsia="ＭＳ 明朝"/>
                       <w:sz w:val="22"/>
                       <w:lang w:eastAsia="ja-JP"/>
                     </w:rPr>
@@ -1108,7 +1095,7 @@
                 <w:p>
                   <w:pPr>
                     <w:rPr>
-                      <w:rFonts w:eastAsia="ＭＳ 明朝" w:hint="eastAsia"/>
+                      <w:rFonts w:eastAsia="ＭＳ 明朝"/>
                       <w:sz w:val="22"/>
                       <w:lang w:eastAsia="ja-JP"/>
                     </w:rPr>
@@ -1125,7 +1112,7 @@
                 <w:p>
                   <w:pPr>
                     <w:rPr>
-                      <w:rFonts w:eastAsia="ＭＳ 明朝" w:hint="eastAsia"/>
+                      <w:rFonts w:eastAsia="ＭＳ 明朝"/>
                       <w:sz w:val="22"/>
                       <w:lang w:eastAsia="ja-JP"/>
                     </w:rPr>
@@ -1142,7 +1129,7 @@
                 <w:p>
                   <w:pPr>
                     <w:rPr>
-                      <w:rFonts w:eastAsia="ＭＳ 明朝" w:hint="eastAsia"/>
+                      <w:rFonts w:eastAsia="ＭＳ 明朝"/>
                       <w:sz w:val="22"/>
                       <w:lang w:eastAsia="ja-JP"/>
                     </w:rPr>
@@ -1159,7 +1146,7 @@
                 <w:p>
                   <w:pPr>
                     <w:rPr>
-                      <w:rFonts w:eastAsia="ＭＳ 明朝" w:hint="eastAsia"/>
+                      <w:rFonts w:eastAsia="ＭＳ 明朝"/>
                       <w:sz w:val="22"/>
                       <w:lang w:eastAsia="ja-JP"/>
                     </w:rPr>
@@ -1176,7 +1163,7 @@
                 <w:p>
                   <w:pPr>
                     <w:rPr>
-                      <w:rFonts w:eastAsia="ＭＳ 明朝" w:hint="eastAsia"/>
+                      <w:rFonts w:eastAsia="ＭＳ 明朝"/>
                       <w:sz w:val="22"/>
                       <w:lang w:eastAsia="ja-JP"/>
                     </w:rPr>
@@ -1193,7 +1180,7 @@
                 <w:p>
                   <w:pPr>
                     <w:rPr>
-                      <w:rFonts w:eastAsia="ＭＳ 明朝" w:hint="eastAsia"/>
+                      <w:rFonts w:eastAsia="ＭＳ 明朝"/>
                       <w:sz w:val="22"/>
                       <w:lang w:eastAsia="ja-JP"/>
                     </w:rPr>
@@ -1210,7 +1197,7 @@
                 <w:p>
                   <w:pPr>
                     <w:rPr>
-                      <w:rFonts w:eastAsia="ＭＳ 明朝" w:hint="eastAsia"/>
+                      <w:rFonts w:eastAsia="ＭＳ 明朝"/>
                       <w:sz w:val="22"/>
                       <w:lang w:eastAsia="ja-JP"/>
                     </w:rPr>
@@ -1227,7 +1214,7 @@
                 <w:p>
                   <w:pPr>
                     <w:rPr>
-                      <w:rFonts w:eastAsia="ＭＳ 明朝" w:hint="eastAsia"/>
+                      <w:rFonts w:eastAsia="ＭＳ 明朝"/>
                       <w:sz w:val="22"/>
                       <w:lang w:eastAsia="ja-JP"/>
                     </w:rPr>
@@ -1244,7 +1231,7 @@
                 <w:p>
                   <w:pPr>
                     <w:rPr>
-                      <w:rFonts w:eastAsia="ＭＳ 明朝" w:hint="eastAsia"/>
+                      <w:rFonts w:eastAsia="ＭＳ 明朝"/>
                       <w:i/>
                       <w:sz w:val="22"/>
                       <w:lang w:eastAsia="ja-JP"/>
@@ -1271,7 +1258,7 @@
                 <w:p>
                   <w:pPr>
                     <w:rPr>
-                      <w:rFonts w:eastAsia="ＭＳ 明朝" w:hint="eastAsia"/>
+                      <w:rFonts w:eastAsia="ＭＳ 明朝"/>
                       <w:sz w:val="22"/>
                       <w:lang w:eastAsia="ja-JP"/>
                     </w:rPr>
@@ -1305,7 +1292,7 @@
                 <w:p>
                   <w:pPr>
                     <w:rPr>
-                      <w:rFonts w:eastAsia="ＭＳ 明朝" w:hint="eastAsia"/>
+                      <w:rFonts w:eastAsia="ＭＳ 明朝"/>
                       <w:i/>
                       <w:sz w:val="22"/>
                       <w:lang w:eastAsia="ja-JP"/>
@@ -1352,7 +1339,7 @@
                 <w:p>
                   <w:pPr>
                     <w:rPr>
-                      <w:rFonts w:eastAsia="ＭＳ 明朝" w:hint="eastAsia"/>
+                      <w:rFonts w:eastAsia="ＭＳ 明朝"/>
                       <w:sz w:val="22"/>
                       <w:lang w:eastAsia="ja-JP"/>
                     </w:rPr>
@@ -1377,7 +1364,7 @@
                 <w:p>
                   <w:pPr>
                     <w:rPr>
-                      <w:rFonts w:eastAsia="ＭＳ 明朝" w:hint="eastAsia"/>
+                      <w:rFonts w:eastAsia="ＭＳ 明朝"/>
                       <w:sz w:val="22"/>
                       <w:lang w:eastAsia="ja-JP"/>
                     </w:rPr>
@@ -1394,7 +1381,7 @@
                 <w:p>
                   <w:pPr>
                     <w:rPr>
-                      <w:rFonts w:eastAsia="ＭＳ 明朝" w:hint="eastAsia"/>
+                      <w:rFonts w:eastAsia="ＭＳ 明朝"/>
                       <w:sz w:val="22"/>
                       <w:lang w:eastAsia="ja-JP"/>
                     </w:rPr>
@@ -1411,7 +1398,7 @@
                 <w:p>
                   <w:pPr>
                     <w:rPr>
-                      <w:rFonts w:eastAsia="ＭＳ 明朝" w:hint="eastAsia"/>
+                      <w:rFonts w:eastAsia="ＭＳ 明朝"/>
                       <w:lang w:eastAsia="ja-JP"/>
                     </w:rPr>
                   </w:pPr>
@@ -1436,7 +1423,7 @@
         <w:pStyle w:val="ad"/>
         <w:ind w:leftChars="0" w:left="360"/>
         <w:rPr>
-          <w:rFonts w:eastAsia="ＭＳ 明朝" w:hint="eastAsia"/>
+          <w:rFonts w:eastAsia="ＭＳ 明朝"/>
           <w:sz w:val="21"/>
           <w:szCs w:val="21"/>
           <w:lang w:eastAsia="ja-JP"/>
@@ -1476,7 +1463,7 @@
         <w:pStyle w:val="ad"/>
         <w:ind w:leftChars="0" w:left="360"/>
         <w:rPr>
-          <w:rFonts w:eastAsia="ＭＳ 明朝" w:hint="eastAsia"/>
+          <w:rFonts w:eastAsia="ＭＳ 明朝"/>
           <w:szCs w:val="24"/>
           <w:lang w:eastAsia="ja-JP"/>
         </w:rPr>
@@ -1512,7 +1499,7 @@
               <w:pStyle w:val="ad"/>
               <w:ind w:leftChars="0" w:left="0"/>
               <w:rPr>
-                <w:rFonts w:eastAsia="ＭＳ 明朝" w:hint="eastAsia"/>
+                <w:rFonts w:eastAsia="ＭＳ 明朝"/>
                 <w:b/>
                 <w:sz w:val="22"/>
                 <w:lang w:eastAsia="ja-JP"/>
@@ -1539,7 +1526,7 @@
               <w:pStyle w:val="ad"/>
               <w:ind w:leftChars="0" w:left="0"/>
               <w:rPr>
-                <w:rFonts w:eastAsia="ＭＳ 明朝" w:hint="eastAsia"/>
+                <w:rFonts w:eastAsia="ＭＳ 明朝"/>
                 <w:b/>
                 <w:sz w:val="22"/>
                 <w:lang w:eastAsia="ja-JP"/>
@@ -1567,7 +1554,7 @@
               <w:pStyle w:val="ad"/>
               <w:ind w:leftChars="0" w:left="0"/>
               <w:rPr>
-                <w:rFonts w:eastAsia="ＭＳ 明朝" w:hint="eastAsia"/>
+                <w:rFonts w:eastAsia="ＭＳ 明朝"/>
                 <w:b/>
                 <w:sz w:val="22"/>
                 <w:lang w:eastAsia="ja-JP"/>
@@ -1595,7 +1582,7 @@
               <w:pStyle w:val="ad"/>
               <w:ind w:leftChars="0" w:left="0"/>
               <w:rPr>
-                <w:rFonts w:eastAsia="ＭＳ 明朝" w:hint="eastAsia"/>
+                <w:rFonts w:eastAsia="ＭＳ 明朝"/>
                 <w:sz w:val="22"/>
                 <w:lang w:eastAsia="ja-JP"/>
               </w:rPr>
@@ -1619,7 +1606,7 @@
               <w:pStyle w:val="ad"/>
               <w:ind w:leftChars="0" w:left="0"/>
               <w:rPr>
-                <w:rFonts w:eastAsia="ＭＳ 明朝" w:hint="eastAsia"/>
+                <w:rFonts w:eastAsia="ＭＳ 明朝"/>
                 <w:sz w:val="22"/>
                 <w:lang w:eastAsia="ja-JP"/>
               </w:rPr>
@@ -1643,7 +1630,7 @@
               <w:pStyle w:val="ad"/>
               <w:ind w:leftChars="0" w:left="0"/>
               <w:rPr>
-                <w:rFonts w:eastAsia="ＭＳ 明朝" w:hint="eastAsia"/>
+                <w:rFonts w:eastAsia="ＭＳ 明朝"/>
                 <w:sz w:val="22"/>
                 <w:lang w:eastAsia="ja-JP"/>
               </w:rPr>
@@ -1667,7 +1654,7 @@
               <w:pStyle w:val="ad"/>
               <w:ind w:leftChars="0" w:left="0"/>
               <w:rPr>
-                <w:rFonts w:eastAsia="ＭＳ 明朝" w:hint="eastAsia"/>
+                <w:rFonts w:eastAsia="ＭＳ 明朝"/>
                 <w:sz w:val="22"/>
                 <w:lang w:eastAsia="ja-JP"/>
               </w:rPr>
@@ -1691,7 +1678,7 @@
               <w:pStyle w:val="ad"/>
               <w:ind w:leftChars="0" w:left="0"/>
               <w:rPr>
-                <w:rFonts w:eastAsia="ＭＳ 明朝" w:hint="eastAsia"/>
+                <w:rFonts w:eastAsia="ＭＳ 明朝"/>
                 <w:sz w:val="22"/>
                 <w:lang w:eastAsia="ja-JP"/>
               </w:rPr>
@@ -1717,7 +1704,7 @@
               <w:pStyle w:val="ad"/>
               <w:ind w:leftChars="0" w:left="0"/>
               <w:rPr>
-                <w:rFonts w:eastAsia="ＭＳ 明朝" w:hint="eastAsia"/>
+                <w:rFonts w:eastAsia="ＭＳ 明朝"/>
                 <w:sz w:val="22"/>
                 <w:lang w:eastAsia="ja-JP"/>
               </w:rPr>
@@ -1741,7 +1728,7 @@
               <w:pStyle w:val="ad"/>
               <w:ind w:leftChars="0" w:left="0"/>
               <w:rPr>
-                <w:rFonts w:eastAsia="ＭＳ 明朝" w:hint="eastAsia"/>
+                <w:rFonts w:eastAsia="ＭＳ 明朝"/>
                 <w:sz w:val="22"/>
                 <w:lang w:eastAsia="ja-JP"/>
               </w:rPr>
@@ -1765,7 +1752,7 @@
               <w:pStyle w:val="ad"/>
               <w:ind w:leftChars="0" w:left="0"/>
               <w:rPr>
-                <w:rFonts w:eastAsia="ＭＳ 明朝" w:hint="eastAsia"/>
+                <w:rFonts w:eastAsia="ＭＳ 明朝"/>
                 <w:sz w:val="22"/>
                 <w:lang w:eastAsia="ja-JP"/>
               </w:rPr>
@@ -1789,7 +1776,7 @@
               <w:pStyle w:val="ad"/>
               <w:ind w:leftChars="0" w:left="0"/>
               <w:rPr>
-                <w:rFonts w:eastAsia="ＭＳ 明朝" w:hint="eastAsia"/>
+                <w:rFonts w:eastAsia="ＭＳ 明朝"/>
                 <w:sz w:val="22"/>
                 <w:lang w:eastAsia="ja-JP"/>
               </w:rPr>
@@ -1813,7 +1800,7 @@
               <w:pStyle w:val="ad"/>
               <w:ind w:leftChars="0" w:left="0"/>
               <w:rPr>
-                <w:rFonts w:eastAsia="ＭＳ 明朝" w:hint="eastAsia"/>
+                <w:rFonts w:eastAsia="ＭＳ 明朝"/>
                 <w:sz w:val="22"/>
                 <w:lang w:eastAsia="ja-JP"/>
               </w:rPr>
@@ -1839,7 +1826,7 @@
               <w:pStyle w:val="ad"/>
               <w:ind w:leftChars="0" w:left="0"/>
               <w:rPr>
-                <w:rFonts w:eastAsia="ＭＳ 明朝" w:hint="eastAsia"/>
+                <w:rFonts w:eastAsia="ＭＳ 明朝"/>
                 <w:sz w:val="22"/>
                 <w:lang w:eastAsia="ja-JP"/>
               </w:rPr>
@@ -1863,7 +1850,7 @@
               <w:pStyle w:val="ad"/>
               <w:ind w:leftChars="0" w:left="0"/>
               <w:rPr>
-                <w:rFonts w:eastAsia="ＭＳ 明朝" w:hint="eastAsia"/>
+                <w:rFonts w:eastAsia="ＭＳ 明朝"/>
                 <w:sz w:val="22"/>
                 <w:lang w:eastAsia="ja-JP"/>
               </w:rPr>
@@ -1887,7 +1874,7 @@
               <w:pStyle w:val="ad"/>
               <w:ind w:leftChars="0" w:left="0"/>
               <w:rPr>
-                <w:rFonts w:eastAsia="ＭＳ 明朝" w:hint="eastAsia"/>
+                <w:rFonts w:eastAsia="ＭＳ 明朝"/>
                 <w:sz w:val="22"/>
                 <w:lang w:eastAsia="ja-JP"/>
               </w:rPr>
@@ -1911,7 +1898,7 @@
               <w:pStyle w:val="ad"/>
               <w:ind w:leftChars="0" w:left="0"/>
               <w:rPr>
-                <w:rFonts w:eastAsia="ＭＳ 明朝" w:hint="eastAsia"/>
+                <w:rFonts w:eastAsia="ＭＳ 明朝"/>
                 <w:sz w:val="22"/>
                 <w:lang w:eastAsia="ja-JP"/>
               </w:rPr>
@@ -1935,7 +1922,7 @@
               <w:pStyle w:val="ad"/>
               <w:ind w:leftChars="0" w:left="0"/>
               <w:rPr>
-                <w:rFonts w:eastAsia="ＭＳ 明朝" w:hint="eastAsia"/>
+                <w:rFonts w:eastAsia="ＭＳ 明朝"/>
                 <w:sz w:val="22"/>
                 <w:lang w:eastAsia="ja-JP"/>
               </w:rPr>
@@ -1961,7 +1948,7 @@
               <w:pStyle w:val="ad"/>
               <w:ind w:leftChars="0" w:left="0"/>
               <w:rPr>
-                <w:rFonts w:eastAsia="ＭＳ 明朝" w:hint="eastAsia"/>
+                <w:rFonts w:eastAsia="ＭＳ 明朝"/>
                 <w:sz w:val="22"/>
                 <w:lang w:eastAsia="ja-JP"/>
               </w:rPr>
@@ -1985,7 +1972,7 @@
               <w:pStyle w:val="ad"/>
               <w:ind w:leftChars="0" w:left="0"/>
               <w:rPr>
-                <w:rFonts w:eastAsia="ＭＳ 明朝" w:hint="eastAsia"/>
+                <w:rFonts w:eastAsia="ＭＳ 明朝"/>
                 <w:sz w:val="22"/>
                 <w:lang w:eastAsia="ja-JP"/>
               </w:rPr>
@@ -2009,7 +1996,7 @@
               <w:pStyle w:val="ad"/>
               <w:ind w:leftChars="0" w:left="0"/>
               <w:rPr>
-                <w:rFonts w:eastAsia="ＭＳ 明朝" w:hint="eastAsia"/>
+                <w:rFonts w:eastAsia="ＭＳ 明朝"/>
                 <w:sz w:val="22"/>
                 <w:lang w:eastAsia="ja-JP"/>
               </w:rPr>
@@ -2049,7 +2036,7 @@
               <w:pStyle w:val="ad"/>
               <w:ind w:leftChars="0" w:left="0"/>
               <w:rPr>
-                <w:rFonts w:eastAsia="ＭＳ 明朝" w:hint="eastAsia"/>
+                <w:rFonts w:eastAsia="ＭＳ 明朝"/>
                 <w:sz w:val="22"/>
                 <w:lang w:eastAsia="ja-JP"/>
               </w:rPr>
@@ -2073,7 +2060,7 @@
               <w:pStyle w:val="ad"/>
               <w:ind w:leftChars="0" w:left="0"/>
               <w:rPr>
-                <w:rFonts w:eastAsia="ＭＳ 明朝" w:hint="eastAsia"/>
+                <w:rFonts w:eastAsia="ＭＳ 明朝"/>
                 <w:sz w:val="22"/>
                 <w:lang w:eastAsia="ja-JP"/>
               </w:rPr>
@@ -2099,7 +2086,7 @@
               <w:pStyle w:val="ad"/>
               <w:ind w:leftChars="0" w:left="0"/>
               <w:rPr>
-                <w:rFonts w:eastAsia="ＭＳ 明朝" w:hint="eastAsia"/>
+                <w:rFonts w:eastAsia="ＭＳ 明朝"/>
                 <w:sz w:val="22"/>
                 <w:lang w:eastAsia="ja-JP"/>
               </w:rPr>
@@ -2123,7 +2110,7 @@
               <w:pStyle w:val="ad"/>
               <w:ind w:leftChars="0" w:left="0"/>
               <w:rPr>
-                <w:rFonts w:eastAsia="ＭＳ 明朝" w:hint="eastAsia"/>
+                <w:rFonts w:eastAsia="ＭＳ 明朝"/>
                 <w:i/>
                 <w:sz w:val="22"/>
                 <w:lang w:eastAsia="ja-JP"/>
@@ -2151,7 +2138,7 @@
               <w:pStyle w:val="ad"/>
               <w:ind w:leftChars="0" w:left="0"/>
               <w:rPr>
-                <w:rFonts w:eastAsia="ＭＳ 明朝" w:hint="eastAsia"/>
+                <w:rFonts w:eastAsia="ＭＳ 明朝"/>
                 <w:sz w:val="22"/>
                 <w:lang w:eastAsia="ja-JP"/>
               </w:rPr>
@@ -2175,7 +2162,7 @@
               <w:pStyle w:val="ad"/>
               <w:ind w:leftChars="0" w:left="0"/>
               <w:rPr>
-                <w:rFonts w:eastAsia="ＭＳ 明朝" w:hint="eastAsia"/>
+                <w:rFonts w:eastAsia="ＭＳ 明朝"/>
                 <w:sz w:val="22"/>
                 <w:lang w:eastAsia="ja-JP"/>
               </w:rPr>
@@ -2199,7 +2186,7 @@
               <w:pStyle w:val="ad"/>
               <w:ind w:leftChars="0" w:left="0"/>
               <w:rPr>
-                <w:rFonts w:eastAsia="ＭＳ 明朝" w:hint="eastAsia"/>
+                <w:rFonts w:eastAsia="ＭＳ 明朝"/>
                 <w:sz w:val="22"/>
                 <w:lang w:eastAsia="ja-JP"/>
               </w:rPr>
@@ -2225,7 +2212,7 @@
               <w:pStyle w:val="ad"/>
               <w:ind w:leftChars="0" w:left="0"/>
               <w:rPr>
-                <w:rFonts w:eastAsia="ＭＳ 明朝" w:hint="eastAsia"/>
+                <w:rFonts w:eastAsia="ＭＳ 明朝"/>
                 <w:sz w:val="22"/>
                 <w:lang w:eastAsia="ja-JP"/>
               </w:rPr>
@@ -2249,7 +2236,7 @@
               <w:pStyle w:val="ad"/>
               <w:ind w:leftChars="0" w:left="0"/>
               <w:rPr>
-                <w:rFonts w:eastAsia="ＭＳ 明朝" w:hint="eastAsia"/>
+                <w:rFonts w:eastAsia="ＭＳ 明朝"/>
                 <w:i/>
                 <w:sz w:val="22"/>
                 <w:lang w:eastAsia="ja-JP"/>
@@ -2286,7 +2273,7 @@
               <w:pStyle w:val="ad"/>
               <w:ind w:leftChars="0" w:left="0"/>
               <w:rPr>
-                <w:rFonts w:eastAsia="ＭＳ 明朝" w:hint="eastAsia"/>
+                <w:rFonts w:eastAsia="ＭＳ 明朝"/>
                 <w:sz w:val="22"/>
                 <w:lang w:eastAsia="ja-JP"/>
               </w:rPr>
@@ -2310,7 +2297,7 @@
               <w:pStyle w:val="ad"/>
               <w:ind w:leftChars="0" w:left="0"/>
               <w:rPr>
-                <w:rFonts w:eastAsia="ＭＳ 明朝" w:hint="eastAsia"/>
+                <w:rFonts w:eastAsia="ＭＳ 明朝"/>
                 <w:sz w:val="22"/>
                 <w:lang w:eastAsia="ja-JP"/>
               </w:rPr>
@@ -2334,7 +2321,7 @@
               <w:pStyle w:val="ad"/>
               <w:ind w:leftChars="0" w:left="0"/>
               <w:rPr>
-                <w:rFonts w:eastAsia="ＭＳ 明朝" w:hint="eastAsia"/>
+                <w:rFonts w:eastAsia="ＭＳ 明朝"/>
                 <w:sz w:val="22"/>
                 <w:lang w:eastAsia="ja-JP"/>
               </w:rPr>
@@ -2360,7 +2347,7 @@
               <w:pStyle w:val="ad"/>
               <w:ind w:leftChars="0" w:left="0"/>
               <w:rPr>
-                <w:rFonts w:eastAsia="ＭＳ 明朝" w:hint="eastAsia"/>
+                <w:rFonts w:eastAsia="ＭＳ 明朝"/>
                 <w:sz w:val="22"/>
                 <w:lang w:eastAsia="ja-JP"/>
               </w:rPr>
@@ -2384,7 +2371,7 @@
               <w:pStyle w:val="ad"/>
               <w:ind w:leftChars="0" w:left="0"/>
               <w:rPr>
-                <w:rFonts w:eastAsia="ＭＳ 明朝" w:hint="eastAsia"/>
+                <w:rFonts w:eastAsia="ＭＳ 明朝"/>
                 <w:i/>
                 <w:sz w:val="22"/>
                 <w:lang w:eastAsia="ja-JP"/>
@@ -2410,7 +2397,7 @@
               <w:pStyle w:val="ad"/>
               <w:ind w:leftChars="0" w:left="0"/>
               <w:rPr>
-                <w:rFonts w:eastAsia="ＭＳ 明朝" w:hint="eastAsia"/>
+                <w:rFonts w:eastAsia="ＭＳ 明朝"/>
                 <w:sz w:val="22"/>
                 <w:lang w:eastAsia="ja-JP"/>
               </w:rPr>
@@ -2434,7 +2421,7 @@
               <w:pStyle w:val="ad"/>
               <w:ind w:leftChars="0" w:left="0"/>
               <w:rPr>
-                <w:rFonts w:eastAsia="ＭＳ 明朝" w:hint="eastAsia"/>
+                <w:rFonts w:eastAsia="ＭＳ 明朝"/>
                 <w:sz w:val="22"/>
                 <w:lang w:eastAsia="ja-JP"/>
               </w:rPr>
@@ -2458,7 +2445,7 @@
               <w:pStyle w:val="ad"/>
               <w:ind w:leftChars="0" w:left="0"/>
               <w:rPr>
-                <w:rFonts w:eastAsia="ＭＳ 明朝" w:hint="eastAsia"/>
+                <w:rFonts w:eastAsia="ＭＳ 明朝"/>
                 <w:sz w:val="22"/>
                 <w:lang w:eastAsia="ja-JP"/>
               </w:rPr>
@@ -2484,7 +2471,7 @@
               <w:pStyle w:val="ad"/>
               <w:ind w:leftChars="0" w:left="0"/>
               <w:rPr>
-                <w:rFonts w:eastAsia="ＭＳ 明朝" w:hint="eastAsia"/>
+                <w:rFonts w:eastAsia="ＭＳ 明朝"/>
                 <w:sz w:val="22"/>
                 <w:lang w:eastAsia="ja-JP"/>
               </w:rPr>
@@ -2500,7 +2487,7 @@
               <w:pStyle w:val="ad"/>
               <w:ind w:leftChars="0" w:left="0"/>
               <w:rPr>
-                <w:rFonts w:eastAsia="ＭＳ 明朝" w:hint="eastAsia"/>
+                <w:rFonts w:eastAsia="ＭＳ 明朝"/>
                 <w:i/>
                 <w:sz w:val="22"/>
                 <w:lang w:eastAsia="ja-JP"/>
@@ -2517,7 +2504,7 @@
               <w:pStyle w:val="ad"/>
               <w:ind w:leftChars="0" w:left="0"/>
               <w:rPr>
-                <w:rFonts w:eastAsia="ＭＳ 明朝" w:hint="eastAsia"/>
+                <w:rFonts w:eastAsia="ＭＳ 明朝"/>
                 <w:sz w:val="22"/>
                 <w:lang w:eastAsia="ja-JP"/>
               </w:rPr>
@@ -2533,7 +2520,7 @@
               <w:pStyle w:val="ad"/>
               <w:ind w:leftChars="0" w:left="0"/>
               <w:rPr>
-                <w:rFonts w:eastAsia="ＭＳ 明朝" w:hint="eastAsia"/>
+                <w:rFonts w:eastAsia="ＭＳ 明朝"/>
                 <w:sz w:val="22"/>
                 <w:lang w:eastAsia="ja-JP"/>
               </w:rPr>
@@ -2549,7 +2536,7 @@
               <w:pStyle w:val="ad"/>
               <w:ind w:leftChars="0" w:left="0"/>
               <w:rPr>
-                <w:rFonts w:eastAsia="ＭＳ 明朝" w:hint="eastAsia"/>
+                <w:rFonts w:eastAsia="ＭＳ 明朝"/>
                 <w:sz w:val="22"/>
                 <w:lang w:eastAsia="ja-JP"/>
               </w:rPr>
@@ -2567,7 +2554,7 @@
               <w:pStyle w:val="ad"/>
               <w:ind w:leftChars="0" w:left="0"/>
               <w:rPr>
-                <w:rFonts w:eastAsia="ＭＳ 明朝" w:hint="eastAsia"/>
+                <w:rFonts w:eastAsia="ＭＳ 明朝"/>
                 <w:sz w:val="22"/>
                 <w:lang w:eastAsia="ja-JP"/>
               </w:rPr>
@@ -2591,7 +2578,7 @@
               <w:pStyle w:val="ad"/>
               <w:ind w:leftChars="0" w:left="0"/>
               <w:rPr>
-                <w:rFonts w:eastAsia="ＭＳ 明朝" w:hint="eastAsia"/>
+                <w:rFonts w:eastAsia="ＭＳ 明朝"/>
                 <w:i/>
                 <w:sz w:val="22"/>
                 <w:lang w:eastAsia="ja-JP"/>
@@ -2617,7 +2604,7 @@
               <w:pStyle w:val="ad"/>
               <w:ind w:leftChars="0" w:left="0"/>
               <w:rPr>
-                <w:rFonts w:eastAsia="ＭＳ 明朝" w:hint="eastAsia"/>
+                <w:rFonts w:eastAsia="ＭＳ 明朝"/>
                 <w:sz w:val="22"/>
                 <w:lang w:eastAsia="ja-JP"/>
               </w:rPr>
@@ -2641,7 +2628,7 @@
               <w:pStyle w:val="ad"/>
               <w:ind w:leftChars="0" w:left="0"/>
               <w:rPr>
-                <w:rFonts w:eastAsia="ＭＳ 明朝" w:hint="eastAsia"/>
+                <w:rFonts w:eastAsia="ＭＳ 明朝"/>
                 <w:sz w:val="22"/>
                 <w:lang w:eastAsia="ja-JP"/>
               </w:rPr>
@@ -2665,7 +2652,7 @@
               <w:pStyle w:val="ad"/>
               <w:ind w:leftChars="0" w:left="0"/>
               <w:rPr>
-                <w:rFonts w:eastAsia="ＭＳ 明朝" w:hint="eastAsia"/>
+                <w:rFonts w:eastAsia="ＭＳ 明朝"/>
                 <w:sz w:val="22"/>
                 <w:lang w:eastAsia="ja-JP"/>
               </w:rPr>
@@ -2691,7 +2678,7 @@
               <w:pStyle w:val="ad"/>
               <w:ind w:leftChars="0" w:left="0"/>
               <w:rPr>
-                <w:rFonts w:eastAsia="ＭＳ 明朝" w:hint="eastAsia"/>
+                <w:rFonts w:eastAsia="ＭＳ 明朝"/>
                 <w:sz w:val="22"/>
                 <w:lang w:eastAsia="ja-JP"/>
               </w:rPr>
@@ -2715,7 +2702,7 @@
               <w:pStyle w:val="ad"/>
               <w:ind w:leftChars="0" w:left="0"/>
               <w:rPr>
-                <w:rFonts w:eastAsia="ＭＳ 明朝" w:hint="eastAsia"/>
+                <w:rFonts w:eastAsia="ＭＳ 明朝"/>
                 <w:i/>
                 <w:sz w:val="22"/>
                 <w:lang w:eastAsia="ja-JP"/>
@@ -2752,7 +2739,7 @@
               <w:pStyle w:val="ad"/>
               <w:ind w:leftChars="0" w:left="0"/>
               <w:rPr>
-                <w:rFonts w:eastAsia="ＭＳ 明朝" w:hint="eastAsia"/>
+                <w:rFonts w:eastAsia="ＭＳ 明朝"/>
                 <w:sz w:val="22"/>
                 <w:lang w:eastAsia="ja-JP"/>
               </w:rPr>
@@ -2776,7 +2763,7 @@
               <w:pStyle w:val="ad"/>
               <w:ind w:leftChars="0" w:left="0"/>
               <w:rPr>
-                <w:rFonts w:eastAsia="ＭＳ 明朝" w:hint="eastAsia"/>
+                <w:rFonts w:eastAsia="ＭＳ 明朝"/>
                 <w:sz w:val="22"/>
                 <w:lang w:eastAsia="ja-JP"/>
               </w:rPr>
@@ -2800,7 +2787,7 @@
               <w:pStyle w:val="ad"/>
               <w:ind w:leftChars="0" w:left="0"/>
               <w:rPr>
-                <w:rFonts w:eastAsia="ＭＳ 明朝" w:hint="eastAsia"/>
+                <w:rFonts w:eastAsia="ＭＳ 明朝"/>
                 <w:sz w:val="22"/>
                 <w:lang w:eastAsia="ja-JP"/>
               </w:rPr>
@@ -2822,7 +2809,7 @@
         <w:pStyle w:val="ad"/>
         <w:ind w:leftChars="0" w:left="993"/>
         <w:rPr>
-          <w:rFonts w:eastAsia="ＭＳ 明朝" w:hint="eastAsia"/>
+          <w:rFonts w:eastAsia="ＭＳ 明朝"/>
           <w:sz w:val="21"/>
           <w:szCs w:val="21"/>
           <w:lang w:eastAsia="ja-JP"/>
@@ -2844,7 +2831,7 @@
         <w:pStyle w:val="ad"/>
         <w:ind w:leftChars="0" w:left="993"/>
         <w:rPr>
-          <w:rFonts w:eastAsia="ＭＳ 明朝" w:hint="eastAsia"/>
+          <w:rFonts w:eastAsia="ＭＳ 明朝"/>
           <w:sz w:val="21"/>
           <w:szCs w:val="21"/>
           <w:lang w:eastAsia="ja-JP"/>
@@ -2875,7 +2862,7 @@
         <w:pStyle w:val="ad"/>
         <w:ind w:leftChars="0" w:left="993"/>
         <w:rPr>
-          <w:rFonts w:eastAsia="ＭＳ 明朝" w:hint="eastAsia"/>
+          <w:rFonts w:eastAsia="ＭＳ 明朝"/>
           <w:sz w:val="21"/>
           <w:szCs w:val="21"/>
           <w:lang w:eastAsia="ja-JP"/>
@@ -2925,7 +2912,7 @@
         <w:pStyle w:val="ad"/>
         <w:ind w:leftChars="0" w:left="993"/>
         <w:rPr>
-          <w:rFonts w:eastAsia="ＭＳ 明朝" w:hint="eastAsia"/>
+          <w:rFonts w:eastAsia="ＭＳ 明朝"/>
           <w:sz w:val="21"/>
           <w:szCs w:val="21"/>
           <w:lang w:eastAsia="ja-JP"/>
@@ -2976,7 +2963,7 @@
         <w:pStyle w:val="ad"/>
         <w:ind w:leftChars="0" w:left="360"/>
         <w:rPr>
-          <w:rFonts w:eastAsia="ＭＳ 明朝" w:hint="eastAsia"/>
+          <w:rFonts w:eastAsia="ＭＳ 明朝"/>
           <w:szCs w:val="24"/>
           <w:lang w:eastAsia="ja-JP"/>
         </w:rPr>
@@ -2991,7 +2978,6 @@
         </w:numPr>
         <w:ind w:leftChars="0"/>
         <w:rPr>
-          <w:rFonts w:hint="eastAsia"/>
           <w:szCs w:val="24"/>
         </w:rPr>
       </w:pPr>
@@ -3013,7 +2999,6 @@
         </w:numPr>
         <w:ind w:leftChars="0"/>
         <w:rPr>
-          <w:rFonts w:hint="eastAsia"/>
           <w:szCs w:val="24"/>
         </w:rPr>
       </w:pPr>
@@ -3031,7 +3016,6 @@
         <w:pStyle w:val="ad"/>
         <w:ind w:leftChars="0" w:left="992"/>
         <w:rPr>
-          <w:rFonts w:hint="eastAsia"/>
           <w:szCs w:val="24"/>
         </w:rPr>
       </w:pPr>
@@ -3056,10 +3040,10 @@
             <v:path o:extrusionok="f" gradientshapeok="t" o:connecttype="rect"/>
             <o:lock v:ext="edit" aspectratio="t"/>
           </v:shapetype>
-          <v:shape id="_x0000_i1029" type="#_x0000_t75" style="width:479.25pt;height:432.75pt" o:ole="">
+          <v:shape id="_x0000_i1026" type="#_x0000_t75" style="width:479.25pt;height:432.75pt" o:ole="">
             <v:imagedata r:id="rId10" o:title=""/>
           </v:shape>
-          <o:OLEObject Type="Embed" ProgID="Visio.Drawing.11" ShapeID="_x0000_i1029" DrawAspect="Content" ObjectID="_1461420490" r:id="rId11"/>
+          <o:OLEObject Type="Embed" ProgID="Visio.Drawing.11" ShapeID="_x0000_i1026" DrawAspect="Content" ObjectID="_1462190115" r:id="rId11"/>
         </w:object>
       </w:r>
     </w:p>
@@ -3072,7 +3056,6 @@
         </w:numPr>
         <w:ind w:leftChars="0"/>
         <w:rPr>
-          <w:rFonts w:hint="eastAsia"/>
           <w:szCs w:val="24"/>
         </w:rPr>
       </w:pPr>
@@ -3106,7 +3089,7 @@
         <w:pStyle w:val="ad"/>
         <w:ind w:leftChars="0" w:left="992"/>
         <w:rPr>
-          <w:rFonts w:eastAsia="ＭＳ 明朝" w:hint="eastAsia"/>
+          <w:rFonts w:eastAsia="ＭＳ 明朝"/>
           <w:szCs w:val="24"/>
           <w:lang w:eastAsia="ja-JP"/>
         </w:rPr>
@@ -3142,7 +3125,7 @@
         <w:pStyle w:val="ad"/>
         <w:ind w:leftChars="0" w:left="992"/>
         <w:rPr>
-          <w:rFonts w:eastAsia="ＭＳ 明朝" w:hint="eastAsia"/>
+          <w:rFonts w:eastAsia="ＭＳ 明朝"/>
           <w:szCs w:val="24"/>
           <w:lang w:eastAsia="ja-JP"/>
         </w:rPr>
@@ -3186,7 +3169,7 @@
               <w:pStyle w:val="ad"/>
               <w:ind w:leftChars="0" w:left="0"/>
               <w:rPr>
-                <w:rFonts w:eastAsia="ＭＳ 明朝" w:hint="eastAsia"/>
+                <w:rFonts w:eastAsia="ＭＳ 明朝"/>
                 <w:b/>
                 <w:sz w:val="22"/>
                 <w:lang w:eastAsia="ja-JP"/>
@@ -3213,7 +3196,7 @@
               <w:pStyle w:val="ad"/>
               <w:ind w:leftChars="0" w:left="0"/>
               <w:rPr>
-                <w:rFonts w:eastAsia="ＭＳ 明朝" w:hint="eastAsia"/>
+                <w:rFonts w:eastAsia="ＭＳ 明朝"/>
                 <w:b/>
                 <w:sz w:val="22"/>
                 <w:lang w:eastAsia="ja-JP"/>
@@ -3240,7 +3223,7 @@
               <w:pStyle w:val="ad"/>
               <w:ind w:leftChars="0" w:left="0"/>
               <w:rPr>
-                <w:rFonts w:eastAsia="ＭＳ 明朝" w:hint="eastAsia"/>
+                <w:rFonts w:eastAsia="ＭＳ 明朝"/>
                 <w:b/>
                 <w:sz w:val="22"/>
                 <w:lang w:eastAsia="ja-JP"/>
@@ -3267,7 +3250,7 @@
               <w:pStyle w:val="ad"/>
               <w:ind w:leftChars="0" w:left="0"/>
               <w:rPr>
-                <w:rFonts w:eastAsia="ＭＳ 明朝" w:hint="eastAsia"/>
+                <w:rFonts w:eastAsia="ＭＳ 明朝"/>
                 <w:b/>
                 <w:sz w:val="22"/>
                 <w:lang w:eastAsia="ja-JP"/>
@@ -3296,7 +3279,7 @@
               <w:pStyle w:val="ad"/>
               <w:ind w:leftChars="0" w:left="0"/>
               <w:rPr>
-                <w:rFonts w:eastAsia="ＭＳ 明朝" w:hint="eastAsia"/>
+                <w:rFonts w:eastAsia="ＭＳ 明朝"/>
                 <w:b/>
                 <w:sz w:val="22"/>
                 <w:lang w:eastAsia="ja-JP"/>
@@ -3322,7 +3305,7 @@
               <w:pStyle w:val="ad"/>
               <w:ind w:leftChars="0" w:left="0"/>
               <w:rPr>
-                <w:rFonts w:eastAsia="ＭＳ 明朝" w:hint="eastAsia"/>
+                <w:rFonts w:eastAsia="ＭＳ 明朝"/>
                 <w:sz w:val="22"/>
                 <w:lang w:eastAsia="ja-JP"/>
               </w:rPr>
@@ -3346,7 +3329,7 @@
               <w:pStyle w:val="ad"/>
               <w:ind w:leftChars="0" w:left="0"/>
               <w:rPr>
-                <w:rFonts w:eastAsia="ＭＳ 明朝" w:hint="eastAsia"/>
+                <w:rFonts w:eastAsia="ＭＳ 明朝"/>
                 <w:sz w:val="22"/>
                 <w:lang w:eastAsia="ja-JP"/>
               </w:rPr>
@@ -3362,7 +3345,7 @@
               <w:pStyle w:val="ad"/>
               <w:ind w:leftChars="0" w:left="0"/>
               <w:rPr>
-                <w:rFonts w:eastAsia="ＭＳ 明朝" w:hint="eastAsia"/>
+                <w:rFonts w:eastAsia="ＭＳ 明朝"/>
                 <w:sz w:val="22"/>
                 <w:lang w:eastAsia="ja-JP"/>
               </w:rPr>
@@ -3388,7 +3371,7 @@
               <w:pStyle w:val="ad"/>
               <w:ind w:leftChars="0" w:left="0"/>
               <w:rPr>
-                <w:rFonts w:eastAsia="ＭＳ 明朝" w:hint="eastAsia"/>
+                <w:rFonts w:eastAsia="ＭＳ 明朝"/>
                 <w:sz w:val="22"/>
                 <w:lang w:eastAsia="ja-JP"/>
               </w:rPr>
@@ -3404,7 +3387,7 @@
               <w:pStyle w:val="ad"/>
               <w:ind w:leftChars="0" w:left="0"/>
               <w:rPr>
-                <w:rFonts w:eastAsia="ＭＳ 明朝" w:hint="eastAsia"/>
+                <w:rFonts w:eastAsia="ＭＳ 明朝"/>
                 <w:sz w:val="22"/>
                 <w:lang w:eastAsia="ja-JP"/>
               </w:rPr>
@@ -3428,7 +3411,7 @@
               <w:pStyle w:val="ad"/>
               <w:ind w:leftChars="0" w:left="0"/>
               <w:rPr>
-                <w:rFonts w:eastAsia="ＭＳ 明朝" w:hint="eastAsia"/>
+                <w:rFonts w:eastAsia="ＭＳ 明朝"/>
                 <w:sz w:val="22"/>
                 <w:lang w:eastAsia="ja-JP"/>
               </w:rPr>
@@ -3487,7 +3470,7 @@
               <w:pStyle w:val="ad"/>
               <w:ind w:leftChars="0" w:left="0"/>
               <w:rPr>
-                <w:rFonts w:eastAsia="ＭＳ 明朝" w:hint="eastAsia"/>
+                <w:rFonts w:eastAsia="ＭＳ 明朝"/>
                 <w:sz w:val="22"/>
                 <w:lang w:eastAsia="ja-JP"/>
               </w:rPr>
@@ -3512,7 +3495,7 @@
               <w:pStyle w:val="ad"/>
               <w:ind w:leftChars="0" w:left="0"/>
               <w:rPr>
-                <w:rFonts w:eastAsia="ＭＳ 明朝" w:hint="eastAsia"/>
+                <w:rFonts w:eastAsia="ＭＳ 明朝"/>
                 <w:sz w:val="22"/>
                 <w:lang w:eastAsia="ja-JP"/>
               </w:rPr>
@@ -3538,7 +3521,7 @@
               <w:pStyle w:val="ad"/>
               <w:ind w:leftChars="0" w:left="0"/>
               <w:rPr>
-                <w:rFonts w:eastAsia="ＭＳ 明朝" w:hint="eastAsia"/>
+                <w:rFonts w:eastAsia="ＭＳ 明朝"/>
                 <w:sz w:val="22"/>
                 <w:lang w:eastAsia="ja-JP"/>
               </w:rPr>
@@ -3554,7 +3537,7 @@
               <w:pStyle w:val="ad"/>
               <w:ind w:leftChars="0" w:left="0"/>
               <w:rPr>
-                <w:rFonts w:eastAsia="ＭＳ 明朝" w:hint="eastAsia"/>
+                <w:rFonts w:eastAsia="ＭＳ 明朝"/>
                 <w:sz w:val="22"/>
                 <w:lang w:eastAsia="ja-JP"/>
               </w:rPr>
@@ -3578,7 +3561,7 @@
               <w:pStyle w:val="ad"/>
               <w:ind w:leftChars="0" w:left="0"/>
               <w:rPr>
-                <w:rFonts w:eastAsia="ＭＳ 明朝" w:hint="eastAsia"/>
+                <w:rFonts w:eastAsia="ＭＳ 明朝"/>
                 <w:sz w:val="22"/>
                 <w:lang w:eastAsia="ja-JP"/>
               </w:rPr>
@@ -3618,7 +3601,7 @@
               <w:pStyle w:val="ad"/>
               <w:ind w:leftChars="0" w:left="0"/>
               <w:rPr>
-                <w:rFonts w:eastAsia="ＭＳ 明朝" w:hint="eastAsia"/>
+                <w:rFonts w:eastAsia="ＭＳ 明朝"/>
                 <w:sz w:val="22"/>
                 <w:lang w:eastAsia="ja-JP"/>
               </w:rPr>
@@ -3642,7 +3625,7 @@
               <w:pStyle w:val="ad"/>
               <w:ind w:leftChars="0" w:left="0"/>
               <w:rPr>
-                <w:rFonts w:eastAsia="ＭＳ 明朝" w:hint="eastAsia"/>
+                <w:rFonts w:eastAsia="ＭＳ 明朝"/>
                 <w:sz w:val="22"/>
                 <w:lang w:eastAsia="ja-JP"/>
               </w:rPr>
@@ -3669,7 +3652,7 @@
               <w:pStyle w:val="ad"/>
               <w:ind w:leftChars="0" w:left="0"/>
               <w:rPr>
-                <w:rFonts w:eastAsia="ＭＳ 明朝" w:hint="eastAsia"/>
+                <w:rFonts w:eastAsia="ＭＳ 明朝"/>
                 <w:b/>
                 <w:sz w:val="22"/>
                 <w:lang w:eastAsia="ja-JP"/>
@@ -3715,7 +3698,7 @@
               <w:pStyle w:val="ad"/>
               <w:ind w:leftChars="0" w:left="0"/>
               <w:rPr>
-                <w:rFonts w:eastAsia="ＭＳ 明朝" w:hint="eastAsia"/>
+                <w:rFonts w:eastAsia="ＭＳ 明朝"/>
                 <w:sz w:val="22"/>
                 <w:lang w:eastAsia="ja-JP"/>
               </w:rPr>
@@ -3757,7 +3740,7 @@
               <w:pStyle w:val="ad"/>
               <w:ind w:leftChars="0" w:left="0"/>
               <w:rPr>
-                <w:rFonts w:eastAsia="ＭＳ 明朝" w:hint="eastAsia"/>
+                <w:rFonts w:eastAsia="ＭＳ 明朝"/>
                 <w:sz w:val="22"/>
                 <w:lang w:eastAsia="ja-JP"/>
               </w:rPr>
@@ -3773,7 +3756,7 @@
               <w:pStyle w:val="ad"/>
               <w:ind w:leftChars="0" w:left="0"/>
               <w:rPr>
-                <w:rFonts w:eastAsia="ＭＳ 明朝" w:hint="eastAsia"/>
+                <w:rFonts w:eastAsia="ＭＳ 明朝"/>
                 <w:sz w:val="22"/>
                 <w:lang w:eastAsia="ja-JP"/>
               </w:rPr>
@@ -3799,7 +3782,7 @@
               <w:pStyle w:val="ad"/>
               <w:ind w:leftChars="0" w:left="0"/>
               <w:rPr>
-                <w:rFonts w:eastAsia="ＭＳ 明朝" w:hint="eastAsia"/>
+                <w:rFonts w:eastAsia="ＭＳ 明朝"/>
                 <w:sz w:val="22"/>
                 <w:lang w:eastAsia="ja-JP"/>
               </w:rPr>
@@ -3815,7 +3798,7 @@
               <w:pStyle w:val="ad"/>
               <w:ind w:leftChars="0" w:left="0"/>
               <w:rPr>
-                <w:rFonts w:eastAsia="ＭＳ 明朝" w:hint="eastAsia"/>
+                <w:rFonts w:eastAsia="ＭＳ 明朝"/>
                 <w:sz w:val="22"/>
                 <w:lang w:eastAsia="ja-JP"/>
               </w:rPr>
@@ -3839,7 +3822,7 @@
               <w:pStyle w:val="ad"/>
               <w:ind w:leftChars="0" w:left="0"/>
               <w:rPr>
-                <w:rFonts w:eastAsia="ＭＳ 明朝" w:hint="eastAsia"/>
+                <w:rFonts w:eastAsia="ＭＳ 明朝"/>
                 <w:sz w:val="22"/>
                 <w:lang w:eastAsia="ja-JP"/>
               </w:rPr>
@@ -3863,7 +3846,7 @@
               <w:pStyle w:val="ad"/>
               <w:ind w:leftChars="0" w:left="0"/>
               <w:rPr>
-                <w:rFonts w:eastAsia="ＭＳ 明朝" w:hint="eastAsia"/>
+                <w:rFonts w:eastAsia="ＭＳ 明朝"/>
                 <w:sz w:val="22"/>
                 <w:lang w:eastAsia="ja-JP"/>
               </w:rPr>
@@ -3887,7 +3870,7 @@
               <w:pStyle w:val="ad"/>
               <w:ind w:leftChars="0" w:left="0"/>
               <w:rPr>
-                <w:rFonts w:eastAsia="ＭＳ 明朝" w:hint="eastAsia"/>
+                <w:rFonts w:eastAsia="ＭＳ 明朝"/>
                 <w:sz w:val="22"/>
                 <w:lang w:eastAsia="ja-JP"/>
               </w:rPr>
@@ -3913,7 +3896,7 @@
               <w:pStyle w:val="ad"/>
               <w:ind w:leftChars="0" w:left="0"/>
               <w:rPr>
-                <w:rFonts w:eastAsia="ＭＳ 明朝" w:hint="eastAsia"/>
+                <w:rFonts w:eastAsia="ＭＳ 明朝"/>
                 <w:sz w:val="22"/>
                 <w:lang w:eastAsia="ja-JP"/>
               </w:rPr>
@@ -3929,7 +3912,7 @@
               <w:pStyle w:val="ad"/>
               <w:ind w:leftChars="0" w:left="0"/>
               <w:rPr>
-                <w:rFonts w:eastAsia="ＭＳ 明朝" w:hint="eastAsia"/>
+                <w:rFonts w:eastAsia="ＭＳ 明朝"/>
                 <w:sz w:val="22"/>
                 <w:lang w:eastAsia="ja-JP"/>
               </w:rPr>
@@ -3955,7 +3938,7 @@
               <w:pStyle w:val="ad"/>
               <w:ind w:leftChars="0" w:left="0"/>
               <w:rPr>
-                <w:rFonts w:eastAsia="ＭＳ 明朝" w:hint="eastAsia"/>
+                <w:rFonts w:eastAsia="ＭＳ 明朝"/>
                 <w:sz w:val="22"/>
                 <w:lang w:eastAsia="ja-JP"/>
               </w:rPr>
@@ -3995,7 +3978,7 @@
               <w:pStyle w:val="ad"/>
               <w:ind w:leftChars="0" w:left="0"/>
               <w:rPr>
-                <w:rFonts w:eastAsia="ＭＳ 明朝" w:hint="eastAsia"/>
+                <w:rFonts w:eastAsia="ＭＳ 明朝"/>
                 <w:sz w:val="22"/>
                 <w:lang w:eastAsia="ja-JP"/>
               </w:rPr>
@@ -4029,7 +4012,7 @@
               <w:pStyle w:val="ad"/>
               <w:ind w:leftChars="0" w:left="0"/>
               <w:rPr>
-                <w:rFonts w:eastAsia="ＭＳ 明朝" w:hint="eastAsia"/>
+                <w:rFonts w:eastAsia="ＭＳ 明朝"/>
                 <w:sz w:val="22"/>
                 <w:lang w:eastAsia="ja-JP"/>
               </w:rPr>
@@ -4056,7 +4039,7 @@
               <w:pStyle w:val="ad"/>
               <w:ind w:leftChars="0" w:left="0"/>
               <w:rPr>
-                <w:rFonts w:eastAsia="ＭＳ 明朝" w:hint="eastAsia"/>
+                <w:rFonts w:eastAsia="ＭＳ 明朝"/>
                 <w:b/>
                 <w:sz w:val="22"/>
                 <w:lang w:eastAsia="ja-JP"/>
@@ -4082,7 +4065,7 @@
               <w:pStyle w:val="ad"/>
               <w:ind w:leftChars="0" w:left="0"/>
               <w:rPr>
-                <w:rFonts w:eastAsia="ＭＳ 明朝" w:hint="eastAsia"/>
+                <w:rFonts w:eastAsia="ＭＳ 明朝"/>
                 <w:sz w:val="22"/>
                 <w:lang w:eastAsia="ja-JP"/>
               </w:rPr>
@@ -4106,7 +4089,7 @@
               <w:pStyle w:val="ad"/>
               <w:ind w:leftChars="0" w:left="0"/>
               <w:rPr>
-                <w:rFonts w:eastAsia="ＭＳ 明朝" w:hint="eastAsia"/>
+                <w:rFonts w:eastAsia="ＭＳ 明朝"/>
                 <w:sz w:val="22"/>
                 <w:lang w:eastAsia="ja-JP"/>
               </w:rPr>
@@ -4122,7 +4105,7 @@
               <w:pStyle w:val="ad"/>
               <w:ind w:leftChars="0" w:left="0"/>
               <w:rPr>
-                <w:rFonts w:eastAsia="ＭＳ 明朝" w:hint="eastAsia"/>
+                <w:rFonts w:eastAsia="ＭＳ 明朝"/>
                 <w:sz w:val="22"/>
                 <w:lang w:eastAsia="ja-JP"/>
               </w:rPr>
@@ -4148,7 +4131,7 @@
               <w:pStyle w:val="ad"/>
               <w:ind w:leftChars="0" w:left="0"/>
               <w:rPr>
-                <w:rFonts w:eastAsia="ＭＳ 明朝" w:hint="eastAsia"/>
+                <w:rFonts w:eastAsia="ＭＳ 明朝"/>
                 <w:sz w:val="22"/>
                 <w:lang w:eastAsia="ja-JP"/>
               </w:rPr>
@@ -4164,7 +4147,7 @@
               <w:pStyle w:val="ad"/>
               <w:ind w:leftChars="0" w:left="0"/>
               <w:rPr>
-                <w:rFonts w:eastAsia="ＭＳ 明朝" w:hint="eastAsia"/>
+                <w:rFonts w:eastAsia="ＭＳ 明朝"/>
                 <w:sz w:val="22"/>
                 <w:lang w:eastAsia="ja-JP"/>
               </w:rPr>
@@ -4188,7 +4171,7 @@
               <w:pStyle w:val="ad"/>
               <w:ind w:leftChars="0" w:left="0"/>
               <w:rPr>
-                <w:rFonts w:eastAsia="ＭＳ 明朝" w:hint="eastAsia"/>
+                <w:rFonts w:eastAsia="ＭＳ 明朝"/>
                 <w:sz w:val="22"/>
                 <w:lang w:eastAsia="ja-JP"/>
               </w:rPr>
@@ -4228,7 +4211,7 @@
               <w:pStyle w:val="ad"/>
               <w:ind w:leftChars="0" w:left="0"/>
               <w:rPr>
-                <w:rFonts w:eastAsia="ＭＳ 明朝" w:hint="eastAsia"/>
+                <w:rFonts w:eastAsia="ＭＳ 明朝"/>
                 <w:sz w:val="22"/>
                 <w:lang w:eastAsia="ja-JP"/>
               </w:rPr>
@@ -4270,7 +4253,7 @@
               <w:pStyle w:val="ad"/>
               <w:ind w:leftChars="0" w:left="0"/>
               <w:rPr>
-                <w:rFonts w:eastAsia="ＭＳ 明朝" w:hint="eastAsia"/>
+                <w:rFonts w:eastAsia="ＭＳ 明朝"/>
                 <w:sz w:val="22"/>
                 <w:lang w:eastAsia="ja-JP"/>
               </w:rPr>
@@ -4296,7 +4279,7 @@
               <w:pStyle w:val="ad"/>
               <w:ind w:leftChars="0" w:left="0"/>
               <w:rPr>
-                <w:rFonts w:eastAsia="ＭＳ 明朝" w:hint="eastAsia"/>
+                <w:rFonts w:eastAsia="ＭＳ 明朝"/>
                 <w:sz w:val="22"/>
                 <w:lang w:eastAsia="ja-JP"/>
               </w:rPr>
@@ -4312,7 +4295,7 @@
               <w:pStyle w:val="ad"/>
               <w:ind w:leftChars="0" w:left="0"/>
               <w:rPr>
-                <w:rFonts w:eastAsia="ＭＳ 明朝" w:hint="eastAsia"/>
+                <w:rFonts w:eastAsia="ＭＳ 明朝"/>
                 <w:sz w:val="22"/>
                 <w:lang w:eastAsia="ja-JP"/>
               </w:rPr>
@@ -4336,7 +4319,7 @@
               <w:pStyle w:val="ad"/>
               <w:ind w:leftChars="0" w:left="0"/>
               <w:rPr>
-                <w:rFonts w:eastAsia="ＭＳ 明朝" w:hint="eastAsia"/>
+                <w:rFonts w:eastAsia="ＭＳ 明朝"/>
                 <w:sz w:val="22"/>
                 <w:lang w:eastAsia="ja-JP"/>
               </w:rPr>
@@ -4360,7 +4343,7 @@
               <w:pStyle w:val="ad"/>
               <w:ind w:leftChars="0" w:left="0"/>
               <w:rPr>
-                <w:rFonts w:eastAsia="ＭＳ 明朝" w:hint="eastAsia"/>
+                <w:rFonts w:eastAsia="ＭＳ 明朝"/>
                 <w:sz w:val="22"/>
                 <w:lang w:eastAsia="ja-JP"/>
               </w:rPr>
@@ -4402,7 +4385,7 @@
               <w:pStyle w:val="ad"/>
               <w:ind w:leftChars="0" w:left="0"/>
               <w:rPr>
-                <w:rFonts w:eastAsia="ＭＳ 明朝" w:hint="eastAsia"/>
+                <w:rFonts w:eastAsia="ＭＳ 明朝"/>
                 <w:sz w:val="22"/>
                 <w:lang w:eastAsia="ja-JP"/>
               </w:rPr>
@@ -4428,7 +4411,7 @@
               <w:pStyle w:val="ad"/>
               <w:ind w:leftChars="0" w:left="0"/>
               <w:rPr>
-                <w:rFonts w:eastAsia="ＭＳ 明朝" w:hint="eastAsia"/>
+                <w:rFonts w:eastAsia="ＭＳ 明朝"/>
                 <w:sz w:val="22"/>
                 <w:lang w:eastAsia="ja-JP"/>
               </w:rPr>
@@ -4444,7 +4427,7 @@
               <w:pStyle w:val="ad"/>
               <w:ind w:leftChars="0" w:left="0"/>
               <w:rPr>
-                <w:rFonts w:eastAsia="ＭＳ 明朝" w:hint="eastAsia"/>
+                <w:rFonts w:eastAsia="ＭＳ 明朝"/>
                 <w:sz w:val="22"/>
                 <w:lang w:eastAsia="ja-JP"/>
               </w:rPr>
@@ -4468,7 +4451,7 @@
               <w:pStyle w:val="ad"/>
               <w:ind w:leftChars="0" w:left="0"/>
               <w:rPr>
-                <w:rFonts w:eastAsia="ＭＳ 明朝" w:hint="eastAsia"/>
+                <w:rFonts w:eastAsia="ＭＳ 明朝"/>
                 <w:sz w:val="22"/>
                 <w:lang w:eastAsia="ja-JP"/>
               </w:rPr>
@@ -4524,7 +4507,7 @@
               <w:pStyle w:val="ad"/>
               <w:ind w:leftChars="0" w:left="0"/>
               <w:rPr>
-                <w:rFonts w:eastAsia="ＭＳ 明朝" w:hint="eastAsia"/>
+                <w:rFonts w:eastAsia="ＭＳ 明朝"/>
                 <w:sz w:val="22"/>
                 <w:lang w:eastAsia="ja-JP"/>
               </w:rPr>
@@ -4572,7 +4555,7 @@
               <w:pStyle w:val="ad"/>
               <w:ind w:leftChars="0" w:left="0"/>
               <w:rPr>
-                <w:rFonts w:eastAsia="ＭＳ 明朝" w:hint="eastAsia"/>
+                <w:rFonts w:eastAsia="ＭＳ 明朝"/>
                 <w:sz w:val="22"/>
                 <w:lang w:eastAsia="ja-JP"/>
               </w:rPr>
@@ -4598,7 +4581,7 @@
               <w:pStyle w:val="ad"/>
               <w:ind w:leftChars="0" w:left="0"/>
               <w:rPr>
-                <w:rFonts w:eastAsia="ＭＳ 明朝" w:hint="eastAsia"/>
+                <w:rFonts w:eastAsia="ＭＳ 明朝"/>
                 <w:sz w:val="22"/>
                 <w:lang w:eastAsia="ja-JP"/>
               </w:rPr>
@@ -4614,7 +4597,7 @@
               <w:pStyle w:val="ad"/>
               <w:ind w:leftChars="0" w:left="0"/>
               <w:rPr>
-                <w:rFonts w:eastAsia="ＭＳ 明朝" w:hint="eastAsia"/>
+                <w:rFonts w:eastAsia="ＭＳ 明朝"/>
                 <w:sz w:val="22"/>
                 <w:lang w:eastAsia="ja-JP"/>
               </w:rPr>
@@ -4638,7 +4621,7 @@
               <w:pStyle w:val="ad"/>
               <w:ind w:leftChars="0" w:left="0"/>
               <w:rPr>
-                <w:rFonts w:eastAsia="ＭＳ 明朝" w:hint="eastAsia"/>
+                <w:rFonts w:eastAsia="ＭＳ 明朝"/>
                 <w:sz w:val="22"/>
                 <w:lang w:eastAsia="ja-JP"/>
               </w:rPr>
@@ -4657,7 +4640,7 @@
               <w:pStyle w:val="ad"/>
               <w:ind w:leftChars="0" w:left="0"/>
               <w:rPr>
-                <w:rFonts w:eastAsia="ＭＳ 明朝" w:hint="eastAsia"/>
+                <w:rFonts w:eastAsia="ＭＳ 明朝"/>
                 <w:sz w:val="22"/>
                 <w:lang w:eastAsia="ja-JP"/>
               </w:rPr>
@@ -4681,7 +4664,7 @@
               <w:pStyle w:val="ad"/>
               <w:ind w:leftChars="0" w:left="0"/>
               <w:rPr>
-                <w:rFonts w:eastAsia="ＭＳ 明朝" w:hint="eastAsia"/>
+                <w:rFonts w:eastAsia="ＭＳ 明朝"/>
                 <w:sz w:val="22"/>
                 <w:lang w:eastAsia="ja-JP"/>
               </w:rPr>
@@ -4705,7 +4688,7 @@
               <w:pStyle w:val="ad"/>
               <w:ind w:leftChars="0" w:left="0"/>
               <w:rPr>
-                <w:rFonts w:eastAsia="ＭＳ 明朝" w:hint="eastAsia"/>
+                <w:rFonts w:eastAsia="ＭＳ 明朝"/>
                 <w:sz w:val="22"/>
                 <w:lang w:eastAsia="ja-JP"/>
               </w:rPr>
@@ -4731,7 +4714,7 @@
               <w:pStyle w:val="ad"/>
               <w:ind w:leftChars="0" w:left="0"/>
               <w:rPr>
-                <w:rFonts w:eastAsia="ＭＳ 明朝" w:hint="eastAsia"/>
+                <w:rFonts w:eastAsia="ＭＳ 明朝"/>
                 <w:sz w:val="22"/>
                 <w:lang w:eastAsia="ja-JP"/>
               </w:rPr>
@@ -4747,7 +4730,7 @@
               <w:pStyle w:val="ad"/>
               <w:ind w:leftChars="0" w:left="0"/>
               <w:rPr>
-                <w:rFonts w:eastAsia="ＭＳ 明朝" w:hint="eastAsia"/>
+                <w:rFonts w:eastAsia="ＭＳ 明朝"/>
                 <w:sz w:val="22"/>
                 <w:lang w:eastAsia="ja-JP"/>
               </w:rPr>
@@ -4771,7 +4754,7 @@
               <w:pStyle w:val="ad"/>
               <w:ind w:leftChars="0" w:left="0"/>
               <w:rPr>
-                <w:rFonts w:eastAsia="ＭＳ 明朝" w:hint="eastAsia"/>
+                <w:rFonts w:eastAsia="ＭＳ 明朝"/>
                 <w:sz w:val="22"/>
                 <w:lang w:eastAsia="ja-JP"/>
               </w:rPr>
@@ -4795,7 +4778,7 @@
               <w:pStyle w:val="ad"/>
               <w:ind w:leftChars="0" w:left="0"/>
               <w:rPr>
-                <w:rFonts w:eastAsia="ＭＳ 明朝" w:hint="eastAsia"/>
+                <w:rFonts w:eastAsia="ＭＳ 明朝"/>
                 <w:sz w:val="22"/>
                 <w:lang w:eastAsia="ja-JP"/>
               </w:rPr>
@@ -4827,7 +4810,7 @@
               <w:pStyle w:val="ad"/>
               <w:ind w:leftChars="0" w:left="0"/>
               <w:rPr>
-                <w:rFonts w:eastAsia="ＭＳ 明朝" w:hint="eastAsia"/>
+                <w:rFonts w:eastAsia="ＭＳ 明朝"/>
                 <w:sz w:val="22"/>
                 <w:lang w:eastAsia="ja-JP"/>
               </w:rPr>
@@ -4849,7 +4832,7 @@
         <w:pStyle w:val="ad"/>
         <w:ind w:leftChars="0" w:left="993"/>
         <w:rPr>
-          <w:rFonts w:eastAsia="ＭＳ 明朝" w:hint="eastAsia"/>
+          <w:rFonts w:eastAsia="ＭＳ 明朝"/>
           <w:sz w:val="21"/>
           <w:szCs w:val="21"/>
           <w:lang w:eastAsia="ja-JP"/>
@@ -4870,7 +4853,7 @@
         <w:pStyle w:val="ad"/>
         <w:ind w:leftChars="0" w:left="993"/>
         <w:rPr>
-          <w:rFonts w:eastAsia="ＭＳ 明朝" w:hint="eastAsia"/>
+          <w:rFonts w:eastAsia="ＭＳ 明朝"/>
           <w:sz w:val="21"/>
           <w:szCs w:val="21"/>
           <w:lang w:eastAsia="ja-JP"/>
@@ -4901,7 +4884,7 @@
         <w:pStyle w:val="ad"/>
         <w:ind w:leftChars="0" w:left="992"/>
         <w:rPr>
-          <w:rFonts w:eastAsia="ＭＳ 明朝" w:hint="eastAsia"/>
+          <w:rFonts w:eastAsia="ＭＳ 明朝"/>
           <w:szCs w:val="24"/>
           <w:lang w:eastAsia="ja-JP"/>
         </w:rPr>
@@ -4916,7 +4899,6 @@
         </w:numPr>
         <w:ind w:leftChars="0"/>
         <w:rPr>
-          <w:rFonts w:hint="eastAsia"/>
           <w:szCs w:val="24"/>
         </w:rPr>
       </w:pPr>
@@ -4960,7 +4942,7 @@
               <w:pStyle w:val="ad"/>
               <w:ind w:leftChars="0" w:left="0"/>
               <w:rPr>
-                <w:rFonts w:eastAsia="ＭＳ 明朝" w:hint="eastAsia"/>
+                <w:rFonts w:eastAsia="ＭＳ 明朝"/>
                 <w:b/>
                 <w:sz w:val="22"/>
                 <w:lang w:eastAsia="ja-JP"/>
@@ -4987,7 +4969,7 @@
               <w:pStyle w:val="ad"/>
               <w:ind w:leftChars="0" w:left="0"/>
               <w:rPr>
-                <w:rFonts w:eastAsia="ＭＳ 明朝" w:hint="eastAsia"/>
+                <w:rFonts w:eastAsia="ＭＳ 明朝"/>
                 <w:b/>
                 <w:sz w:val="22"/>
                 <w:lang w:eastAsia="ja-JP"/>
@@ -5014,7 +4996,7 @@
               <w:pStyle w:val="ad"/>
               <w:ind w:leftChars="0" w:left="0"/>
               <w:rPr>
-                <w:rFonts w:eastAsia="ＭＳ 明朝" w:hint="eastAsia"/>
+                <w:rFonts w:eastAsia="ＭＳ 明朝"/>
                 <w:b/>
                 <w:sz w:val="22"/>
                 <w:lang w:eastAsia="ja-JP"/>
@@ -5041,7 +5023,7 @@
               <w:pStyle w:val="ad"/>
               <w:ind w:leftChars="0" w:left="0"/>
               <w:rPr>
-                <w:rFonts w:eastAsia="ＭＳ 明朝" w:hint="eastAsia"/>
+                <w:rFonts w:eastAsia="ＭＳ 明朝"/>
                 <w:b/>
                 <w:sz w:val="22"/>
                 <w:lang w:eastAsia="ja-JP"/>
@@ -5074,7 +5056,7 @@
               <w:pStyle w:val="ad"/>
               <w:ind w:leftChars="0" w:left="0"/>
               <w:rPr>
-                <w:rFonts w:eastAsia="ＭＳ 明朝" w:hint="eastAsia"/>
+                <w:rFonts w:eastAsia="ＭＳ 明朝"/>
                 <w:b/>
                 <w:sz w:val="22"/>
                 <w:lang w:eastAsia="ja-JP"/>
@@ -5100,7 +5082,7 @@
               <w:pStyle w:val="ad"/>
               <w:ind w:leftChars="0" w:left="0"/>
               <w:rPr>
-                <w:rFonts w:eastAsia="ＭＳ 明朝" w:hint="eastAsia"/>
+                <w:rFonts w:eastAsia="ＭＳ 明朝"/>
                 <w:sz w:val="22"/>
                 <w:lang w:eastAsia="ja-JP"/>
               </w:rPr>
@@ -5116,7 +5098,7 @@
               <w:pStyle w:val="ad"/>
               <w:ind w:leftChars="0" w:left="0"/>
               <w:rPr>
-                <w:rFonts w:eastAsia="ＭＳ 明朝" w:hint="eastAsia"/>
+                <w:rFonts w:eastAsia="ＭＳ 明朝"/>
                 <w:sz w:val="22"/>
                 <w:lang w:eastAsia="ja-JP"/>
               </w:rPr>
@@ -5132,7 +5114,7 @@
               <w:pStyle w:val="ad"/>
               <w:ind w:leftChars="0" w:left="0"/>
               <w:rPr>
-                <w:rFonts w:eastAsia="ＭＳ 明朝" w:hint="eastAsia"/>
+                <w:rFonts w:eastAsia="ＭＳ 明朝"/>
                 <w:sz w:val="22"/>
                 <w:lang w:eastAsia="ja-JP"/>
               </w:rPr>
@@ -5154,7 +5136,7 @@
               <w:pStyle w:val="ad"/>
               <w:ind w:leftChars="0" w:left="0"/>
               <w:rPr>
-                <w:rFonts w:eastAsia="ＭＳ 明朝" w:hint="eastAsia"/>
+                <w:rFonts w:eastAsia="ＭＳ 明朝"/>
                 <w:sz w:val="22"/>
                 <w:lang w:eastAsia="ja-JP"/>
               </w:rPr>
@@ -5170,7 +5152,7 @@
               <w:pStyle w:val="ad"/>
               <w:ind w:leftChars="0" w:left="0"/>
               <w:rPr>
-                <w:rFonts w:eastAsia="ＭＳ 明朝" w:hint="eastAsia"/>
+                <w:rFonts w:eastAsia="ＭＳ 明朝"/>
                 <w:sz w:val="22"/>
                 <w:lang w:eastAsia="ja-JP"/>
               </w:rPr>
@@ -5196,7 +5178,7 @@
               <w:pStyle w:val="ad"/>
               <w:ind w:leftChars="0" w:left="0"/>
               <w:rPr>
-                <w:rFonts w:eastAsia="ＭＳ 明朝" w:hint="eastAsia"/>
+                <w:rFonts w:eastAsia="ＭＳ 明朝"/>
                 <w:sz w:val="22"/>
                 <w:lang w:eastAsia="ja-JP"/>
               </w:rPr>
@@ -5220,7 +5202,7 @@
               <w:pStyle w:val="ad"/>
               <w:ind w:leftChars="0" w:left="0"/>
               <w:rPr>
-                <w:rFonts w:eastAsia="ＭＳ 明朝" w:hint="eastAsia"/>
+                <w:rFonts w:eastAsia="ＭＳ 明朝"/>
                 <w:sz w:val="22"/>
                 <w:lang w:eastAsia="ja-JP"/>
               </w:rPr>
@@ -5244,7 +5226,7 @@
               <w:pStyle w:val="ad"/>
               <w:ind w:leftChars="0" w:left="0"/>
               <w:rPr>
-                <w:rFonts w:eastAsia="ＭＳ 明朝" w:hint="eastAsia"/>
+                <w:rFonts w:eastAsia="ＭＳ 明朝"/>
                 <w:sz w:val="22"/>
                 <w:lang w:eastAsia="ja-JP"/>
               </w:rPr>
@@ -5274,7 +5256,7 @@
               <w:pStyle w:val="ad"/>
               <w:ind w:leftChars="0" w:left="0"/>
               <w:rPr>
-                <w:rFonts w:eastAsia="ＭＳ 明朝" w:hint="eastAsia"/>
+                <w:rFonts w:eastAsia="ＭＳ 明朝"/>
                 <w:sz w:val="22"/>
                 <w:lang w:eastAsia="ja-JP"/>
               </w:rPr>
@@ -5290,7 +5272,7 @@
               <w:pStyle w:val="ad"/>
               <w:ind w:leftChars="0" w:left="0"/>
               <w:rPr>
-                <w:rFonts w:eastAsia="ＭＳ 明朝" w:hint="eastAsia"/>
+                <w:rFonts w:eastAsia="ＭＳ 明朝"/>
                 <w:sz w:val="22"/>
                 <w:lang w:eastAsia="ja-JP"/>
               </w:rPr>
@@ -5332,7 +5314,7 @@
               <w:pStyle w:val="ad"/>
               <w:ind w:leftChars="0" w:left="0"/>
               <w:rPr>
-                <w:rFonts w:eastAsia="ＭＳ 明朝" w:hint="eastAsia"/>
+                <w:rFonts w:eastAsia="ＭＳ 明朝"/>
                 <w:sz w:val="22"/>
                 <w:lang w:eastAsia="ja-JP"/>
               </w:rPr>
@@ -5356,7 +5338,7 @@
               <w:pStyle w:val="ad"/>
               <w:ind w:leftChars="0" w:left="0"/>
               <w:rPr>
-                <w:rFonts w:eastAsia="ＭＳ 明朝" w:hint="eastAsia"/>
+                <w:rFonts w:eastAsia="ＭＳ 明朝"/>
                 <w:sz w:val="22"/>
                 <w:lang w:eastAsia="ja-JP"/>
               </w:rPr>
@@ -5380,7 +5362,7 @@
               <w:pStyle w:val="ad"/>
               <w:ind w:leftChars="0" w:left="0"/>
               <w:rPr>
-                <w:rFonts w:eastAsia="ＭＳ 明朝" w:hint="eastAsia"/>
+                <w:rFonts w:eastAsia="ＭＳ 明朝"/>
                 <w:sz w:val="22"/>
                 <w:lang w:eastAsia="ja-JP"/>
               </w:rPr>
@@ -5410,7 +5392,7 @@
               <w:pStyle w:val="ad"/>
               <w:ind w:leftChars="0" w:left="0"/>
               <w:rPr>
-                <w:rFonts w:eastAsia="ＭＳ 明朝" w:hint="eastAsia"/>
+                <w:rFonts w:eastAsia="ＭＳ 明朝"/>
                 <w:sz w:val="22"/>
                 <w:lang w:eastAsia="ja-JP"/>
               </w:rPr>
@@ -5426,7 +5408,7 @@
               <w:pStyle w:val="ad"/>
               <w:ind w:leftChars="0" w:left="0"/>
               <w:rPr>
-                <w:rFonts w:eastAsia="ＭＳ 明朝" w:hint="eastAsia"/>
+                <w:rFonts w:eastAsia="ＭＳ 明朝"/>
                 <w:sz w:val="22"/>
                 <w:lang w:eastAsia="ja-JP"/>
               </w:rPr>
@@ -5452,7 +5434,7 @@
               <w:pStyle w:val="ad"/>
               <w:ind w:leftChars="0" w:left="0"/>
               <w:rPr>
-                <w:rFonts w:eastAsia="ＭＳ 明朝" w:hint="eastAsia"/>
+                <w:rFonts w:eastAsia="ＭＳ 明朝"/>
                 <w:sz w:val="22"/>
                 <w:lang w:eastAsia="ja-JP"/>
               </w:rPr>
@@ -5471,7 +5453,7 @@
               <w:pStyle w:val="ad"/>
               <w:ind w:leftChars="0" w:left="0"/>
               <w:rPr>
-                <w:rFonts w:eastAsia="ＭＳ 明朝" w:hint="eastAsia"/>
+                <w:rFonts w:eastAsia="ＭＳ 明朝"/>
                 <w:sz w:val="22"/>
                 <w:lang w:eastAsia="ja-JP"/>
               </w:rPr>
@@ -5495,7 +5477,7 @@
               <w:pStyle w:val="ad"/>
               <w:ind w:leftChars="0" w:left="0"/>
               <w:rPr>
-                <w:rFonts w:eastAsia="ＭＳ 明朝" w:hint="eastAsia"/>
+                <w:rFonts w:eastAsia="ＭＳ 明朝"/>
                 <w:sz w:val="22"/>
                 <w:lang w:eastAsia="ja-JP"/>
               </w:rPr>
@@ -5527,7 +5509,7 @@
               <w:pStyle w:val="ad"/>
               <w:ind w:leftChars="0" w:left="0"/>
               <w:rPr>
-                <w:rFonts w:eastAsia="ＭＳ 明朝" w:hint="eastAsia"/>
+                <w:rFonts w:eastAsia="ＭＳ 明朝"/>
                 <w:sz w:val="22"/>
                 <w:lang w:eastAsia="ja-JP"/>
               </w:rPr>
@@ -5557,7 +5539,7 @@
               <w:pStyle w:val="ad"/>
               <w:ind w:leftChars="0" w:left="0"/>
               <w:rPr>
-                <w:rFonts w:eastAsia="ＭＳ 明朝" w:hint="eastAsia"/>
+                <w:rFonts w:eastAsia="ＭＳ 明朝"/>
                 <w:sz w:val="22"/>
                 <w:lang w:eastAsia="ja-JP"/>
               </w:rPr>
@@ -5573,7 +5555,7 @@
               <w:pStyle w:val="ad"/>
               <w:ind w:leftChars="0" w:left="0"/>
               <w:rPr>
-                <w:rFonts w:eastAsia="ＭＳ 明朝" w:hint="eastAsia"/>
+                <w:rFonts w:eastAsia="ＭＳ 明朝"/>
                 <w:sz w:val="22"/>
                 <w:lang w:eastAsia="ja-JP"/>
               </w:rPr>
@@ -5597,7 +5579,7 @@
               <w:pStyle w:val="ad"/>
               <w:ind w:leftChars="0" w:left="0"/>
               <w:rPr>
-                <w:rFonts w:eastAsia="ＭＳ 明朝" w:hint="eastAsia"/>
+                <w:rFonts w:eastAsia="ＭＳ 明朝"/>
                 <w:sz w:val="22"/>
                 <w:lang w:eastAsia="ja-JP"/>
               </w:rPr>
@@ -5616,7 +5598,7 @@
               <w:pStyle w:val="ad"/>
               <w:ind w:leftChars="0" w:left="0"/>
               <w:rPr>
-                <w:rFonts w:eastAsia="ＭＳ 明朝" w:hint="eastAsia"/>
+                <w:rFonts w:eastAsia="ＭＳ 明朝"/>
                 <w:sz w:val="22"/>
                 <w:lang w:eastAsia="ja-JP"/>
               </w:rPr>
@@ -5640,7 +5622,7 @@
               <w:pStyle w:val="ad"/>
               <w:ind w:leftChars="0" w:left="0"/>
               <w:rPr>
-                <w:rFonts w:eastAsia="ＭＳ 明朝" w:hint="eastAsia"/>
+                <w:rFonts w:eastAsia="ＭＳ 明朝"/>
                 <w:sz w:val="22"/>
                 <w:lang w:eastAsia="ja-JP"/>
               </w:rPr>
@@ -5656,7 +5638,7 @@
               <w:pStyle w:val="ad"/>
               <w:ind w:leftChars="0" w:left="0"/>
               <w:rPr>
-                <w:rFonts w:eastAsia="ＭＳ 明朝" w:hint="eastAsia"/>
+                <w:rFonts w:eastAsia="ＭＳ 明朝"/>
                 <w:sz w:val="22"/>
                 <w:lang w:eastAsia="ja-JP"/>
               </w:rPr>
@@ -5686,7 +5668,7 @@
               <w:pStyle w:val="ad"/>
               <w:ind w:leftChars="0" w:left="0"/>
               <w:rPr>
-                <w:rFonts w:eastAsia="ＭＳ 明朝" w:hint="eastAsia"/>
+                <w:rFonts w:eastAsia="ＭＳ 明朝"/>
                 <w:sz w:val="22"/>
                 <w:lang w:eastAsia="ja-JP"/>
               </w:rPr>
@@ -5702,7 +5684,7 @@
               <w:pStyle w:val="ad"/>
               <w:ind w:leftChars="0" w:left="0"/>
               <w:rPr>
-                <w:rFonts w:eastAsia="ＭＳ 明朝" w:hint="eastAsia"/>
+                <w:rFonts w:eastAsia="ＭＳ 明朝"/>
                 <w:sz w:val="22"/>
                 <w:lang w:eastAsia="ja-JP"/>
               </w:rPr>
@@ -5726,7 +5708,7 @@
               <w:pStyle w:val="ad"/>
               <w:ind w:leftChars="0" w:left="0"/>
               <w:rPr>
-                <w:rFonts w:eastAsia="ＭＳ 明朝" w:hint="eastAsia"/>
+                <w:rFonts w:eastAsia="ＭＳ 明朝"/>
                 <w:sz w:val="22"/>
                 <w:lang w:eastAsia="ja-JP"/>
               </w:rPr>
@@ -5745,7 +5727,7 @@
               <w:pStyle w:val="ad"/>
               <w:ind w:leftChars="0" w:left="0"/>
               <w:rPr>
-                <w:rFonts w:eastAsia="ＭＳ 明朝" w:hint="eastAsia"/>
+                <w:rFonts w:eastAsia="ＭＳ 明朝"/>
                 <w:sz w:val="22"/>
                 <w:lang w:eastAsia="ja-JP"/>
               </w:rPr>
@@ -5769,7 +5751,7 @@
               <w:pStyle w:val="ad"/>
               <w:ind w:leftChars="0" w:left="0"/>
               <w:rPr>
-                <w:rFonts w:eastAsia="ＭＳ 明朝" w:hint="eastAsia"/>
+                <w:rFonts w:eastAsia="ＭＳ 明朝"/>
                 <w:sz w:val="22"/>
                 <w:lang w:eastAsia="ja-JP"/>
               </w:rPr>
@@ -5785,7 +5767,7 @@
               <w:pStyle w:val="ad"/>
               <w:ind w:leftChars="0" w:left="0"/>
               <w:rPr>
-                <w:rFonts w:eastAsia="ＭＳ 明朝" w:hint="eastAsia"/>
+                <w:rFonts w:eastAsia="ＭＳ 明朝"/>
                 <w:sz w:val="22"/>
                 <w:lang w:eastAsia="ja-JP"/>
               </w:rPr>
@@ -5815,7 +5797,7 @@
               <w:pStyle w:val="ad"/>
               <w:ind w:leftChars="0" w:left="0"/>
               <w:rPr>
-                <w:rFonts w:eastAsia="ＭＳ 明朝" w:hint="eastAsia"/>
+                <w:rFonts w:eastAsia="ＭＳ 明朝"/>
                 <w:sz w:val="22"/>
                 <w:lang w:eastAsia="ja-JP"/>
               </w:rPr>
@@ -5831,7 +5813,7 @@
               <w:pStyle w:val="ad"/>
               <w:ind w:leftChars="0" w:left="0"/>
               <w:rPr>
-                <w:rFonts w:eastAsia="ＭＳ 明朝" w:hint="eastAsia"/>
+                <w:rFonts w:eastAsia="ＭＳ 明朝"/>
                 <w:sz w:val="22"/>
                 <w:lang w:eastAsia="ja-JP"/>
               </w:rPr>
@@ -5855,7 +5837,7 @@
               <w:pStyle w:val="ad"/>
               <w:ind w:leftChars="0" w:left="0"/>
               <w:rPr>
-                <w:rFonts w:eastAsia="ＭＳ 明朝" w:hint="eastAsia"/>
+                <w:rFonts w:eastAsia="ＭＳ 明朝"/>
                 <w:sz w:val="22"/>
                 <w:lang w:eastAsia="ja-JP"/>
               </w:rPr>
@@ -5874,7 +5856,7 @@
               <w:pStyle w:val="ad"/>
               <w:ind w:leftChars="0" w:left="0"/>
               <w:rPr>
-                <w:rFonts w:eastAsia="ＭＳ 明朝" w:hint="eastAsia"/>
+                <w:rFonts w:eastAsia="ＭＳ 明朝"/>
                 <w:sz w:val="22"/>
                 <w:lang w:eastAsia="ja-JP"/>
               </w:rPr>
@@ -5898,7 +5880,7 @@
               <w:pStyle w:val="ad"/>
               <w:ind w:leftChars="0" w:left="0"/>
               <w:rPr>
-                <w:rFonts w:eastAsia="ＭＳ 明朝" w:hint="eastAsia"/>
+                <w:rFonts w:eastAsia="ＭＳ 明朝"/>
                 <w:sz w:val="22"/>
                 <w:lang w:eastAsia="ja-JP"/>
               </w:rPr>
@@ -5914,7 +5896,7 @@
               <w:pStyle w:val="ad"/>
               <w:ind w:leftChars="0" w:left="0"/>
               <w:rPr>
-                <w:rFonts w:eastAsia="ＭＳ 明朝" w:hint="eastAsia"/>
+                <w:rFonts w:eastAsia="ＭＳ 明朝"/>
                 <w:sz w:val="22"/>
                 <w:lang w:eastAsia="ja-JP"/>
               </w:rPr>
@@ -5944,7 +5926,7 @@
               <w:pStyle w:val="ad"/>
               <w:ind w:leftChars="0" w:left="0"/>
               <w:rPr>
-                <w:rFonts w:eastAsia="ＭＳ 明朝" w:hint="eastAsia"/>
+                <w:rFonts w:eastAsia="ＭＳ 明朝"/>
                 <w:sz w:val="22"/>
                 <w:lang w:eastAsia="ja-JP"/>
               </w:rPr>
@@ -5960,7 +5942,7 @@
               <w:pStyle w:val="ad"/>
               <w:ind w:leftChars="0" w:left="0"/>
               <w:rPr>
-                <w:rFonts w:eastAsia="ＭＳ 明朝" w:hint="eastAsia"/>
+                <w:rFonts w:eastAsia="ＭＳ 明朝"/>
                 <w:sz w:val="22"/>
                 <w:lang w:eastAsia="ja-JP"/>
               </w:rPr>
@@ -5984,7 +5966,7 @@
               <w:pStyle w:val="ad"/>
               <w:ind w:leftChars="0" w:left="0"/>
               <w:rPr>
-                <w:rFonts w:eastAsia="ＭＳ 明朝" w:hint="eastAsia"/>
+                <w:rFonts w:eastAsia="ＭＳ 明朝"/>
                 <w:sz w:val="22"/>
                 <w:lang w:eastAsia="ja-JP"/>
               </w:rPr>
@@ -6008,7 +5990,7 @@
               <w:pStyle w:val="ad"/>
               <w:ind w:leftChars="0" w:left="0"/>
               <w:rPr>
-                <w:rFonts w:eastAsia="ＭＳ 明朝" w:hint="eastAsia"/>
+                <w:rFonts w:eastAsia="ＭＳ 明朝"/>
                 <w:sz w:val="22"/>
                 <w:lang w:eastAsia="ja-JP"/>
               </w:rPr>
@@ -6032,7 +6014,7 @@
               <w:pStyle w:val="ad"/>
               <w:ind w:leftChars="0" w:left="0"/>
               <w:rPr>
-                <w:rFonts w:eastAsia="ＭＳ 明朝" w:hint="eastAsia"/>
+                <w:rFonts w:eastAsia="ＭＳ 明朝"/>
                 <w:sz w:val="22"/>
                 <w:lang w:eastAsia="ja-JP"/>
               </w:rPr>
@@ -6062,7 +6044,7 @@
               <w:pStyle w:val="ad"/>
               <w:ind w:leftChars="0" w:left="0"/>
               <w:rPr>
-                <w:rFonts w:eastAsia="ＭＳ 明朝" w:hint="eastAsia"/>
+                <w:rFonts w:eastAsia="ＭＳ 明朝"/>
                 <w:sz w:val="22"/>
                 <w:lang w:eastAsia="ja-JP"/>
               </w:rPr>
@@ -6078,7 +6060,7 @@
               <w:pStyle w:val="ad"/>
               <w:ind w:leftChars="0" w:left="0"/>
               <w:rPr>
-                <w:rFonts w:eastAsia="ＭＳ 明朝" w:hint="eastAsia"/>
+                <w:rFonts w:eastAsia="ＭＳ 明朝"/>
                 <w:sz w:val="22"/>
                 <w:lang w:eastAsia="ja-JP"/>
               </w:rPr>
@@ -6102,7 +6084,7 @@
               <w:pStyle w:val="ad"/>
               <w:ind w:leftChars="0" w:left="0"/>
               <w:rPr>
-                <w:rFonts w:eastAsia="ＭＳ 明朝" w:hint="eastAsia"/>
+                <w:rFonts w:eastAsia="ＭＳ 明朝"/>
                 <w:sz w:val="22"/>
                 <w:lang w:eastAsia="ja-JP"/>
               </w:rPr>
@@ -6142,7 +6124,7 @@
               <w:pStyle w:val="ad"/>
               <w:ind w:leftChars="0" w:left="0"/>
               <w:rPr>
-                <w:rFonts w:eastAsia="ＭＳ 明朝" w:hint="eastAsia"/>
+                <w:rFonts w:eastAsia="ＭＳ 明朝"/>
                 <w:sz w:val="22"/>
                 <w:lang w:eastAsia="ja-JP"/>
               </w:rPr>
@@ -6166,7 +6148,7 @@
               <w:pStyle w:val="ad"/>
               <w:ind w:leftChars="0" w:left="0"/>
               <w:rPr>
-                <w:rFonts w:eastAsia="ＭＳ 明朝" w:hint="eastAsia"/>
+                <w:rFonts w:eastAsia="ＭＳ 明朝"/>
                 <w:sz w:val="22"/>
                 <w:lang w:eastAsia="ja-JP"/>
               </w:rPr>
@@ -6197,7 +6179,7 @@
               <w:pStyle w:val="ad"/>
               <w:ind w:leftChars="0" w:left="0"/>
               <w:rPr>
-                <w:rFonts w:eastAsia="ＭＳ 明朝" w:hint="eastAsia"/>
+                <w:rFonts w:eastAsia="ＭＳ 明朝"/>
                 <w:b/>
                 <w:sz w:val="22"/>
                 <w:lang w:eastAsia="ja-JP"/>
@@ -6223,7 +6205,7 @@
               <w:pStyle w:val="ad"/>
               <w:ind w:leftChars="0" w:left="0"/>
               <w:rPr>
-                <w:rFonts w:eastAsia="ＭＳ 明朝" w:hint="eastAsia"/>
+                <w:rFonts w:eastAsia="ＭＳ 明朝"/>
                 <w:sz w:val="22"/>
                 <w:lang w:eastAsia="ja-JP"/>
               </w:rPr>
@@ -6239,7 +6221,7 @@
               <w:pStyle w:val="ad"/>
               <w:ind w:leftChars="0" w:left="0"/>
               <w:rPr>
-                <w:rFonts w:eastAsia="ＭＳ 明朝" w:hint="eastAsia"/>
+                <w:rFonts w:eastAsia="ＭＳ 明朝"/>
                 <w:sz w:val="22"/>
                 <w:lang w:eastAsia="ja-JP"/>
               </w:rPr>
@@ -6255,7 +6237,7 @@
               <w:pStyle w:val="ad"/>
               <w:ind w:leftChars="0" w:left="0"/>
               <w:rPr>
-                <w:rFonts w:eastAsia="ＭＳ 明朝" w:hint="eastAsia"/>
+                <w:rFonts w:eastAsia="ＭＳ 明朝"/>
                 <w:sz w:val="22"/>
                 <w:lang w:eastAsia="ja-JP"/>
               </w:rPr>
@@ -6277,7 +6259,7 @@
               <w:pStyle w:val="ad"/>
               <w:ind w:leftChars="0" w:left="0"/>
               <w:rPr>
-                <w:rFonts w:eastAsia="ＭＳ 明朝" w:hint="eastAsia"/>
+                <w:rFonts w:eastAsia="ＭＳ 明朝"/>
                 <w:sz w:val="22"/>
                 <w:lang w:eastAsia="ja-JP"/>
               </w:rPr>
@@ -6293,7 +6275,7 @@
               <w:pStyle w:val="ad"/>
               <w:ind w:leftChars="0" w:left="0"/>
               <w:rPr>
-                <w:rFonts w:eastAsia="ＭＳ 明朝" w:hint="eastAsia"/>
+                <w:rFonts w:eastAsia="ＭＳ 明朝"/>
                 <w:sz w:val="22"/>
                 <w:lang w:eastAsia="ja-JP"/>
               </w:rPr>
@@ -6317,7 +6299,7 @@
               <w:pStyle w:val="ad"/>
               <w:ind w:leftChars="0" w:left="0"/>
               <w:rPr>
-                <w:rFonts w:eastAsia="ＭＳ 明朝" w:hint="eastAsia"/>
+                <w:rFonts w:eastAsia="ＭＳ 明朝"/>
                 <w:sz w:val="22"/>
                 <w:lang w:eastAsia="ja-JP"/>
               </w:rPr>
@@ -6341,7 +6323,7 @@
               <w:pStyle w:val="ad"/>
               <w:ind w:leftChars="0" w:left="0"/>
               <w:rPr>
-                <w:rFonts w:eastAsia="ＭＳ 明朝" w:hint="eastAsia"/>
+                <w:rFonts w:eastAsia="ＭＳ 明朝"/>
                 <w:sz w:val="22"/>
                 <w:lang w:eastAsia="ja-JP"/>
               </w:rPr>
@@ -6365,7 +6347,7 @@
               <w:pStyle w:val="ad"/>
               <w:ind w:leftChars="0" w:left="0"/>
               <w:rPr>
-                <w:rFonts w:eastAsia="ＭＳ 明朝" w:hint="eastAsia"/>
+                <w:rFonts w:eastAsia="ＭＳ 明朝"/>
                 <w:sz w:val="22"/>
                 <w:lang w:eastAsia="ja-JP"/>
               </w:rPr>
@@ -6395,7 +6377,7 @@
               <w:pStyle w:val="ad"/>
               <w:ind w:leftChars="0" w:left="0"/>
               <w:rPr>
-                <w:rFonts w:eastAsia="ＭＳ 明朝" w:hint="eastAsia"/>
+                <w:rFonts w:eastAsia="ＭＳ 明朝"/>
                 <w:sz w:val="22"/>
                 <w:lang w:eastAsia="ja-JP"/>
               </w:rPr>
@@ -6411,7 +6393,7 @@
               <w:pStyle w:val="ad"/>
               <w:ind w:leftChars="0" w:left="0"/>
               <w:rPr>
-                <w:rFonts w:eastAsia="ＭＳ 明朝" w:hint="eastAsia"/>
+                <w:rFonts w:eastAsia="ＭＳ 明朝"/>
                 <w:sz w:val="22"/>
                 <w:lang w:eastAsia="ja-JP"/>
               </w:rPr>
@@ -6437,7 +6419,7 @@
               <w:pStyle w:val="ad"/>
               <w:ind w:leftChars="0" w:left="0"/>
               <w:rPr>
-                <w:rFonts w:eastAsia="ＭＳ 明朝" w:hint="eastAsia"/>
+                <w:rFonts w:eastAsia="ＭＳ 明朝"/>
                 <w:sz w:val="22"/>
                 <w:lang w:eastAsia="ja-JP"/>
               </w:rPr>
@@ -6461,7 +6443,7 @@
               <w:pStyle w:val="ad"/>
               <w:ind w:leftChars="0" w:left="0"/>
               <w:rPr>
-                <w:rFonts w:eastAsia="ＭＳ 明朝" w:hint="eastAsia"/>
+                <w:rFonts w:eastAsia="ＭＳ 明朝"/>
                 <w:sz w:val="22"/>
                 <w:lang w:eastAsia="ja-JP"/>
               </w:rPr>
@@ -6485,7 +6467,7 @@
               <w:pStyle w:val="ad"/>
               <w:ind w:leftChars="0" w:left="0"/>
               <w:rPr>
-                <w:rFonts w:eastAsia="ＭＳ 明朝" w:hint="eastAsia"/>
+                <w:rFonts w:eastAsia="ＭＳ 明朝"/>
                 <w:sz w:val="22"/>
                 <w:lang w:eastAsia="ja-JP"/>
               </w:rPr>
@@ -6515,7 +6497,7 @@
               <w:pStyle w:val="ad"/>
               <w:ind w:leftChars="0" w:left="0"/>
               <w:rPr>
-                <w:rFonts w:eastAsia="ＭＳ 明朝" w:hint="eastAsia"/>
+                <w:rFonts w:eastAsia="ＭＳ 明朝"/>
                 <w:sz w:val="22"/>
                 <w:lang w:eastAsia="ja-JP"/>
               </w:rPr>
@@ -6531,7 +6513,7 @@
               <w:pStyle w:val="ad"/>
               <w:ind w:leftChars="0" w:left="0"/>
               <w:rPr>
-                <w:rFonts w:eastAsia="ＭＳ 明朝" w:hint="eastAsia"/>
+                <w:rFonts w:eastAsia="ＭＳ 明朝"/>
                 <w:sz w:val="22"/>
                 <w:lang w:eastAsia="ja-JP"/>
               </w:rPr>
@@ -6555,7 +6537,7 @@
               <w:pStyle w:val="ad"/>
               <w:ind w:leftChars="0" w:left="0"/>
               <w:rPr>
-                <w:rFonts w:eastAsia="ＭＳ 明朝" w:hint="eastAsia"/>
+                <w:rFonts w:eastAsia="ＭＳ 明朝"/>
                 <w:sz w:val="22"/>
                 <w:lang w:eastAsia="ja-JP"/>
               </w:rPr>
@@ -6587,7 +6569,7 @@
               <w:pStyle w:val="ad"/>
               <w:ind w:leftChars="0" w:left="0"/>
               <w:rPr>
-                <w:rFonts w:eastAsia="ＭＳ 明朝" w:hint="eastAsia"/>
+                <w:rFonts w:eastAsia="ＭＳ 明朝"/>
                 <w:sz w:val="22"/>
                 <w:lang w:eastAsia="ja-JP"/>
               </w:rPr>
@@ -6611,7 +6593,7 @@
               <w:pStyle w:val="ad"/>
               <w:ind w:leftChars="0" w:left="0"/>
               <w:rPr>
-                <w:rFonts w:eastAsia="ＭＳ 明朝" w:hint="eastAsia"/>
+                <w:rFonts w:eastAsia="ＭＳ 明朝"/>
                 <w:sz w:val="22"/>
                 <w:lang w:eastAsia="ja-JP"/>
               </w:rPr>
@@ -6641,7 +6623,7 @@
               <w:pStyle w:val="ad"/>
               <w:ind w:leftChars="0" w:left="0"/>
               <w:rPr>
-                <w:rFonts w:eastAsia="ＭＳ 明朝" w:hint="eastAsia"/>
+                <w:rFonts w:eastAsia="ＭＳ 明朝"/>
                 <w:sz w:val="22"/>
                 <w:lang w:eastAsia="ja-JP"/>
               </w:rPr>
@@ -6657,7 +6639,7 @@
               <w:pStyle w:val="ad"/>
               <w:ind w:leftChars="0" w:left="0"/>
               <w:rPr>
-                <w:rFonts w:eastAsia="ＭＳ 明朝" w:hint="eastAsia"/>
+                <w:rFonts w:eastAsia="ＭＳ 明朝"/>
                 <w:sz w:val="22"/>
                 <w:lang w:eastAsia="ja-JP"/>
               </w:rPr>
@@ -6681,7 +6663,7 @@
               <w:pStyle w:val="ad"/>
               <w:ind w:leftChars="0" w:left="0"/>
               <w:rPr>
-                <w:rFonts w:eastAsia="ＭＳ 明朝" w:hint="eastAsia"/>
+                <w:rFonts w:eastAsia="ＭＳ 明朝"/>
                 <w:sz w:val="22"/>
                 <w:lang w:eastAsia="ja-JP"/>
               </w:rPr>
@@ -6705,7 +6687,7 @@
               <w:pStyle w:val="ad"/>
               <w:ind w:leftChars="0" w:left="0"/>
               <w:rPr>
-                <w:rFonts w:eastAsia="ＭＳ 明朝" w:hint="eastAsia"/>
+                <w:rFonts w:eastAsia="ＭＳ 明朝"/>
                 <w:sz w:val="22"/>
                 <w:lang w:eastAsia="ja-JP"/>
               </w:rPr>
@@ -6721,7 +6703,7 @@
               <w:pStyle w:val="ad"/>
               <w:ind w:leftChars="0" w:left="0"/>
               <w:rPr>
-                <w:rFonts w:eastAsia="ＭＳ 明朝" w:hint="eastAsia"/>
+                <w:rFonts w:eastAsia="ＭＳ 明朝"/>
                 <w:sz w:val="22"/>
                 <w:lang w:eastAsia="ja-JP"/>
               </w:rPr>
@@ -6751,7 +6733,7 @@
               <w:pStyle w:val="ad"/>
               <w:ind w:leftChars="0" w:left="0"/>
               <w:rPr>
-                <w:rFonts w:eastAsia="ＭＳ 明朝" w:hint="eastAsia"/>
+                <w:rFonts w:eastAsia="ＭＳ 明朝"/>
                 <w:sz w:val="22"/>
                 <w:lang w:eastAsia="ja-JP"/>
               </w:rPr>
@@ -6767,7 +6749,7 @@
               <w:pStyle w:val="ad"/>
               <w:ind w:leftChars="0" w:left="0"/>
               <w:rPr>
-                <w:rFonts w:eastAsia="ＭＳ 明朝" w:hint="eastAsia"/>
+                <w:rFonts w:eastAsia="ＭＳ 明朝"/>
                 <w:sz w:val="22"/>
                 <w:lang w:eastAsia="ja-JP"/>
               </w:rPr>
@@ -6791,7 +6773,7 @@
               <w:pStyle w:val="ad"/>
               <w:ind w:leftChars="0" w:left="0"/>
               <w:rPr>
-                <w:rFonts w:eastAsia="ＭＳ 明朝" w:hint="eastAsia"/>
+                <w:rFonts w:eastAsia="ＭＳ 明朝"/>
                 <w:sz w:val="22"/>
                 <w:lang w:eastAsia="ja-JP"/>
               </w:rPr>
@@ -6823,7 +6805,7 @@
               <w:pStyle w:val="ad"/>
               <w:ind w:leftChars="0" w:left="0"/>
               <w:rPr>
-                <w:rFonts w:eastAsia="ＭＳ 明朝" w:hint="eastAsia"/>
+                <w:rFonts w:eastAsia="ＭＳ 明朝"/>
                 <w:sz w:val="22"/>
                 <w:lang w:eastAsia="ja-JP"/>
               </w:rPr>
@@ -6839,7 +6821,7 @@
               <w:pStyle w:val="ad"/>
               <w:ind w:leftChars="0" w:left="0"/>
               <w:rPr>
-                <w:rFonts w:eastAsia="ＭＳ 明朝" w:hint="eastAsia"/>
+                <w:rFonts w:eastAsia="ＭＳ 明朝"/>
                 <w:sz w:val="22"/>
                 <w:lang w:eastAsia="ja-JP"/>
               </w:rPr>
@@ -6869,7 +6851,7 @@
               <w:pStyle w:val="ad"/>
               <w:ind w:leftChars="0" w:left="0"/>
               <w:rPr>
-                <w:rFonts w:eastAsia="ＭＳ 明朝" w:hint="eastAsia"/>
+                <w:rFonts w:eastAsia="ＭＳ 明朝"/>
                 <w:sz w:val="22"/>
                 <w:lang w:eastAsia="ja-JP"/>
               </w:rPr>
@@ -6885,7 +6867,7 @@
               <w:pStyle w:val="ad"/>
               <w:ind w:leftChars="0" w:left="0"/>
               <w:rPr>
-                <w:rFonts w:eastAsia="ＭＳ 明朝" w:hint="eastAsia"/>
+                <w:rFonts w:eastAsia="ＭＳ 明朝"/>
                 <w:sz w:val="22"/>
                 <w:lang w:eastAsia="ja-JP"/>
               </w:rPr>
@@ -6909,7 +6891,7 @@
               <w:pStyle w:val="ad"/>
               <w:ind w:leftChars="0" w:left="0"/>
               <w:rPr>
-                <w:rFonts w:eastAsia="ＭＳ 明朝" w:hint="eastAsia"/>
+                <w:rFonts w:eastAsia="ＭＳ 明朝"/>
                 <w:sz w:val="22"/>
                 <w:lang w:eastAsia="ja-JP"/>
               </w:rPr>
@@ -6933,7 +6915,7 @@
               <w:pStyle w:val="ad"/>
               <w:ind w:leftChars="0" w:left="0"/>
               <w:rPr>
-                <w:rFonts w:eastAsia="ＭＳ 明朝" w:hint="eastAsia"/>
+                <w:rFonts w:eastAsia="ＭＳ 明朝"/>
                 <w:sz w:val="22"/>
                 <w:lang w:eastAsia="ja-JP"/>
               </w:rPr>
@@ -6949,7 +6931,7 @@
               <w:pStyle w:val="ad"/>
               <w:ind w:leftChars="0" w:left="0"/>
               <w:rPr>
-                <w:rFonts w:eastAsia="ＭＳ 明朝" w:hint="eastAsia"/>
+                <w:rFonts w:eastAsia="ＭＳ 明朝"/>
                 <w:sz w:val="22"/>
                 <w:lang w:eastAsia="ja-JP"/>
               </w:rPr>
@@ -6979,7 +6961,7 @@
               <w:pStyle w:val="ad"/>
               <w:ind w:leftChars="0" w:left="0"/>
               <w:rPr>
-                <w:rFonts w:eastAsia="ＭＳ 明朝" w:hint="eastAsia"/>
+                <w:rFonts w:eastAsia="ＭＳ 明朝"/>
                 <w:sz w:val="22"/>
                 <w:lang w:eastAsia="ja-JP"/>
               </w:rPr>
@@ -6995,7 +6977,7 @@
               <w:pStyle w:val="ad"/>
               <w:ind w:leftChars="0" w:left="0"/>
               <w:rPr>
-                <w:rFonts w:eastAsia="ＭＳ 明朝" w:hint="eastAsia"/>
+                <w:rFonts w:eastAsia="ＭＳ 明朝"/>
                 <w:sz w:val="22"/>
                 <w:lang w:eastAsia="ja-JP"/>
               </w:rPr>
@@ -7019,7 +7001,7 @@
               <w:pStyle w:val="ad"/>
               <w:ind w:leftChars="0" w:left="0"/>
               <w:rPr>
-                <w:rFonts w:eastAsia="ＭＳ 明朝" w:hint="eastAsia"/>
+                <w:rFonts w:eastAsia="ＭＳ 明朝"/>
                 <w:sz w:val="22"/>
                 <w:lang w:eastAsia="ja-JP"/>
               </w:rPr>
@@ -7043,7 +7025,7 @@
               <w:pStyle w:val="ad"/>
               <w:ind w:leftChars="0" w:left="0"/>
               <w:rPr>
-                <w:rFonts w:eastAsia="ＭＳ 明朝" w:hint="eastAsia"/>
+                <w:rFonts w:eastAsia="ＭＳ 明朝"/>
                 <w:sz w:val="22"/>
                 <w:lang w:eastAsia="ja-JP"/>
               </w:rPr>
@@ -7059,7 +7041,7 @@
               <w:pStyle w:val="ad"/>
               <w:ind w:leftChars="0" w:left="0"/>
               <w:rPr>
-                <w:rFonts w:eastAsia="ＭＳ 明朝" w:hint="eastAsia"/>
+                <w:rFonts w:eastAsia="ＭＳ 明朝"/>
                 <w:sz w:val="22"/>
                 <w:lang w:eastAsia="ja-JP"/>
               </w:rPr>
@@ -7081,7 +7063,7 @@
         <w:pStyle w:val="ad"/>
         <w:ind w:leftChars="0" w:left="993"/>
         <w:rPr>
-          <w:rFonts w:eastAsia="ＭＳ 明朝" w:hint="eastAsia"/>
+          <w:rFonts w:eastAsia="ＭＳ 明朝"/>
           <w:sz w:val="21"/>
           <w:szCs w:val="21"/>
           <w:lang w:eastAsia="ja-JP"/>
@@ -7102,7 +7084,7 @@
         <w:pStyle w:val="ad"/>
         <w:ind w:leftChars="0" w:left="993"/>
         <w:rPr>
-          <w:rFonts w:eastAsia="ＭＳ 明朝" w:hint="eastAsia"/>
+          <w:rFonts w:eastAsia="ＭＳ 明朝"/>
           <w:sz w:val="21"/>
           <w:szCs w:val="21"/>
           <w:lang w:eastAsia="ja-JP"/>
@@ -7133,7 +7115,6 @@
         <w:pStyle w:val="ad"/>
         <w:ind w:leftChars="0" w:left="992"/>
         <w:rPr>
-          <w:rFonts w:hint="eastAsia"/>
           <w:szCs w:val="24"/>
         </w:rPr>
       </w:pPr>
@@ -7147,7 +7128,6 @@
         </w:numPr>
         <w:ind w:leftChars="0"/>
         <w:rPr>
-          <w:rFonts w:hint="eastAsia"/>
           <w:szCs w:val="24"/>
         </w:rPr>
       </w:pPr>
@@ -7165,7 +7145,7 @@
         <w:pStyle w:val="ad"/>
         <w:ind w:leftChars="0" w:left="992"/>
         <w:rPr>
-          <w:rFonts w:eastAsia="ＭＳ 明朝" w:hint="eastAsia"/>
+          <w:rFonts w:eastAsia="ＭＳ 明朝"/>
           <w:szCs w:val="24"/>
           <w:lang w:eastAsia="ja-JP"/>
         </w:rPr>
@@ -7200,7 +7180,6 @@
         <w:pStyle w:val="ad"/>
         <w:ind w:leftChars="0" w:left="992"/>
         <w:rPr>
-          <w:rFonts w:hint="eastAsia"/>
           <w:szCs w:val="24"/>
         </w:rPr>
       </w:pPr>
@@ -7214,7 +7193,6 @@
         </w:numPr>
         <w:ind w:leftChars="0"/>
         <w:rPr>
-          <w:rFonts w:hint="eastAsia"/>
           <w:szCs w:val="24"/>
         </w:rPr>
       </w:pPr>
@@ -7236,7 +7214,6 @@
         </w:numPr>
         <w:ind w:leftChars="0"/>
         <w:rPr>
-          <w:rFonts w:hint="eastAsia"/>
           <w:szCs w:val="24"/>
         </w:rPr>
       </w:pPr>
@@ -7254,7 +7231,7 @@
         <w:pStyle w:val="ad"/>
         <w:ind w:leftChars="0" w:left="992"/>
         <w:rPr>
-          <w:rFonts w:eastAsia="ＭＳ 明朝" w:hint="eastAsia"/>
+          <w:rFonts w:eastAsia="ＭＳ 明朝"/>
           <w:szCs w:val="24"/>
           <w:lang w:eastAsia="ja-JP"/>
         </w:rPr>
@@ -7413,7 +7390,6 @@
         <w:pStyle w:val="ad"/>
         <w:ind w:leftChars="0" w:left="992"/>
         <w:rPr>
-          <w:rFonts w:hint="eastAsia"/>
           <w:szCs w:val="24"/>
         </w:rPr>
       </w:pPr>
@@ -7427,7 +7403,6 @@
         </w:numPr>
         <w:ind w:leftChars="0"/>
         <w:rPr>
-          <w:rFonts w:hint="eastAsia"/>
           <w:szCs w:val="24"/>
         </w:rPr>
       </w:pPr>
@@ -7445,7 +7420,6 @@
         <w:pStyle w:val="ad"/>
         <w:ind w:leftChars="0" w:left="992"/>
         <w:rPr>
-          <w:rFonts w:hint="eastAsia"/>
           <w:szCs w:val="24"/>
         </w:rPr>
       </w:pPr>
@@ -7495,7 +7469,6 @@
         </w:numPr>
         <w:ind w:leftChars="0"/>
         <w:rPr>
-          <w:rFonts w:hint="eastAsia"/>
           <w:szCs w:val="24"/>
         </w:rPr>
       </w:pPr>
@@ -7538,7 +7511,7 @@
             <w:pPr>
               <w:jc w:val="center"/>
               <w:rPr>
-                <w:rFonts w:eastAsia="ＭＳ 明朝" w:hint="eastAsia"/>
+                <w:rFonts w:eastAsia="ＭＳ 明朝"/>
                 <w:b/>
                 <w:sz w:val="22"/>
                 <w:lang w:eastAsia="ja-JP"/>
@@ -7564,7 +7537,7 @@
             <w:pPr>
               <w:jc w:val="center"/>
               <w:rPr>
-                <w:rFonts w:eastAsia="ＭＳ 明朝" w:hint="eastAsia"/>
+                <w:rFonts w:eastAsia="ＭＳ 明朝"/>
                 <w:b/>
                 <w:sz w:val="22"/>
                 <w:lang w:eastAsia="ja-JP"/>
@@ -7590,7 +7563,7 @@
             <w:pPr>
               <w:jc w:val="center"/>
               <w:rPr>
-                <w:rFonts w:eastAsia="ＭＳ 明朝" w:hint="eastAsia"/>
+                <w:rFonts w:eastAsia="ＭＳ 明朝"/>
                 <w:b/>
                 <w:sz w:val="22"/>
                 <w:lang w:eastAsia="ja-JP"/>
@@ -7616,7 +7589,7 @@
           <w:p>
             <w:pPr>
               <w:rPr>
-                <w:rFonts w:eastAsia="ＭＳ 明朝" w:hint="eastAsia"/>
+                <w:rFonts w:eastAsia="ＭＳ 明朝"/>
                 <w:sz w:val="22"/>
                 <w:lang w:eastAsia="ja-JP"/>
               </w:rPr>
@@ -7638,7 +7611,7 @@
           <w:p>
             <w:pPr>
               <w:rPr>
-                <w:rFonts w:eastAsia="ＭＳ 明朝" w:hint="eastAsia"/>
+                <w:rFonts w:eastAsia="ＭＳ 明朝"/>
                 <w:sz w:val="22"/>
                 <w:lang w:eastAsia="ja-JP"/>
               </w:rPr>
@@ -7676,7 +7649,7 @@
           <w:p>
             <w:pPr>
               <w:rPr>
-                <w:rFonts w:eastAsia="ＭＳ 明朝" w:hint="eastAsia"/>
+                <w:rFonts w:eastAsia="ＭＳ 明朝"/>
                 <w:sz w:val="22"/>
                 <w:lang w:eastAsia="ja-JP"/>
               </w:rPr>
@@ -7700,7 +7673,7 @@
           <w:p>
             <w:pPr>
               <w:rPr>
-                <w:rFonts w:eastAsia="ＭＳ 明朝" w:hint="eastAsia"/>
+                <w:rFonts w:eastAsia="ＭＳ 明朝"/>
                 <w:sz w:val="22"/>
                 <w:lang w:eastAsia="ja-JP"/>
               </w:rPr>
@@ -7722,7 +7695,7 @@
           <w:p>
             <w:pPr>
               <w:rPr>
-                <w:rFonts w:eastAsia="ＭＳ 明朝" w:hint="eastAsia"/>
+                <w:rFonts w:eastAsia="ＭＳ 明朝"/>
                 <w:sz w:val="22"/>
                 <w:lang w:eastAsia="ja-JP"/>
               </w:rPr>
@@ -7744,7 +7717,7 @@
           <w:p>
             <w:pPr>
               <w:rPr>
-                <w:rFonts w:eastAsia="ＭＳ 明朝" w:hint="eastAsia"/>
+                <w:rFonts w:eastAsia="ＭＳ 明朝"/>
                 <w:sz w:val="22"/>
                 <w:lang w:eastAsia="ja-JP"/>
               </w:rPr>
@@ -7768,7 +7741,7 @@
           <w:p>
             <w:pPr>
               <w:rPr>
-                <w:rFonts w:eastAsia="ＭＳ 明朝" w:hint="eastAsia"/>
+                <w:rFonts w:eastAsia="ＭＳ 明朝"/>
                 <w:sz w:val="22"/>
                 <w:lang w:eastAsia="ja-JP"/>
               </w:rPr>
@@ -7790,7 +7763,7 @@
           <w:p>
             <w:pPr>
               <w:rPr>
-                <w:rFonts w:eastAsia="ＭＳ 明朝" w:hint="eastAsia"/>
+                <w:rFonts w:eastAsia="ＭＳ 明朝"/>
                 <w:sz w:val="22"/>
                 <w:lang w:eastAsia="ja-JP"/>
               </w:rPr>
@@ -7828,7 +7801,7 @@
           <w:p>
             <w:pPr>
               <w:rPr>
-                <w:rFonts w:eastAsia="ＭＳ 明朝" w:hint="eastAsia"/>
+                <w:rFonts w:eastAsia="ＭＳ 明朝"/>
                 <w:sz w:val="22"/>
                 <w:lang w:eastAsia="ja-JP"/>
               </w:rPr>
@@ -7852,7 +7825,7 @@
           <w:p>
             <w:pPr>
               <w:rPr>
-                <w:rFonts w:eastAsia="ＭＳ 明朝" w:hint="eastAsia"/>
+                <w:rFonts w:eastAsia="ＭＳ 明朝"/>
                 <w:sz w:val="22"/>
                 <w:lang w:eastAsia="ja-JP"/>
               </w:rPr>
@@ -7874,7 +7847,7 @@
           <w:p>
             <w:pPr>
               <w:rPr>
-                <w:rFonts w:eastAsia="ＭＳ 明朝" w:hint="eastAsia"/>
+                <w:rFonts w:eastAsia="ＭＳ 明朝"/>
                 <w:sz w:val="22"/>
                 <w:lang w:eastAsia="ja-JP"/>
               </w:rPr>
@@ -7896,7 +7869,7 @@
           <w:p>
             <w:pPr>
               <w:rPr>
-                <w:rFonts w:eastAsia="ＭＳ 明朝" w:hint="eastAsia"/>
+                <w:rFonts w:eastAsia="ＭＳ 明朝"/>
                 <w:sz w:val="22"/>
                 <w:lang w:eastAsia="ja-JP"/>
               </w:rPr>
@@ -7920,7 +7893,7 @@
           <w:p>
             <w:pPr>
               <w:rPr>
-                <w:rFonts w:eastAsia="ＭＳ 明朝" w:hint="eastAsia"/>
+                <w:rFonts w:eastAsia="ＭＳ 明朝"/>
                 <w:sz w:val="22"/>
                 <w:lang w:eastAsia="ja-JP"/>
               </w:rPr>
@@ -7942,7 +7915,7 @@
           <w:p>
             <w:pPr>
               <w:rPr>
-                <w:rFonts w:eastAsia="ＭＳ 明朝" w:hint="eastAsia"/>
+                <w:rFonts w:eastAsia="ＭＳ 明朝"/>
                 <w:sz w:val="22"/>
                 <w:lang w:eastAsia="ja-JP"/>
               </w:rPr>
@@ -7964,7 +7937,7 @@
           <w:p>
             <w:pPr>
               <w:rPr>
-                <w:rFonts w:eastAsia="ＭＳ 明朝" w:hint="eastAsia"/>
+                <w:rFonts w:eastAsia="ＭＳ 明朝"/>
                 <w:sz w:val="22"/>
                 <w:lang w:eastAsia="ja-JP"/>
               </w:rPr>
@@ -7988,7 +7961,7 @@
           <w:p>
             <w:pPr>
               <w:rPr>
-                <w:rFonts w:eastAsia="ＭＳ 明朝" w:hint="eastAsia"/>
+                <w:rFonts w:eastAsia="ＭＳ 明朝"/>
                 <w:sz w:val="22"/>
                 <w:lang w:eastAsia="ja-JP"/>
               </w:rPr>
@@ -8010,7 +7983,7 @@
           <w:p>
             <w:pPr>
               <w:rPr>
-                <w:rFonts w:eastAsia="ＭＳ 明朝" w:hint="eastAsia"/>
+                <w:rFonts w:eastAsia="ＭＳ 明朝"/>
                 <w:sz w:val="22"/>
                 <w:lang w:eastAsia="ja-JP"/>
               </w:rPr>
@@ -8032,7 +8005,7 @@
           <w:p>
             <w:pPr>
               <w:rPr>
-                <w:rFonts w:eastAsia="ＭＳ 明朝" w:hint="eastAsia"/>
+                <w:rFonts w:eastAsia="ＭＳ 明朝"/>
                 <w:sz w:val="22"/>
                 <w:lang w:eastAsia="ja-JP"/>
               </w:rPr>
@@ -8053,7 +8026,7 @@
       <w:pPr>
         <w:ind w:left="851"/>
         <w:rPr>
-          <w:rFonts w:eastAsia="ＭＳ 明朝" w:hint="eastAsia"/>
+          <w:rFonts w:eastAsia="ＭＳ 明朝"/>
           <w:szCs w:val="24"/>
           <w:lang w:eastAsia="ja-JP"/>
         </w:rPr>
@@ -8068,7 +8041,6 @@
         </w:numPr>
         <w:ind w:leftChars="0"/>
         <w:rPr>
-          <w:rFonts w:hint="eastAsia"/>
           <w:szCs w:val="24"/>
         </w:rPr>
       </w:pPr>
@@ -8086,7 +8058,7 @@
         <w:pStyle w:val="ad"/>
         <w:ind w:leftChars="0" w:left="992"/>
         <w:rPr>
-          <w:rFonts w:eastAsia="ＭＳ 明朝" w:hint="eastAsia"/>
+          <w:rFonts w:eastAsia="ＭＳ 明朝"/>
           <w:szCs w:val="24"/>
           <w:lang w:eastAsia="ja-JP"/>
         </w:rPr>
@@ -8121,7 +8093,7 @@
         <w:pStyle w:val="ad"/>
         <w:ind w:leftChars="0" w:left="992"/>
         <w:rPr>
-          <w:rFonts w:eastAsia="ＭＳ 明朝" w:hint="eastAsia"/>
+          <w:rFonts w:eastAsia="ＭＳ 明朝"/>
           <w:szCs w:val="24"/>
           <w:lang w:eastAsia="ja-JP"/>
         </w:rPr>
@@ -8138,7 +8110,7 @@
     <w:p>
       <w:pPr>
         <w:rPr>
-          <w:rFonts w:eastAsia="ＭＳ 明朝" w:hint="eastAsia"/>
+          <w:rFonts w:eastAsia="ＭＳ 明朝"/>
           <w:szCs w:val="24"/>
           <w:lang w:eastAsia="ja-JP"/>
         </w:rPr>
@@ -8169,7 +8141,6 @@
         </w:numPr>
         <w:ind w:leftChars="0"/>
         <w:rPr>
-          <w:rFonts w:hint="eastAsia"/>
           <w:szCs w:val="24"/>
         </w:rPr>
       </w:pPr>
@@ -10652,354 +10623,11 @@
           <w:szCs w:val="24"/>
         </w:rPr>
       </w:pPr>
-    </w:p>
-    <w:p>
-      <w:pPr>
-        <w:pStyle w:val="ad"/>
-        <w:numPr>
-          <w:ilvl w:val="0"/>
-          <w:numId w:val="3"/>
-        </w:numPr>
-        <w:ind w:leftChars="0"/>
-        <w:rPr>
-          <w:szCs w:val="24"/>
-        </w:rPr>
-      </w:pPr>
-      <w:r>
-        <w:rPr>
-          <w:rFonts w:hint="eastAsia"/>
-          <w:b/>
-          <w:szCs w:val="24"/>
-        </w:rPr>
-        <w:t>Main function-</w:t>
-      </w:r>
-      <w:proofErr w:type="spellStart"/>
-      <w:r>
-        <w:rPr>
-          <w:rFonts w:ascii="Calibri" w:hAnsi="Calibri" w:cs="Calibri"/>
-          <w:b/>
-          <w:color w:val="000000"/>
-          <w:kern w:val="0"/>
-          <w:szCs w:val="24"/>
-        </w:rPr>
-        <w:t>OnStartUpdatedSN</w:t>
-      </w:r>
-      <w:proofErr w:type="spellEnd"/>
-      <w:r>
-        <w:rPr>
-          <w:rFonts w:ascii="Calibri" w:hAnsi="Calibri" w:cs="Calibri" w:hint="eastAsia"/>
-          <w:b/>
-          <w:color w:val="000000"/>
-          <w:kern w:val="0"/>
-          <w:szCs w:val="24"/>
-        </w:rPr>
-        <w:t>()</w:t>
-      </w:r>
-    </w:p>
-    <w:p>
-      <w:pPr>
-        <w:ind w:firstLineChars="100" w:firstLine="240"/>
-        <w:rPr>
-          <w:szCs w:val="24"/>
-        </w:rPr>
-      </w:pPr>
-      <w:r>
-        <w:rPr>
-          <w:rFonts w:ascii="Calibri" w:hAnsi="Calibri" w:cs="Calibri" w:hint="eastAsia"/>
-          <w:color w:val="000000"/>
-          <w:kern w:val="0"/>
-          <w:szCs w:val="24"/>
-        </w:rPr>
-        <w:t xml:space="preserve"> (</w:t>
-      </w:r>
-      <w:r>
-        <w:rPr>
-          <w:rFonts w:ascii="Calibri" w:hAnsi="Calibri" w:cs="Calibri" w:hint="eastAsia"/>
-          <w:color w:val="000000"/>
-          <w:kern w:val="0"/>
-          <w:szCs w:val="24"/>
-        </w:rPr>
-        <w:t>*</w:t>
-      </w:r>
-      <w:r>
-        <w:rPr>
-          <w:rFonts w:ascii="Calibri" w:hAnsi="Calibri" w:cs="Calibri" w:hint="eastAsia"/>
-          <w:color w:val="000000"/>
-          <w:kern w:val="0"/>
-          <w:szCs w:val="24"/>
-        </w:rPr>
-        <w:t>Brown function is combined in library)</w:t>
-      </w:r>
-    </w:p>
-    <w:p>
-      <w:r>
-        <w:object w:dxaOrig="6034" w:dyaOrig="14767">
-          <v:shape id="_x0000_i1025" type="#_x0000_t75" style="width:267pt;height:653.25pt" o:ole="">
-            <v:imagedata r:id="rId12" o:title=""/>
-          </v:shape>
-          <o:OLEObject Type="Embed" ProgID="Visio.Drawing.11" ShapeID="_x0000_i1025" DrawAspect="Content" ObjectID="_1461420491" r:id="rId13"/>
-        </w:object>
-      </w:r>
-    </w:p>
-    <w:p/>
-    <w:p/>
-    <w:p>
-      <w:pPr>
-        <w:pStyle w:val="ad"/>
-        <w:numPr>
-          <w:ilvl w:val="0"/>
-          <w:numId w:val="3"/>
-        </w:numPr>
-        <w:ind w:leftChars="0"/>
-        <w:rPr>
-          <w:b/>
-          <w:szCs w:val="24"/>
-        </w:rPr>
-      </w:pPr>
-      <w:r>
-        <w:rPr>
-          <w:rFonts w:hint="eastAsia"/>
-          <w:b/>
-          <w:szCs w:val="24"/>
-        </w:rPr>
-        <w:t>Sub function-</w:t>
-      </w:r>
-      <w:r>
-        <w:rPr>
-          <w:rFonts w:ascii="Calibri" w:hAnsi="Calibri" w:cs="Calibri"/>
-          <w:b/>
-          <w:color w:val="000000"/>
-          <w:kern w:val="0"/>
-          <w:sz w:val="16"/>
-          <w:szCs w:val="16"/>
-        </w:rPr>
-        <w:t xml:space="preserve"> </w:t>
-      </w:r>
-      <w:proofErr w:type="spellStart"/>
-      <w:r>
-        <w:rPr>
-          <w:rFonts w:ascii="Calibri" w:hAnsi="Calibri" w:cs="Calibri"/>
-          <w:b/>
-          <w:color w:val="000000"/>
-          <w:kern w:val="0"/>
-          <w:szCs w:val="24"/>
-        </w:rPr>
-        <w:t>UpdatedSNtoDevic</w:t>
-      </w:r>
-      <w:proofErr w:type="spellEnd"/>
-      <w:r>
-        <w:rPr>
-          <w:rFonts w:ascii="Calibri" w:hAnsi="Calibri" w:cs="Calibri" w:hint="eastAsia"/>
-          <w:b/>
-          <w:color w:val="000000"/>
-          <w:kern w:val="0"/>
-          <w:szCs w:val="24"/>
-        </w:rPr>
-        <w:t xml:space="preserve">() for </w:t>
-      </w:r>
-      <w:r>
-        <w:rPr>
-          <w:rFonts w:ascii="Calibri" w:hAnsi="Calibri" w:cs="Calibri"/>
-          <w:b/>
-          <w:color w:val="000000"/>
-          <w:kern w:val="0"/>
-          <w:szCs w:val="24"/>
-        </w:rPr>
-        <w:t>“</w:t>
-      </w:r>
-      <w:r>
-        <w:rPr>
-          <w:rFonts w:ascii="Calibri" w:hAnsi="Calibri" w:cs="Calibri"/>
-          <w:b/>
-          <w:color w:val="000000"/>
-          <w:kern w:val="0"/>
-          <w:szCs w:val="24"/>
-        </w:rPr>
-        <w:t>S/N Update and Verify (Usual)</w:t>
-      </w:r>
-      <w:r>
-        <w:rPr>
-          <w:rFonts w:ascii="Calibri" w:hAnsi="Calibri" w:cs="Calibri"/>
-          <w:b/>
-          <w:color w:val="000000"/>
-          <w:kern w:val="0"/>
-          <w:szCs w:val="24"/>
-        </w:rPr>
-        <w:t>”</w:t>
-      </w:r>
-    </w:p>
-    <w:p>
-      <w:pPr>
-        <w:ind w:firstLineChars="100" w:firstLine="240"/>
-        <w:rPr>
-          <w:szCs w:val="24"/>
-        </w:rPr>
-      </w:pPr>
-      <w:r>
-        <w:rPr>
-          <w:rFonts w:ascii="Calibri" w:hAnsi="Calibri" w:cs="Calibri" w:hint="eastAsia"/>
-          <w:color w:val="000000"/>
-          <w:kern w:val="0"/>
-          <w:szCs w:val="24"/>
-        </w:rPr>
-        <w:lastRenderedPageBreak/>
-        <w:t xml:space="preserve"> (</w:t>
-      </w:r>
-      <w:r>
-        <w:rPr>
-          <w:rFonts w:ascii="Calibri" w:hAnsi="Calibri" w:cs="Calibri" w:hint="eastAsia"/>
-          <w:color w:val="000000"/>
-          <w:kern w:val="0"/>
-          <w:szCs w:val="24"/>
-        </w:rPr>
-        <w:t>*</w:t>
-      </w:r>
-      <w:r>
-        <w:rPr>
-          <w:rFonts w:ascii="Calibri" w:hAnsi="Calibri" w:cs="Calibri" w:hint="eastAsia"/>
-          <w:color w:val="000000"/>
-          <w:kern w:val="0"/>
-          <w:szCs w:val="24"/>
-        </w:rPr>
-        <w:t>Brown function is combined in library)</w:t>
-      </w:r>
-    </w:p>
-    <w:p>
-      <w:r>
-        <w:object w:dxaOrig="9211" w:dyaOrig="16122">
-          <v:shape id="_x0000_i1026" type="#_x0000_t75" style="width:399pt;height:698.25pt" o:ole="">
-            <v:imagedata r:id="rId14" o:title=""/>
-          </v:shape>
-          <o:OLEObject Type="Embed" ProgID="Visio.Drawing.11" ShapeID="_x0000_i1026" DrawAspect="Content" ObjectID="_1461420492" r:id="rId15"/>
-        </w:object>
-      </w:r>
-    </w:p>
-    <w:p>
-      <w:pPr>
-        <w:pStyle w:val="ad"/>
-        <w:numPr>
-          <w:ilvl w:val="0"/>
-          <w:numId w:val="3"/>
-        </w:numPr>
-        <w:ind w:leftChars="0"/>
-        <w:rPr>
-          <w:b/>
-          <w:szCs w:val="24"/>
-        </w:rPr>
-      </w:pPr>
-      <w:r>
-        <w:rPr>
-          <w:rFonts w:hint="eastAsia"/>
-          <w:b/>
-          <w:szCs w:val="24"/>
-        </w:rPr>
-        <w:lastRenderedPageBreak/>
-        <w:t>Sub function-</w:t>
-      </w:r>
-      <w:r>
-        <w:rPr>
-          <w:rFonts w:ascii="Calibri" w:hAnsi="Calibri" w:cs="Calibri"/>
-          <w:b/>
-          <w:color w:val="000000"/>
-          <w:kern w:val="0"/>
-          <w:sz w:val="16"/>
-          <w:szCs w:val="16"/>
-        </w:rPr>
-        <w:t xml:space="preserve"> </w:t>
-      </w:r>
-      <w:proofErr w:type="spellStart"/>
-      <w:r>
-        <w:rPr>
-          <w:rFonts w:ascii="Calibri" w:hAnsi="Calibri" w:cs="Calibri"/>
-          <w:b/>
-          <w:color w:val="000000"/>
-          <w:kern w:val="0"/>
-          <w:szCs w:val="24"/>
-        </w:rPr>
-        <w:t>UpdatedSNtoDevic</w:t>
-      </w:r>
-      <w:proofErr w:type="spellEnd"/>
-      <w:r>
-        <w:rPr>
-          <w:rFonts w:ascii="Calibri" w:hAnsi="Calibri" w:cs="Calibri" w:hint="eastAsia"/>
-          <w:b/>
-          <w:color w:val="000000"/>
-          <w:kern w:val="0"/>
-          <w:szCs w:val="24"/>
-        </w:rPr>
-        <w:t xml:space="preserve">() for </w:t>
-      </w:r>
-      <w:r>
-        <w:rPr>
-          <w:rFonts w:ascii="Calibri" w:hAnsi="Calibri" w:cs="Calibri"/>
-          <w:b/>
-          <w:color w:val="000000"/>
-          <w:kern w:val="0"/>
-          <w:szCs w:val="24"/>
-        </w:rPr>
-        <w:t>“</w:t>
-      </w:r>
-      <w:r>
-        <w:rPr>
-          <w:rFonts w:ascii="Calibri" w:hAnsi="Calibri" w:cs="Calibri"/>
-          <w:b/>
-          <w:color w:val="000000"/>
-          <w:kern w:val="0"/>
-          <w:szCs w:val="24"/>
-        </w:rPr>
-        <w:t>S/N Verify Only</w:t>
-      </w:r>
-      <w:r>
-        <w:rPr>
-          <w:rFonts w:ascii="Calibri" w:hAnsi="Calibri" w:cs="Calibri"/>
-          <w:b/>
-          <w:color w:val="000000"/>
-          <w:kern w:val="0"/>
-          <w:szCs w:val="24"/>
-        </w:rPr>
-        <w:t>”</w:t>
-      </w:r>
-    </w:p>
-    <w:p>
-      <w:pPr>
-        <w:pStyle w:val="ad"/>
-        <w:ind w:leftChars="0" w:left="360"/>
-        <w:rPr>
-          <w:rFonts w:ascii="Calibri" w:hAnsi="Calibri" w:cs="Calibri"/>
-          <w:color w:val="000000"/>
-          <w:kern w:val="0"/>
-          <w:szCs w:val="24"/>
-        </w:rPr>
-      </w:pPr>
-      <w:r>
-        <w:rPr>
-          <w:rFonts w:ascii="Calibri" w:hAnsi="Calibri" w:cs="Calibri" w:hint="eastAsia"/>
-          <w:color w:val="000000"/>
-          <w:kern w:val="0"/>
-          <w:szCs w:val="24"/>
-        </w:rPr>
-        <w:t>(*Brown function is combined in library)</w:t>
-      </w:r>
-    </w:p>
-    <w:p>
-      <w:pPr>
-        <w:pStyle w:val="ad"/>
-        <w:ind w:leftChars="0" w:left="360"/>
-        <w:rPr>
-          <w:szCs w:val="24"/>
-        </w:rPr>
-      </w:pPr>
-      <w:r>
-        <w:object w:dxaOrig="9294" w:dyaOrig="13257">
-          <v:shape id="_x0000_i1027" type="#_x0000_t75" style="width:411pt;height:585pt" o:ole="">
-            <v:imagedata r:id="rId16" o:title=""/>
-          </v:shape>
-          <o:OLEObject Type="Embed" ProgID="Visio.Drawing.11" ShapeID="_x0000_i1027" DrawAspect="Content" ObjectID="_1461420493" r:id="rId17"/>
-        </w:object>
-      </w:r>
+      <w:bookmarkStart w:id="0" w:name="_GoBack"/>
+      <w:bookmarkEnd w:id="0"/>
     </w:p>
     <w:sectPr>
-      <w:headerReference w:type="default" r:id="rId18"/>
+      <w:headerReference w:type="default" r:id="rId12"/>
       <w:pgSz w:w="11906" w:h="16838"/>
       <w:pgMar w:top="567" w:right="567" w:bottom="851" w:left="567" w:header="851" w:footer="992" w:gutter="0"/>
       <w:cols w:space="425"/>
@@ -11063,7 +10691,7 @@
         <w:lang w:eastAsia="ja-JP"/>
       </w:rPr>
       <w:drawing>
-        <wp:inline distT="0" distB="0" distL="0" distR="0" wp14:anchorId="60710DAB" wp14:editId="6C26453E">
+        <wp:inline distT="0" distB="0" distL="0" distR="0" wp14:anchorId="272A2A97" wp14:editId="17B0A612">
           <wp:extent cx="1484574" cy="294198"/>
           <wp:effectExtent l="19050" t="0" r="1326" b="0"/>
           <wp:docPr id="2" name="圖片 2"/>
@@ -12507,7 +12135,7 @@
 </file>
 
 <file path=customXml/itemProps1.xml><?xml version="1.0" encoding="utf-8"?>
-<ds:datastoreItem xmlns:ds="http://schemas.openxmlformats.org/officeDocument/2006/customXml" ds:itemID="{24859364-064A-4146-8554-F47000AB270C}">
+<ds:datastoreItem xmlns:ds="http://schemas.openxmlformats.org/officeDocument/2006/customXml" ds:itemID="{9E0307EA-45AF-49E0-8FDD-068639CAEE31}">
   <ds:schemaRefs>
     <ds:schemaRef ds:uri="http://schemas.openxmlformats.org/officeDocument/2006/bibliography"/>
   </ds:schemaRefs>

</xml_diff>

<commit_message>
update "sn update tool"  (rev. 2.3.0.2) 1. using FerriSDK instead of SMISDK 2. add support for PATA BA 3. set check flash_id as optional.
</commit_message>
<xml_diff>
--- a/application/sn_update_tool/doc/SiliconMotion_UpdataSNTool.docx
+++ b/application/sn_update_tool/doc/SiliconMotion_UpdataSNTool.docx
@@ -873,7 +873,7 @@
             <v:stroke joinstyle="miter"/>
             <v:path gradientshapeok="t" o:connecttype="rect"/>
           </v:shapetype>
-          <v:shape id="_x0000_s1030" type="#_x0000_t202" style="width:446.25pt;height:425.9pt;mso-left-percent:-10001;mso-top-percent:-10001;mso-position-horizontal:absolute;mso-position-horizontal-relative:char;mso-position-vertical:absolute;mso-position-vertical-relative:line;mso-left-percent:-10001;mso-top-percent:-10001">
+          <v:shape id="_x0000_s1027" type="#_x0000_t202" style="width:446.25pt;height:425.9pt;mso-left-percent:-10001;mso-top-percent:-10001;mso-position-horizontal:absolute;mso-position-horizontal-relative:char;mso-position-vertical:absolute;mso-position-vertical-relative:line;mso-left-percent:-10001;mso-top-percent:-10001">
             <v:textbox inset="5.85pt,.7pt,5.85pt,.7pt">
               <w:txbxContent>
                 <w:p>
@@ -3043,7 +3043,7 @@
           <v:shape id="_x0000_i1026" type="#_x0000_t75" style="width:479.25pt;height:432.75pt" o:ole="">
             <v:imagedata r:id="rId10" o:title=""/>
           </v:shape>
-          <o:OLEObject Type="Embed" ProgID="Visio.Drawing.11" ShapeID="_x0000_i1026" DrawAspect="Content" ObjectID="_1462190115" r:id="rId11"/>
+          <o:OLEObject Type="Embed" ProgID="Visio.Drawing.11" ShapeID="_x0000_i1026" DrawAspect="Content" ObjectID="_1483363713" r:id="rId11"/>
         </w:object>
       </w:r>
     </w:p>
@@ -3635,6 +3635,220 @@
                 <w:rFonts w:eastAsia="ＭＳ 明朝" w:hint="eastAsia"/>
                 <w:sz w:val="22"/>
                 <w:lang w:eastAsia="ja-JP"/>
+              </w:rPr>
+              <w:t>M</w:t>
+            </w:r>
+          </w:p>
+        </w:tc>
+      </w:tr>
+      <w:tr>
+        <w:tc>
+          <w:tcPr>
+            <w:tcW w:w="534" w:type="dxa"/>
+          </w:tcPr>
+          <w:p>
+            <w:pPr>
+              <w:pStyle w:val="ad"/>
+              <w:ind w:leftChars="0" w:left="0"/>
+              <w:rPr>
+                <w:rFonts w:eastAsia="ＭＳ 明朝"/>
+                <w:sz w:val="22"/>
+                <w:lang w:eastAsia="ja-JP"/>
+              </w:rPr>
+            </w:pPr>
+          </w:p>
+        </w:tc>
+        <w:tc>
+          <w:tcPr>
+            <w:tcW w:w="1843" w:type="dxa"/>
+          </w:tcPr>
+          <w:p>
+            <w:pPr>
+              <w:pStyle w:val="ad"/>
+              <w:ind w:leftChars="0" w:left="0"/>
+              <w:rPr>
+                <w:rFonts w:eastAsia="SimSun" w:hint="eastAsia"/>
+                <w:sz w:val="22"/>
+                <w:lang w:eastAsia="zh-CN"/>
+              </w:rPr>
+            </w:pPr>
+            <w:r>
+              <w:rPr>
+                <w:rFonts w:eastAsia="SimSun" w:hint="eastAsia"/>
+                <w:sz w:val="22"/>
+                <w:lang w:eastAsia="zh-CN"/>
+              </w:rPr>
+              <w:t>controller</w:t>
+            </w:r>
+          </w:p>
+        </w:tc>
+        <w:tc>
+          <w:tcPr>
+            <w:tcW w:w="4677" w:type="dxa"/>
+          </w:tcPr>
+          <w:p>
+            <w:pPr>
+              <w:pStyle w:val="ad"/>
+              <w:ind w:leftChars="0" w:left="0"/>
+              <w:rPr>
+                <w:rFonts w:eastAsia="SimSun" w:hint="eastAsia"/>
+                <w:sz w:val="22"/>
+                <w:lang w:eastAsia="zh-CN"/>
+              </w:rPr>
+            </w:pPr>
+            <w:r>
+              <w:rPr>
+                <w:rFonts w:eastAsia="SimSun"/>
+                <w:sz w:val="22"/>
+                <w:lang w:eastAsia="zh-CN"/>
+              </w:rPr>
+              <w:t>C</w:t>
+            </w:r>
+            <w:r>
+              <w:rPr>
+                <w:rFonts w:eastAsia="SimSun" w:hint="eastAsia"/>
+                <w:sz w:val="22"/>
+                <w:lang w:eastAsia="zh-CN"/>
+              </w:rPr>
+              <w:t xml:space="preserve">ontroller name for Ferri. SATA </w:t>
+            </w:r>
+            <w:proofErr w:type="spellStart"/>
+            <w:r>
+              <w:rPr>
+                <w:rFonts w:eastAsia="SimSun" w:hint="eastAsia"/>
+                <w:sz w:val="22"/>
+                <w:lang w:eastAsia="zh-CN"/>
+              </w:rPr>
+              <w:t>Bx</w:t>
+            </w:r>
+            <w:proofErr w:type="spellEnd"/>
+            <w:r>
+              <w:rPr>
+                <w:rFonts w:eastAsia="SimSun" w:hint="eastAsia"/>
+                <w:sz w:val="22"/>
+                <w:lang w:eastAsia="zh-CN"/>
+              </w:rPr>
+              <w:t xml:space="preserve">: </w:t>
+            </w:r>
+            <w:r>
+              <w:rPr>
+                <w:rFonts w:eastAsia="SimSun"/>
+                <w:sz w:val="22"/>
+                <w:lang w:eastAsia="zh-CN"/>
+              </w:rPr>
+              <w:t>“</w:t>
+            </w:r>
+            <w:r>
+              <w:rPr>
+                <w:rFonts w:eastAsia="SimSun" w:hint="eastAsia"/>
+                <w:sz w:val="22"/>
+                <w:lang w:eastAsia="zh-CN"/>
+              </w:rPr>
+              <w:t>LT2244</w:t>
+            </w:r>
+            <w:r>
+              <w:rPr>
+                <w:rFonts w:eastAsia="SimSun"/>
+                <w:sz w:val="22"/>
+                <w:lang w:eastAsia="zh-CN"/>
+              </w:rPr>
+              <w:t>”</w:t>
+            </w:r>
+            <w:r>
+              <w:rPr>
+                <w:rFonts w:eastAsia="SimSun" w:hint="eastAsia"/>
+                <w:sz w:val="22"/>
+                <w:lang w:eastAsia="zh-CN"/>
+              </w:rPr>
+              <w:t xml:space="preserve">, PATA </w:t>
+            </w:r>
+            <w:proofErr w:type="spellStart"/>
+            <w:r>
+              <w:rPr>
+                <w:rFonts w:eastAsia="SimSun" w:hint="eastAsia"/>
+                <w:sz w:val="22"/>
+                <w:lang w:eastAsia="zh-CN"/>
+              </w:rPr>
+              <w:t>Bx</w:t>
+            </w:r>
+            <w:proofErr w:type="spellEnd"/>
+            <w:r>
+              <w:rPr>
+                <w:rFonts w:eastAsia="SimSun" w:hint="eastAsia"/>
+                <w:sz w:val="22"/>
+                <w:lang w:eastAsia="zh-CN"/>
+              </w:rPr>
+              <w:t xml:space="preserve">: </w:t>
+            </w:r>
+            <w:r>
+              <w:rPr>
+                <w:rFonts w:eastAsia="SimSun"/>
+                <w:sz w:val="22"/>
+                <w:lang w:eastAsia="zh-CN"/>
+              </w:rPr>
+              <w:t>“</w:t>
+            </w:r>
+            <w:r>
+              <w:rPr>
+                <w:rFonts w:eastAsia="SimSun" w:hint="eastAsia"/>
+                <w:sz w:val="22"/>
+                <w:lang w:eastAsia="zh-CN"/>
+              </w:rPr>
+              <w:t>SM2236</w:t>
+            </w:r>
+            <w:r>
+              <w:rPr>
+                <w:rFonts w:eastAsia="SimSun"/>
+                <w:sz w:val="22"/>
+                <w:lang w:eastAsia="zh-CN"/>
+              </w:rPr>
+              <w:t>”</w:t>
+            </w:r>
+          </w:p>
+        </w:tc>
+        <w:tc>
+          <w:tcPr>
+            <w:tcW w:w="1701" w:type="dxa"/>
+          </w:tcPr>
+          <w:p>
+            <w:pPr>
+              <w:pStyle w:val="ad"/>
+              <w:ind w:leftChars="0" w:left="0"/>
+              <w:rPr>
+                <w:rFonts w:eastAsia="SimSun" w:hint="eastAsia"/>
+                <w:sz w:val="22"/>
+                <w:lang w:eastAsia="zh-CN"/>
+              </w:rPr>
+            </w:pPr>
+            <w:r>
+              <w:rPr>
+                <w:rFonts w:eastAsia="SimSun" w:hint="eastAsia"/>
+                <w:sz w:val="22"/>
+                <w:lang w:eastAsia="zh-CN"/>
+              </w:rPr>
+              <w:t>SM2236</w:t>
+            </w:r>
+          </w:p>
+        </w:tc>
+        <w:tc>
+          <w:tcPr>
+            <w:tcW w:w="843" w:type="dxa"/>
+          </w:tcPr>
+          <w:p>
+            <w:pPr>
+              <w:pStyle w:val="ad"/>
+              <w:ind w:leftChars="0" w:left="0"/>
+              <w:rPr>
+                <w:rFonts w:eastAsia="SimSun" w:hint="eastAsia"/>
+                <w:sz w:val="22"/>
+                <w:lang w:eastAsia="zh-CN"/>
+              </w:rPr>
+            </w:pPr>
+            <w:r>
+              <w:rPr>
+                <w:rFonts w:eastAsia="SimSun" w:hint="eastAsia"/>
+                <w:sz w:val="22"/>
+                <w:lang w:eastAsia="zh-CN"/>
               </w:rPr>
               <w:t>M</w:t>
             </w:r>
@@ -5408,7 +5622,7 @@
               <w:pStyle w:val="ad"/>
               <w:ind w:leftChars="0" w:left="0"/>
               <w:rPr>
-                <w:rFonts w:eastAsia="ＭＳ 明朝"/>
+                <w:rFonts w:eastAsia="ＭＳ 明朝" w:hint="eastAsia"/>
                 <w:sz w:val="22"/>
                 <w:lang w:eastAsia="ja-JP"/>
               </w:rPr>
@@ -5416,13 +5630,21 @@
             <w:proofErr w:type="spellStart"/>
             <w:r>
               <w:rPr>
-                <w:rFonts w:eastAsia="ＭＳ 明朝" w:hint="eastAsia"/>
-                <w:sz w:val="22"/>
-                <w:lang w:eastAsia="ja-JP"/>
-              </w:rPr>
-              <w:t>DisableISPCheckversion</w:t>
+                <w:rFonts w:eastAsia="ＭＳ 明朝"/>
+                <w:sz w:val="22"/>
+                <w:lang w:eastAsia="ja-JP"/>
+              </w:rPr>
+              <w:t>CapacitySetting_C</w:t>
             </w:r>
             <w:proofErr w:type="spellEnd"/>
+            <w:r>
+              <w:rPr>
+                <w:rFonts w:eastAsia="ＭＳ 明朝"/>
+                <w:sz w:val="22"/>
+                <w:lang w:eastAsia="ja-JP"/>
+              </w:rPr>
+              <w:t>(decimal)</w:t>
+            </w:r>
           </w:p>
         </w:tc>
         <w:tc>
@@ -5434,37 +5656,18 @@
               <w:pStyle w:val="ad"/>
               <w:ind w:leftChars="0" w:left="0"/>
               <w:rPr>
-                <w:rFonts w:eastAsia="ＭＳ 明朝"/>
-                <w:sz w:val="22"/>
-                <w:lang w:eastAsia="ja-JP"/>
-              </w:rPr>
-            </w:pPr>
-            <w:r>
-              <w:rPr>
-                <w:rFonts w:eastAsia="ＭＳ 明朝" w:hint="eastAsia"/>
-                <w:sz w:val="22"/>
-                <w:lang w:eastAsia="ja-JP"/>
-              </w:rPr>
-              <w:t>0: Check if the ISP version in Ferri is same as which in ISP bin file.</w:t>
-            </w:r>
-          </w:p>
-          <w:p>
-            <w:pPr>
-              <w:pStyle w:val="ad"/>
-              <w:ind w:leftChars="0" w:left="0"/>
-              <w:rPr>
-                <w:rFonts w:eastAsia="ＭＳ 明朝"/>
-                <w:sz w:val="22"/>
-                <w:lang w:eastAsia="ja-JP"/>
-              </w:rPr>
-            </w:pPr>
-            <w:r>
-              <w:rPr>
-                <w:rFonts w:eastAsia="ＭＳ 明朝" w:hint="eastAsia"/>
-                <w:sz w:val="22"/>
-                <w:lang w:eastAsia="ja-JP"/>
-              </w:rPr>
-              <w:t>1: Do not check ISP version. Used for update F/W</w:t>
+                <w:rFonts w:eastAsia="SimSun" w:hint="eastAsia"/>
+                <w:sz w:val="22"/>
+                <w:lang w:eastAsia="zh-CN"/>
+              </w:rPr>
+            </w:pPr>
+            <w:r>
+              <w:rPr>
+                <w:rFonts w:eastAsia="SimSun" w:hint="eastAsia"/>
+                <w:sz w:val="22"/>
+                <w:lang w:eastAsia="zh-CN"/>
+              </w:rPr>
+              <w:t>Cylinder of the device</w:t>
             </w:r>
           </w:p>
         </w:tc>
@@ -5482,22 +5685,6 @@
                 <w:lang w:eastAsia="ja-JP"/>
               </w:rPr>
             </w:pPr>
-            <w:r>
-              <w:rPr>
-                <w:rFonts w:eastAsia="ＭＳ 明朝"/>
-                <w:sz w:val="22"/>
-                <w:lang w:eastAsia="ja-JP"/>
-              </w:rPr>
-              <w:t>D</w:t>
-            </w:r>
-            <w:r>
-              <w:rPr>
-                <w:rFonts w:eastAsia="ＭＳ 明朝" w:hint="eastAsia"/>
-                <w:sz w:val="22"/>
-                <w:lang w:eastAsia="ja-JP"/>
-              </w:rPr>
-              <w:t>efault: 0</w:t>
-            </w:r>
           </w:p>
         </w:tc>
         <w:tc>
@@ -5509,16 +5696,16 @@
               <w:pStyle w:val="ad"/>
               <w:ind w:leftChars="0" w:left="0"/>
               <w:rPr>
-                <w:rFonts w:eastAsia="ＭＳ 明朝"/>
-                <w:sz w:val="22"/>
-                <w:lang w:eastAsia="ja-JP"/>
-              </w:rPr>
-            </w:pPr>
-            <w:r>
-              <w:rPr>
-                <w:rFonts w:eastAsia="ＭＳ 明朝" w:hint="eastAsia"/>
-                <w:sz w:val="22"/>
-                <w:lang w:eastAsia="ja-JP"/>
+                <w:rFonts w:eastAsia="SimSun" w:hint="eastAsia"/>
+                <w:sz w:val="22"/>
+                <w:lang w:eastAsia="zh-CN"/>
+              </w:rPr>
+            </w:pPr>
+            <w:r>
+              <w:rPr>
+                <w:rFonts w:eastAsia="SimSun" w:hint="eastAsia"/>
+                <w:sz w:val="22"/>
+                <w:lang w:eastAsia="zh-CN"/>
               </w:rPr>
               <w:t>O</w:t>
             </w:r>
@@ -5555,18 +5742,28 @@
               <w:pStyle w:val="ad"/>
               <w:ind w:leftChars="0" w:left="0"/>
               <w:rPr>
-                <w:rFonts w:eastAsia="ＭＳ 明朝"/>
-                <w:sz w:val="22"/>
-                <w:lang w:eastAsia="ja-JP"/>
-              </w:rPr>
-            </w:pPr>
-            <w:r>
-              <w:rPr>
-                <w:rFonts w:eastAsia="ＭＳ 明朝" w:hint="eastAsia"/>
-                <w:sz w:val="22"/>
-                <w:lang w:eastAsia="ja-JP"/>
-              </w:rPr>
-              <w:t>I/F Setting</w:t>
+                <w:rFonts w:eastAsia="ＭＳ 明朝" w:hint="eastAsia"/>
+                <w:sz w:val="22"/>
+                <w:lang w:eastAsia="ja-JP"/>
+              </w:rPr>
+            </w:pPr>
+            <w:proofErr w:type="spellStart"/>
+            <w:r>
+              <w:rPr>
+                <w:rFonts w:eastAsia="ＭＳ 明朝"/>
+                <w:sz w:val="22"/>
+                <w:lang w:eastAsia="ja-JP"/>
+              </w:rPr>
+              <w:t>CapacitySetting_H</w:t>
+            </w:r>
+            <w:proofErr w:type="spellEnd"/>
+            <w:r>
+              <w:rPr>
+                <w:rFonts w:eastAsia="ＭＳ 明朝"/>
+                <w:sz w:val="22"/>
+                <w:lang w:eastAsia="ja-JP"/>
+              </w:rPr>
+              <w:t>(decimal)</w:t>
             </w:r>
           </w:p>
         </w:tc>
@@ -5579,37 +5776,18 @@
               <w:pStyle w:val="ad"/>
               <w:ind w:leftChars="0" w:left="0"/>
               <w:rPr>
-                <w:rFonts w:eastAsia="ＭＳ 明朝"/>
-                <w:sz w:val="22"/>
-                <w:lang w:eastAsia="ja-JP"/>
-              </w:rPr>
-            </w:pPr>
-            <w:r>
-              <w:rPr>
-                <w:rFonts w:eastAsia="ＭＳ 明朝" w:hint="eastAsia"/>
-                <w:sz w:val="22"/>
-                <w:lang w:eastAsia="ja-JP"/>
-              </w:rPr>
-              <w:t>1: SATA GEN I.</w:t>
-            </w:r>
-          </w:p>
-          <w:p>
-            <w:pPr>
-              <w:pStyle w:val="ad"/>
-              <w:ind w:leftChars="0" w:left="0"/>
-              <w:rPr>
-                <w:rFonts w:eastAsia="ＭＳ 明朝"/>
-                <w:sz w:val="22"/>
-                <w:lang w:eastAsia="ja-JP"/>
-              </w:rPr>
-            </w:pPr>
-            <w:r>
-              <w:rPr>
-                <w:rFonts w:eastAsia="ＭＳ 明朝" w:hint="eastAsia"/>
-                <w:sz w:val="22"/>
-                <w:lang w:eastAsia="ja-JP"/>
-              </w:rPr>
-              <w:t>2: SATA GEN II.</w:t>
+                <w:rFonts w:eastAsia="SimSun" w:hint="eastAsia"/>
+                <w:sz w:val="22"/>
+                <w:lang w:eastAsia="zh-CN"/>
+              </w:rPr>
+            </w:pPr>
+            <w:r>
+              <w:rPr>
+                <w:rFonts w:eastAsia="SimSun" w:hint="eastAsia"/>
+                <w:sz w:val="22"/>
+                <w:lang w:eastAsia="zh-CN"/>
+              </w:rPr>
+              <w:t>Heads per cylinder</w:t>
             </w:r>
           </w:p>
         </w:tc>
@@ -5638,18 +5816,18 @@
               <w:pStyle w:val="ad"/>
               <w:ind w:leftChars="0" w:left="0"/>
               <w:rPr>
-                <w:rFonts w:eastAsia="ＭＳ 明朝"/>
-                <w:sz w:val="22"/>
-                <w:lang w:eastAsia="ja-JP"/>
-              </w:rPr>
-            </w:pPr>
-            <w:r>
-              <w:rPr>
-                <w:rFonts w:eastAsia="ＭＳ 明朝" w:hint="eastAsia"/>
-                <w:sz w:val="22"/>
-                <w:lang w:eastAsia="ja-JP"/>
-              </w:rPr>
-              <w:t>M</w:t>
+                <w:rFonts w:eastAsia="SimSun" w:hint="eastAsia"/>
+                <w:sz w:val="22"/>
+                <w:lang w:eastAsia="zh-CN"/>
+              </w:rPr>
+            </w:pPr>
+            <w:r>
+              <w:rPr>
+                <w:rFonts w:eastAsia="SimSun" w:hint="eastAsia"/>
+                <w:sz w:val="22"/>
+                <w:lang w:eastAsia="zh-CN"/>
+              </w:rPr>
+              <w:t>O</w:t>
             </w:r>
           </w:p>
         </w:tc>
@@ -5684,18 +5862,28 @@
               <w:pStyle w:val="ad"/>
               <w:ind w:leftChars="0" w:left="0"/>
               <w:rPr>
-                <w:rFonts w:eastAsia="ＭＳ 明朝"/>
-                <w:sz w:val="22"/>
-                <w:lang w:eastAsia="ja-JP"/>
-              </w:rPr>
-            </w:pPr>
-            <w:r>
-              <w:rPr>
-                <w:rFonts w:eastAsia="ＭＳ 明朝" w:hint="eastAsia"/>
-                <w:sz w:val="22"/>
-                <w:lang w:eastAsia="ja-JP"/>
-              </w:rPr>
-              <w:t>TRIM</w:t>
+                <w:rFonts w:eastAsia="ＭＳ 明朝" w:hint="eastAsia"/>
+                <w:sz w:val="22"/>
+                <w:lang w:eastAsia="ja-JP"/>
+              </w:rPr>
+            </w:pPr>
+            <w:proofErr w:type="spellStart"/>
+            <w:r>
+              <w:rPr>
+                <w:rFonts w:eastAsia="ＭＳ 明朝"/>
+                <w:sz w:val="22"/>
+                <w:lang w:eastAsia="ja-JP"/>
+              </w:rPr>
+              <w:t>CapacitySetting_S</w:t>
+            </w:r>
+            <w:proofErr w:type="spellEnd"/>
+            <w:r>
+              <w:rPr>
+                <w:rFonts w:eastAsia="ＭＳ 明朝"/>
+                <w:sz w:val="22"/>
+                <w:lang w:eastAsia="ja-JP"/>
+              </w:rPr>
+              <w:t>(decimal)</w:t>
             </w:r>
           </w:p>
         </w:tc>
@@ -5708,37 +5896,18 @@
               <w:pStyle w:val="ad"/>
               <w:ind w:leftChars="0" w:left="0"/>
               <w:rPr>
-                <w:rFonts w:eastAsia="ＭＳ 明朝"/>
-                <w:sz w:val="22"/>
-                <w:lang w:eastAsia="ja-JP"/>
-              </w:rPr>
-            </w:pPr>
-            <w:r>
-              <w:rPr>
-                <w:rFonts w:eastAsia="ＭＳ 明朝" w:hint="eastAsia"/>
-                <w:sz w:val="22"/>
-                <w:lang w:eastAsia="ja-JP"/>
-              </w:rPr>
-              <w:t>0: Do not support TRIM command.</w:t>
-            </w:r>
-          </w:p>
-          <w:p>
-            <w:pPr>
-              <w:pStyle w:val="ad"/>
-              <w:ind w:leftChars="0" w:left="0"/>
-              <w:rPr>
-                <w:rFonts w:eastAsia="ＭＳ 明朝"/>
-                <w:sz w:val="22"/>
-                <w:lang w:eastAsia="ja-JP"/>
-              </w:rPr>
-            </w:pPr>
-            <w:r>
-              <w:rPr>
-                <w:rFonts w:eastAsia="ＭＳ 明朝" w:hint="eastAsia"/>
-                <w:sz w:val="22"/>
-                <w:lang w:eastAsia="ja-JP"/>
-              </w:rPr>
-              <w:t>1: Support TRIM command.</w:t>
+                <w:rFonts w:eastAsia="SimSun" w:hint="eastAsia"/>
+                <w:sz w:val="22"/>
+                <w:lang w:eastAsia="zh-CN"/>
+              </w:rPr>
+            </w:pPr>
+            <w:r>
+              <w:rPr>
+                <w:rFonts w:eastAsia="SimSun" w:hint="eastAsia"/>
+                <w:sz w:val="22"/>
+                <w:lang w:eastAsia="zh-CN"/>
+              </w:rPr>
+              <w:t>Sectors per head</w:t>
             </w:r>
           </w:p>
         </w:tc>
@@ -5767,18 +5936,18 @@
               <w:pStyle w:val="ad"/>
               <w:ind w:leftChars="0" w:left="0"/>
               <w:rPr>
-                <w:rFonts w:eastAsia="ＭＳ 明朝"/>
-                <w:sz w:val="22"/>
-                <w:lang w:eastAsia="ja-JP"/>
-              </w:rPr>
-            </w:pPr>
-            <w:r>
-              <w:rPr>
-                <w:rFonts w:eastAsia="ＭＳ 明朝" w:hint="eastAsia"/>
-                <w:sz w:val="22"/>
-                <w:lang w:eastAsia="ja-JP"/>
-              </w:rPr>
-              <w:t>M</w:t>
+                <w:rFonts w:eastAsia="SimSun" w:hint="eastAsia"/>
+                <w:sz w:val="22"/>
+                <w:lang w:eastAsia="zh-CN"/>
+              </w:rPr>
+            </w:pPr>
+            <w:r>
+              <w:rPr>
+                <w:rFonts w:eastAsia="SimSun" w:hint="eastAsia"/>
+                <w:sz w:val="22"/>
+                <w:lang w:eastAsia="zh-CN"/>
+              </w:rPr>
+              <w:t>O</w:t>
             </w:r>
           </w:p>
         </w:tc>
@@ -5818,14 +5987,16 @@
                 <w:lang w:eastAsia="ja-JP"/>
               </w:rPr>
             </w:pPr>
-            <w:r>
-              <w:rPr>
-                <w:rFonts w:eastAsia="ＭＳ 明朝" w:hint="eastAsia"/>
-                <w:sz w:val="22"/>
-                <w:lang w:eastAsia="ja-JP"/>
-              </w:rPr>
-              <w:t>DEVSLP</w:t>
-            </w:r>
+            <w:proofErr w:type="spellStart"/>
+            <w:r>
+              <w:rPr>
+                <w:rFonts w:eastAsia="ＭＳ 明朝" w:hint="eastAsia"/>
+                <w:sz w:val="22"/>
+                <w:lang w:eastAsia="ja-JP"/>
+              </w:rPr>
+              <w:t>DisableISPCheckversion</w:t>
+            </w:r>
+            <w:proofErr w:type="spellEnd"/>
           </w:p>
         </w:tc>
         <w:tc>
@@ -5848,26 +6019,26 @@
                 <w:sz w:val="22"/>
                 <w:lang w:eastAsia="ja-JP"/>
               </w:rPr>
-              <w:t>0: Do not support device sleep feature.</w:t>
-            </w:r>
-          </w:p>
-          <w:p>
-            <w:pPr>
-              <w:pStyle w:val="ad"/>
-              <w:ind w:leftChars="0" w:left="0"/>
-              <w:rPr>
-                <w:rFonts w:eastAsia="ＭＳ 明朝"/>
-                <w:sz w:val="22"/>
-                <w:lang w:eastAsia="ja-JP"/>
-              </w:rPr>
-            </w:pPr>
-            <w:r>
-              <w:rPr>
-                <w:rFonts w:eastAsia="ＭＳ 明朝" w:hint="eastAsia"/>
-                <w:sz w:val="22"/>
-                <w:lang w:eastAsia="ja-JP"/>
-              </w:rPr>
-              <w:t>1: Support device sleep feature.</w:t>
+              <w:t>0: Check if the ISP version in Ferri is same as which in ISP bin file.</w:t>
+            </w:r>
+          </w:p>
+          <w:p>
+            <w:pPr>
+              <w:pStyle w:val="ad"/>
+              <w:ind w:leftChars="0" w:left="0"/>
+              <w:rPr>
+                <w:rFonts w:eastAsia="ＭＳ 明朝"/>
+                <w:sz w:val="22"/>
+                <w:lang w:eastAsia="ja-JP"/>
+              </w:rPr>
+            </w:pPr>
+            <w:r>
+              <w:rPr>
+                <w:rFonts w:eastAsia="ＭＳ 明朝" w:hint="eastAsia"/>
+                <w:sz w:val="22"/>
+                <w:lang w:eastAsia="ja-JP"/>
+              </w:rPr>
+              <w:t>1: Do not check ISP version. Used for update F/W</w:t>
             </w:r>
           </w:p>
         </w:tc>
@@ -5885,6 +6056,22 @@
                 <w:lang w:eastAsia="ja-JP"/>
               </w:rPr>
             </w:pPr>
+            <w:r>
+              <w:rPr>
+                <w:rFonts w:eastAsia="ＭＳ 明朝"/>
+                <w:sz w:val="22"/>
+                <w:lang w:eastAsia="ja-JP"/>
+              </w:rPr>
+              <w:t>D</w:t>
+            </w:r>
+            <w:r>
+              <w:rPr>
+                <w:rFonts w:eastAsia="ＭＳ 明朝" w:hint="eastAsia"/>
+                <w:sz w:val="22"/>
+                <w:lang w:eastAsia="ja-JP"/>
+              </w:rPr>
+              <w:t>efault: 0</w:t>
+            </w:r>
           </w:p>
         </w:tc>
         <w:tc>
@@ -5907,7 +6094,7 @@
                 <w:sz w:val="22"/>
                 <w:lang w:eastAsia="ja-JP"/>
               </w:rPr>
-              <w:t>M</w:t>
+              <w:t>O</w:t>
             </w:r>
           </w:p>
         </w:tc>
@@ -5942,19 +6129,21 @@
               <w:pStyle w:val="ad"/>
               <w:ind w:leftChars="0" w:left="0"/>
               <w:rPr>
-                <w:rFonts w:eastAsia="ＭＳ 明朝"/>
-                <w:sz w:val="22"/>
-                <w:lang w:eastAsia="ja-JP"/>
-              </w:rPr>
-            </w:pPr>
-            <w:r>
-              <w:rPr>
-                <w:rFonts w:eastAsia="ＭＳ 明朝" w:hint="eastAsia"/>
-                <w:sz w:val="22"/>
-                <w:lang w:eastAsia="ja-JP"/>
-              </w:rPr>
-              <w:t>FW_VER</w:t>
-            </w:r>
+                <w:rFonts w:eastAsia="ＭＳ 明朝" w:hint="eastAsia"/>
+                <w:sz w:val="22"/>
+                <w:lang w:eastAsia="ja-JP"/>
+              </w:rPr>
+            </w:pPr>
+            <w:proofErr w:type="spellStart"/>
+            <w:r>
+              <w:rPr>
+                <w:rFonts w:eastAsia="ＭＳ 明朝"/>
+                <w:sz w:val="22"/>
+                <w:lang w:eastAsia="ja-JP"/>
+              </w:rPr>
+              <w:t>UDMAModeSetting</w:t>
+            </w:r>
+            <w:proofErr w:type="spellEnd"/>
           </w:p>
         </w:tc>
         <w:tc>
@@ -5966,18 +6155,18 @@
               <w:pStyle w:val="ad"/>
               <w:ind w:leftChars="0" w:left="0"/>
               <w:rPr>
-                <w:rFonts w:eastAsia="ＭＳ 明朝"/>
-                <w:sz w:val="22"/>
-                <w:lang w:eastAsia="ja-JP"/>
-              </w:rPr>
-            </w:pPr>
-            <w:r>
-              <w:rPr>
-                <w:rFonts w:eastAsia="ＭＳ 明朝" w:hint="eastAsia"/>
-                <w:sz w:val="22"/>
-                <w:lang w:eastAsia="ja-JP"/>
-              </w:rPr>
-              <w:t>Check firmware version in ID table.</w:t>
+                <w:rFonts w:eastAsia="SimSun" w:hint="eastAsia"/>
+                <w:sz w:val="22"/>
+                <w:lang w:eastAsia="zh-CN"/>
+              </w:rPr>
+            </w:pPr>
+            <w:r>
+              <w:rPr>
+                <w:rFonts w:eastAsia="SimSun" w:hint="eastAsia"/>
+                <w:sz w:val="22"/>
+                <w:lang w:eastAsia="zh-CN"/>
+              </w:rPr>
+              <w:t>UDMA MODE</w:t>
             </w:r>
           </w:p>
         </w:tc>
@@ -5990,18 +6179,18 @@
               <w:pStyle w:val="ad"/>
               <w:ind w:leftChars="0" w:left="0"/>
               <w:rPr>
-                <w:rFonts w:eastAsia="ＭＳ 明朝"/>
-                <w:sz w:val="22"/>
-                <w:lang w:eastAsia="ja-JP"/>
-              </w:rPr>
-            </w:pPr>
-            <w:r>
-              <w:rPr>
-                <w:rFonts w:eastAsia="ＭＳ 明朝" w:hint="eastAsia"/>
-                <w:sz w:val="22"/>
-                <w:lang w:eastAsia="ja-JP"/>
-              </w:rPr>
-              <w:t>M1107N</w:t>
+                <w:rFonts w:eastAsia="SimSun" w:hint="eastAsia"/>
+                <w:sz w:val="22"/>
+                <w:lang w:eastAsia="zh-CN"/>
+              </w:rPr>
+            </w:pPr>
+            <w:r>
+              <w:rPr>
+                <w:rFonts w:eastAsia="SimSun" w:hint="eastAsia"/>
+                <w:sz w:val="22"/>
+                <w:lang w:eastAsia="zh-CN"/>
+              </w:rPr>
+              <w:t>2</w:t>
             </w:r>
           </w:p>
         </w:tc>
@@ -6014,18 +6203,18 @@
               <w:pStyle w:val="ad"/>
               <w:ind w:leftChars="0" w:left="0"/>
               <w:rPr>
-                <w:rFonts w:eastAsia="ＭＳ 明朝"/>
-                <w:sz w:val="22"/>
-                <w:lang w:eastAsia="ja-JP"/>
-              </w:rPr>
-            </w:pPr>
-            <w:r>
-              <w:rPr>
-                <w:rFonts w:eastAsia="ＭＳ 明朝" w:hint="eastAsia"/>
-                <w:sz w:val="22"/>
-                <w:lang w:eastAsia="ja-JP"/>
-              </w:rPr>
-              <w:t>M</w:t>
+                <w:rFonts w:eastAsia="SimSun" w:hint="eastAsia"/>
+                <w:sz w:val="22"/>
+                <w:lang w:eastAsia="zh-CN"/>
+              </w:rPr>
+            </w:pPr>
+            <w:r>
+              <w:rPr>
+                <w:rFonts w:eastAsia="SimSun" w:hint="eastAsia"/>
+                <w:sz w:val="22"/>
+                <w:lang w:eastAsia="zh-CN"/>
+              </w:rPr>
+              <w:t>O</w:t>
             </w:r>
           </w:p>
         </w:tc>
@@ -6071,7 +6260,7 @@
                 <w:sz w:val="22"/>
                 <w:lang w:eastAsia="ja-JP"/>
               </w:rPr>
-              <w:t>SNPREFIX</w:t>
+              <w:t>I/F Setting</w:t>
             </w:r>
           </w:p>
         </w:tc>
@@ -6095,23 +6284,26 @@
                 <w:sz w:val="22"/>
                 <w:lang w:eastAsia="ja-JP"/>
               </w:rPr>
-              <w:t>This model</w:t>
-            </w:r>
-            <w:r>
-              <w:rPr>
-                <w:rFonts w:eastAsia="ＭＳ 明朝"/>
-                <w:sz w:val="22"/>
-                <w:lang w:eastAsia="ja-JP"/>
-              </w:rPr>
-              <w:t>’</w:t>
-            </w:r>
-            <w:r>
-              <w:rPr>
-                <w:rFonts w:eastAsia="ＭＳ 明朝" w:hint="eastAsia"/>
-                <w:sz w:val="22"/>
-                <w:lang w:eastAsia="ja-JP"/>
-              </w:rPr>
-              <w:t>s prefix of serial number. (See NECi Spec. p.8)</w:t>
+              <w:t>1: SATA GEN I.</w:t>
+            </w:r>
+          </w:p>
+          <w:p>
+            <w:pPr>
+              <w:pStyle w:val="ad"/>
+              <w:ind w:leftChars="0" w:left="0"/>
+              <w:rPr>
+                <w:rFonts w:eastAsia="ＭＳ 明朝"/>
+                <w:sz w:val="22"/>
+                <w:lang w:eastAsia="ja-JP"/>
+              </w:rPr>
+            </w:pPr>
+            <w:r>
+              <w:rPr>
+                <w:rFonts w:eastAsia="ＭＳ 明朝" w:hint="eastAsia"/>
+                <w:sz w:val="22"/>
+                <w:lang w:eastAsia="ja-JP"/>
+              </w:rPr>
+              <w:t>2: SATA GEN II.</w:t>
             </w:r>
           </w:p>
         </w:tc>
@@ -6129,14 +6321,6 @@
                 <w:lang w:eastAsia="ja-JP"/>
               </w:rPr>
             </w:pPr>
-            <w:r>
-              <w:rPr>
-                <w:rFonts w:eastAsia="ＭＳ 明朝" w:hint="eastAsia"/>
-                <w:sz w:val="22"/>
-                <w:lang w:eastAsia="ja-JP"/>
-              </w:rPr>
-              <w:t>EMBZA</w:t>
-            </w:r>
           </w:p>
         </w:tc>
         <w:tc>
@@ -6148,18 +6332,18 @@
               <w:pStyle w:val="ad"/>
               <w:ind w:leftChars="0" w:left="0"/>
               <w:rPr>
-                <w:rFonts w:eastAsia="ＭＳ 明朝"/>
-                <w:sz w:val="22"/>
-                <w:lang w:eastAsia="ja-JP"/>
-              </w:rPr>
-            </w:pPr>
-            <w:r>
-              <w:rPr>
-                <w:rFonts w:eastAsia="ＭＳ 明朝" w:hint="eastAsia"/>
-                <w:sz w:val="22"/>
-                <w:lang w:eastAsia="ja-JP"/>
-              </w:rPr>
-              <w:t>M</w:t>
+                <w:rFonts w:eastAsia="SimSun"/>
+                <w:sz w:val="22"/>
+                <w:lang w:eastAsia="zh-CN"/>
+              </w:rPr>
+            </w:pPr>
+            <w:r>
+              <w:rPr>
+                <w:rFonts w:eastAsia="SimSun" w:hint="eastAsia"/>
+                <w:sz w:val="22"/>
+                <w:lang w:eastAsia="zh-CN"/>
+              </w:rPr>
+              <w:t>O</w:t>
             </w:r>
           </w:p>
         </w:tc>
@@ -6171,28 +6355,41 @@
         </w:trPr>
         <w:tc>
           <w:tcPr>
-            <w:tcW w:w="2377" w:type="dxa"/>
-            <w:gridSpan w:val="2"/>
-          </w:tcPr>
-          <w:p>
-            <w:pPr>
-              <w:pStyle w:val="ad"/>
-              <w:ind w:leftChars="0" w:left="0"/>
-              <w:rPr>
-                <w:rFonts w:eastAsia="ＭＳ 明朝"/>
-                <w:b/>
-                <w:sz w:val="22"/>
-                <w:lang w:eastAsia="ja-JP"/>
-              </w:rPr>
-            </w:pPr>
-            <w:r>
-              <w:rPr>
-                <w:rFonts w:eastAsia="ＭＳ 明朝" w:hint="eastAsia"/>
-                <w:b/>
-                <w:sz w:val="22"/>
-                <w:lang w:eastAsia="ja-JP"/>
-              </w:rPr>
-              <w:t>[SOURCE]</w:t>
+            <w:tcW w:w="534" w:type="dxa"/>
+          </w:tcPr>
+          <w:p>
+            <w:pPr>
+              <w:pStyle w:val="ad"/>
+              <w:ind w:leftChars="0" w:left="0"/>
+              <w:rPr>
+                <w:rFonts w:eastAsia="ＭＳ 明朝"/>
+                <w:sz w:val="22"/>
+                <w:lang w:eastAsia="ja-JP"/>
+              </w:rPr>
+            </w:pPr>
+          </w:p>
+        </w:tc>
+        <w:tc>
+          <w:tcPr>
+            <w:tcW w:w="1843" w:type="dxa"/>
+          </w:tcPr>
+          <w:p>
+            <w:pPr>
+              <w:pStyle w:val="ad"/>
+              <w:ind w:leftChars="0" w:left="0"/>
+              <w:rPr>
+                <w:rFonts w:eastAsia="ＭＳ 明朝"/>
+                <w:sz w:val="22"/>
+                <w:lang w:eastAsia="ja-JP"/>
+              </w:rPr>
+            </w:pPr>
+            <w:r>
+              <w:rPr>
+                <w:rFonts w:eastAsia="ＭＳ 明朝" w:hint="eastAsia"/>
+                <w:sz w:val="22"/>
+                <w:lang w:eastAsia="ja-JP"/>
+              </w:rPr>
+              <w:t>TRIM</w:t>
             </w:r>
           </w:p>
         </w:tc>
@@ -6210,6 +6407,33 @@
                 <w:lang w:eastAsia="ja-JP"/>
               </w:rPr>
             </w:pPr>
+            <w:r>
+              <w:rPr>
+                <w:rFonts w:eastAsia="ＭＳ 明朝" w:hint="eastAsia"/>
+                <w:sz w:val="22"/>
+                <w:lang w:eastAsia="ja-JP"/>
+              </w:rPr>
+              <w:t>0: Do not support TRIM command.</w:t>
+            </w:r>
+          </w:p>
+          <w:p>
+            <w:pPr>
+              <w:pStyle w:val="ad"/>
+              <w:ind w:leftChars="0" w:left="0"/>
+              <w:rPr>
+                <w:rFonts w:eastAsia="ＭＳ 明朝"/>
+                <w:sz w:val="22"/>
+                <w:lang w:eastAsia="ja-JP"/>
+              </w:rPr>
+            </w:pPr>
+            <w:r>
+              <w:rPr>
+                <w:rFonts w:eastAsia="ＭＳ 明朝" w:hint="eastAsia"/>
+                <w:sz w:val="22"/>
+                <w:lang w:eastAsia="ja-JP"/>
+              </w:rPr>
+              <w:t>1: Support TRIM command.</w:t>
+            </w:r>
           </w:p>
         </w:tc>
         <w:tc>
@@ -6237,11 +6461,19 @@
               <w:pStyle w:val="ad"/>
               <w:ind w:leftChars="0" w:left="0"/>
               <w:rPr>
-                <w:rFonts w:eastAsia="ＭＳ 明朝"/>
-                <w:sz w:val="22"/>
-                <w:lang w:eastAsia="ja-JP"/>
-              </w:rPr>
-            </w:pPr>
+                <w:rFonts w:eastAsia="SimSun"/>
+                <w:sz w:val="22"/>
+                <w:lang w:eastAsia="zh-CN"/>
+              </w:rPr>
+            </w:pPr>
+            <w:r>
+              <w:rPr>
+                <w:rFonts w:eastAsia="SimSun" w:hint="eastAsia"/>
+                <w:sz w:val="22"/>
+                <w:lang w:eastAsia="zh-CN"/>
+              </w:rPr>
+              <w:t>O</w:t>
+            </w:r>
           </w:p>
         </w:tc>
       </w:tr>
@@ -6286,7 +6518,7 @@
                 <w:sz w:val="22"/>
                 <w:lang w:eastAsia="ja-JP"/>
               </w:rPr>
-              <w:t>ISP</w:t>
+              <w:t>DEVSLP</w:t>
             </w:r>
           </w:p>
         </w:tc>
@@ -6310,7 +6542,26 @@
                 <w:sz w:val="22"/>
                 <w:lang w:eastAsia="ja-JP"/>
               </w:rPr>
-              <w:t>Path and file name of ISP bin file. The path is related to &lt;WORK FOLDER&gt;</w:t>
+              <w:t>0: Do not support device sleep feature.</w:t>
+            </w:r>
+          </w:p>
+          <w:p>
+            <w:pPr>
+              <w:pStyle w:val="ad"/>
+              <w:ind w:leftChars="0" w:left="0"/>
+              <w:rPr>
+                <w:rFonts w:eastAsia="ＭＳ 明朝"/>
+                <w:sz w:val="22"/>
+                <w:lang w:eastAsia="ja-JP"/>
+              </w:rPr>
+            </w:pPr>
+            <w:r>
+              <w:rPr>
+                <w:rFonts w:eastAsia="ＭＳ 明朝" w:hint="eastAsia"/>
+                <w:sz w:val="22"/>
+                <w:lang w:eastAsia="ja-JP"/>
+              </w:rPr>
+              <w:t>1: Support device sleep feature.</w:t>
             </w:r>
           </w:p>
         </w:tc>
@@ -6328,14 +6579,6 @@
                 <w:lang w:eastAsia="ja-JP"/>
               </w:rPr>
             </w:pPr>
-            <w:r>
-              <w:rPr>
-                <w:rFonts w:eastAsia="ＭＳ 明朝"/>
-                <w:sz w:val="22"/>
-                <w:lang w:eastAsia="ja-JP"/>
-              </w:rPr>
-              <w:t>Firmware\ISP_SM651GA_BB_M1107N.bin</w:t>
-            </w:r>
           </w:p>
         </w:tc>
         <w:tc>
@@ -6347,18 +6590,18 @@
               <w:pStyle w:val="ad"/>
               <w:ind w:leftChars="0" w:left="0"/>
               <w:rPr>
-                <w:rFonts w:eastAsia="ＭＳ 明朝"/>
-                <w:sz w:val="22"/>
-                <w:lang w:eastAsia="ja-JP"/>
-              </w:rPr>
-            </w:pPr>
-            <w:r>
-              <w:rPr>
-                <w:rFonts w:eastAsia="ＭＳ 明朝" w:hint="eastAsia"/>
-                <w:sz w:val="22"/>
-                <w:lang w:eastAsia="ja-JP"/>
-              </w:rPr>
-              <w:t>M</w:t>
+                <w:rFonts w:eastAsia="SimSun"/>
+                <w:sz w:val="22"/>
+                <w:lang w:eastAsia="zh-CN"/>
+              </w:rPr>
+            </w:pPr>
+            <w:r>
+              <w:rPr>
+                <w:rFonts w:eastAsia="SimSun" w:hint="eastAsia"/>
+                <w:sz w:val="22"/>
+                <w:lang w:eastAsia="zh-CN"/>
+              </w:rPr>
+              <w:t>O</w:t>
             </w:r>
           </w:p>
         </w:tc>
@@ -6398,16 +6641,14 @@
                 <w:lang w:eastAsia="ja-JP"/>
               </w:rPr>
             </w:pPr>
-            <w:proofErr w:type="spellStart"/>
-            <w:r>
-              <w:rPr>
-                <w:rFonts w:eastAsia="ＭＳ 明朝" w:hint="eastAsia"/>
-                <w:sz w:val="22"/>
-                <w:lang w:eastAsia="ja-JP"/>
-              </w:rPr>
-              <w:t>ISPchecksum</w:t>
-            </w:r>
-            <w:proofErr w:type="spellEnd"/>
+            <w:r>
+              <w:rPr>
+                <w:rFonts w:eastAsia="ＭＳ 明朝" w:hint="eastAsia"/>
+                <w:sz w:val="22"/>
+                <w:lang w:eastAsia="ja-JP"/>
+              </w:rPr>
+              <w:t>FW_VER</w:t>
+            </w:r>
           </w:p>
         </w:tc>
         <w:tc>
@@ -6430,7 +6671,7 @@
                 <w:sz w:val="22"/>
                 <w:lang w:eastAsia="ja-JP"/>
               </w:rPr>
-              <w:t>Checksum of ISP bin file in decimal.</w:t>
+              <w:t>Check firmware version in ID table.</w:t>
             </w:r>
           </w:p>
         </w:tc>
@@ -6450,11 +6691,11 @@
             </w:pPr>
             <w:r>
               <w:rPr>
-                <w:rFonts w:eastAsia="ＭＳ 明朝"/>
-                <w:sz w:val="22"/>
-                <w:lang w:eastAsia="ja-JP"/>
-              </w:rPr>
-              <w:t>17982317</w:t>
+                <w:rFonts w:eastAsia="ＭＳ 明朝" w:hint="eastAsia"/>
+                <w:sz w:val="22"/>
+                <w:lang w:eastAsia="ja-JP"/>
+              </w:rPr>
+              <w:t>M1107N</w:t>
             </w:r>
           </w:p>
         </w:tc>
@@ -6524,7 +6765,7 @@
                 <w:sz w:val="22"/>
                 <w:lang w:eastAsia="ja-JP"/>
               </w:rPr>
-              <w:t>MPISP</w:t>
+              <w:t>SNPREFIX</w:t>
             </w:r>
           </w:p>
         </w:tc>
@@ -6548,15 +6789,23 @@
                 <w:sz w:val="22"/>
                 <w:lang w:eastAsia="ja-JP"/>
               </w:rPr>
-              <w:t xml:space="preserve">Path and file name of MPISP bin file. </w:t>
-            </w:r>
-            <w:r>
-              <w:rPr>
-                <w:rFonts w:eastAsia="ＭＳ 明朝" w:hint="eastAsia"/>
-                <w:sz w:val="22"/>
-                <w:lang w:eastAsia="ja-JP"/>
-              </w:rPr>
-              <w:t>The path is related to &lt;WORK FOLDER&gt;. This file is necessary for download ISP to Ferri.</w:t>
+              <w:t>This model</w:t>
+            </w:r>
+            <w:r>
+              <w:rPr>
+                <w:rFonts w:eastAsia="ＭＳ 明朝"/>
+                <w:sz w:val="22"/>
+                <w:lang w:eastAsia="ja-JP"/>
+              </w:rPr>
+              <w:t>’</w:t>
+            </w:r>
+            <w:r>
+              <w:rPr>
+                <w:rFonts w:eastAsia="ＭＳ 明朝" w:hint="eastAsia"/>
+                <w:sz w:val="22"/>
+                <w:lang w:eastAsia="ja-JP"/>
+              </w:rPr>
+              <w:t>s prefix of serial number. (See NECi Spec. p.8)</w:t>
             </w:r>
           </w:p>
         </w:tc>
@@ -6576,11 +6825,11 @@
             </w:pPr>
             <w:r>
               <w:rPr>
-                <w:rFonts w:eastAsia="ＭＳ 明朝"/>
-                <w:sz w:val="22"/>
-                <w:lang w:eastAsia="ja-JP"/>
-              </w:rPr>
-              <w:t>Firmware\MPISP_SM651X_BB.bin</w:t>
+                <w:rFonts w:eastAsia="ＭＳ 明朝" w:hint="eastAsia"/>
+                <w:sz w:val="22"/>
+                <w:lang w:eastAsia="ja-JP"/>
+              </w:rPr>
+              <w:t>EMBZA</w:t>
             </w:r>
           </w:p>
         </w:tc>
@@ -6616,41 +6865,28 @@
         </w:trPr>
         <w:tc>
           <w:tcPr>
-            <w:tcW w:w="534" w:type="dxa"/>
-          </w:tcPr>
-          <w:p>
-            <w:pPr>
-              <w:pStyle w:val="ad"/>
-              <w:ind w:leftChars="0" w:left="0"/>
-              <w:rPr>
-                <w:rFonts w:eastAsia="ＭＳ 明朝"/>
-                <w:sz w:val="22"/>
-                <w:lang w:eastAsia="ja-JP"/>
-              </w:rPr>
-            </w:pPr>
-          </w:p>
-        </w:tc>
-        <w:tc>
-          <w:tcPr>
-            <w:tcW w:w="1843" w:type="dxa"/>
-          </w:tcPr>
-          <w:p>
-            <w:pPr>
-              <w:pStyle w:val="ad"/>
-              <w:ind w:leftChars="0" w:left="0"/>
-              <w:rPr>
-                <w:rFonts w:eastAsia="ＭＳ 明朝"/>
-                <w:sz w:val="22"/>
-                <w:lang w:eastAsia="ja-JP"/>
-              </w:rPr>
-            </w:pPr>
-            <w:r>
-              <w:rPr>
-                <w:rFonts w:eastAsia="ＭＳ 明朝"/>
-                <w:sz w:val="22"/>
-                <w:lang w:eastAsia="ja-JP"/>
-              </w:rPr>
-              <w:t>MPISP_CHECKSUM</w:t>
+            <w:tcW w:w="2377" w:type="dxa"/>
+            <w:gridSpan w:val="2"/>
+          </w:tcPr>
+          <w:p>
+            <w:pPr>
+              <w:pStyle w:val="ad"/>
+              <w:ind w:leftChars="0" w:left="0"/>
+              <w:rPr>
+                <w:rFonts w:eastAsia="ＭＳ 明朝"/>
+                <w:b/>
+                <w:sz w:val="22"/>
+                <w:lang w:eastAsia="ja-JP"/>
+              </w:rPr>
+            </w:pPr>
+            <w:r>
+              <w:rPr>
+                <w:rFonts w:eastAsia="ＭＳ 明朝" w:hint="eastAsia"/>
+                <w:b/>
+                <w:sz w:val="22"/>
+                <w:lang w:eastAsia="ja-JP"/>
+              </w:rPr>
+              <w:t>[SOURCE]</w:t>
             </w:r>
           </w:p>
         </w:tc>
@@ -6668,14 +6904,6 @@
                 <w:lang w:eastAsia="ja-JP"/>
               </w:rPr>
             </w:pPr>
-            <w:r>
-              <w:rPr>
-                <w:rFonts w:eastAsia="ＭＳ 明朝" w:hint="eastAsia"/>
-                <w:sz w:val="22"/>
-                <w:lang w:eastAsia="ja-JP"/>
-              </w:rPr>
-              <w:t>Checksum of MPISP bin file in decimal. If this value is not set or equal to 0, do not compare checksum.</w:t>
-            </w:r>
           </w:p>
         </w:tc>
         <w:tc>
@@ -6708,14 +6936,6 @@
                 <w:lang w:eastAsia="ja-JP"/>
               </w:rPr>
             </w:pPr>
-            <w:r>
-              <w:rPr>
-                <w:rFonts w:eastAsia="ＭＳ 明朝" w:hint="eastAsia"/>
-                <w:sz w:val="22"/>
-                <w:lang w:eastAsia="ja-JP"/>
-              </w:rPr>
-              <w:t>O</w:t>
-            </w:r>
           </w:p>
         </w:tc>
       </w:tr>
@@ -6760,6 +6980,480 @@
                 <w:sz w:val="22"/>
                 <w:lang w:eastAsia="ja-JP"/>
               </w:rPr>
+              <w:t>ISP</w:t>
+            </w:r>
+          </w:p>
+        </w:tc>
+        <w:tc>
+          <w:tcPr>
+            <w:tcW w:w="4677" w:type="dxa"/>
+          </w:tcPr>
+          <w:p>
+            <w:pPr>
+              <w:pStyle w:val="ad"/>
+              <w:ind w:leftChars="0" w:left="0"/>
+              <w:rPr>
+                <w:rFonts w:eastAsia="ＭＳ 明朝"/>
+                <w:sz w:val="22"/>
+                <w:lang w:eastAsia="ja-JP"/>
+              </w:rPr>
+            </w:pPr>
+            <w:r>
+              <w:rPr>
+                <w:rFonts w:eastAsia="ＭＳ 明朝" w:hint="eastAsia"/>
+                <w:sz w:val="22"/>
+                <w:lang w:eastAsia="ja-JP"/>
+              </w:rPr>
+              <w:t>Path and file name of ISP bin file. The path is related to &lt;WORK FOLDER&gt;</w:t>
+            </w:r>
+          </w:p>
+        </w:tc>
+        <w:tc>
+          <w:tcPr>
+            <w:tcW w:w="1701" w:type="dxa"/>
+          </w:tcPr>
+          <w:p>
+            <w:pPr>
+              <w:pStyle w:val="ad"/>
+              <w:ind w:leftChars="0" w:left="0"/>
+              <w:rPr>
+                <w:rFonts w:eastAsia="ＭＳ 明朝"/>
+                <w:sz w:val="22"/>
+                <w:lang w:eastAsia="ja-JP"/>
+              </w:rPr>
+            </w:pPr>
+            <w:r>
+              <w:rPr>
+                <w:rFonts w:eastAsia="ＭＳ 明朝"/>
+                <w:sz w:val="22"/>
+                <w:lang w:eastAsia="ja-JP"/>
+              </w:rPr>
+              <w:t>Firmware\ISP_SM651GA_BB_M1107N.bin</w:t>
+            </w:r>
+          </w:p>
+        </w:tc>
+        <w:tc>
+          <w:tcPr>
+            <w:tcW w:w="851" w:type="dxa"/>
+          </w:tcPr>
+          <w:p>
+            <w:pPr>
+              <w:pStyle w:val="ad"/>
+              <w:ind w:leftChars="0" w:left="0"/>
+              <w:rPr>
+                <w:rFonts w:eastAsia="ＭＳ 明朝"/>
+                <w:sz w:val="22"/>
+                <w:lang w:eastAsia="ja-JP"/>
+              </w:rPr>
+            </w:pPr>
+            <w:r>
+              <w:rPr>
+                <w:rFonts w:eastAsia="ＭＳ 明朝" w:hint="eastAsia"/>
+                <w:sz w:val="22"/>
+                <w:lang w:eastAsia="ja-JP"/>
+              </w:rPr>
+              <w:t>M</w:t>
+            </w:r>
+          </w:p>
+        </w:tc>
+      </w:tr>
+      <w:tr>
+        <w:trPr>
+          <w:cantSplit/>
+          <w:tblHeader/>
+        </w:trPr>
+        <w:tc>
+          <w:tcPr>
+            <w:tcW w:w="534" w:type="dxa"/>
+          </w:tcPr>
+          <w:p>
+            <w:pPr>
+              <w:pStyle w:val="ad"/>
+              <w:ind w:leftChars="0" w:left="0"/>
+              <w:rPr>
+                <w:rFonts w:eastAsia="ＭＳ 明朝"/>
+                <w:sz w:val="22"/>
+                <w:lang w:eastAsia="ja-JP"/>
+              </w:rPr>
+            </w:pPr>
+          </w:p>
+        </w:tc>
+        <w:tc>
+          <w:tcPr>
+            <w:tcW w:w="1843" w:type="dxa"/>
+          </w:tcPr>
+          <w:p>
+            <w:pPr>
+              <w:pStyle w:val="ad"/>
+              <w:ind w:leftChars="0" w:left="0"/>
+              <w:rPr>
+                <w:rFonts w:eastAsia="ＭＳ 明朝"/>
+                <w:sz w:val="22"/>
+                <w:lang w:eastAsia="ja-JP"/>
+              </w:rPr>
+            </w:pPr>
+            <w:proofErr w:type="spellStart"/>
+            <w:r>
+              <w:rPr>
+                <w:rFonts w:eastAsia="ＭＳ 明朝" w:hint="eastAsia"/>
+                <w:sz w:val="22"/>
+                <w:lang w:eastAsia="ja-JP"/>
+              </w:rPr>
+              <w:t>ISPchecksum</w:t>
+            </w:r>
+            <w:proofErr w:type="spellEnd"/>
+          </w:p>
+        </w:tc>
+        <w:tc>
+          <w:tcPr>
+            <w:tcW w:w="4677" w:type="dxa"/>
+          </w:tcPr>
+          <w:p>
+            <w:pPr>
+              <w:pStyle w:val="ad"/>
+              <w:ind w:leftChars="0" w:left="0"/>
+              <w:rPr>
+                <w:rFonts w:eastAsia="ＭＳ 明朝"/>
+                <w:sz w:val="22"/>
+                <w:lang w:eastAsia="ja-JP"/>
+              </w:rPr>
+            </w:pPr>
+            <w:r>
+              <w:rPr>
+                <w:rFonts w:eastAsia="ＭＳ 明朝" w:hint="eastAsia"/>
+                <w:sz w:val="22"/>
+                <w:lang w:eastAsia="ja-JP"/>
+              </w:rPr>
+              <w:t>Checksum of ISP bin file in decimal.</w:t>
+            </w:r>
+          </w:p>
+        </w:tc>
+        <w:tc>
+          <w:tcPr>
+            <w:tcW w:w="1701" w:type="dxa"/>
+          </w:tcPr>
+          <w:p>
+            <w:pPr>
+              <w:pStyle w:val="ad"/>
+              <w:ind w:leftChars="0" w:left="0"/>
+              <w:rPr>
+                <w:rFonts w:eastAsia="ＭＳ 明朝"/>
+                <w:sz w:val="22"/>
+                <w:lang w:eastAsia="ja-JP"/>
+              </w:rPr>
+            </w:pPr>
+            <w:r>
+              <w:rPr>
+                <w:rFonts w:eastAsia="ＭＳ 明朝"/>
+                <w:sz w:val="22"/>
+                <w:lang w:eastAsia="ja-JP"/>
+              </w:rPr>
+              <w:t>17982317</w:t>
+            </w:r>
+          </w:p>
+        </w:tc>
+        <w:tc>
+          <w:tcPr>
+            <w:tcW w:w="851" w:type="dxa"/>
+          </w:tcPr>
+          <w:p>
+            <w:pPr>
+              <w:pStyle w:val="ad"/>
+              <w:ind w:leftChars="0" w:left="0"/>
+              <w:rPr>
+                <w:rFonts w:eastAsia="ＭＳ 明朝"/>
+                <w:sz w:val="22"/>
+                <w:lang w:eastAsia="ja-JP"/>
+              </w:rPr>
+            </w:pPr>
+            <w:r>
+              <w:rPr>
+                <w:rFonts w:eastAsia="ＭＳ 明朝" w:hint="eastAsia"/>
+                <w:sz w:val="22"/>
+                <w:lang w:eastAsia="ja-JP"/>
+              </w:rPr>
+              <w:t>M</w:t>
+            </w:r>
+          </w:p>
+        </w:tc>
+      </w:tr>
+      <w:tr>
+        <w:trPr>
+          <w:cantSplit/>
+          <w:tblHeader/>
+        </w:trPr>
+        <w:tc>
+          <w:tcPr>
+            <w:tcW w:w="534" w:type="dxa"/>
+          </w:tcPr>
+          <w:p>
+            <w:pPr>
+              <w:pStyle w:val="ad"/>
+              <w:ind w:leftChars="0" w:left="0"/>
+              <w:rPr>
+                <w:rFonts w:eastAsia="ＭＳ 明朝"/>
+                <w:sz w:val="22"/>
+                <w:lang w:eastAsia="ja-JP"/>
+              </w:rPr>
+            </w:pPr>
+          </w:p>
+        </w:tc>
+        <w:tc>
+          <w:tcPr>
+            <w:tcW w:w="1843" w:type="dxa"/>
+          </w:tcPr>
+          <w:p>
+            <w:pPr>
+              <w:pStyle w:val="ad"/>
+              <w:ind w:leftChars="0" w:left="0"/>
+              <w:rPr>
+                <w:rFonts w:eastAsia="ＭＳ 明朝"/>
+                <w:sz w:val="22"/>
+                <w:lang w:eastAsia="ja-JP"/>
+              </w:rPr>
+            </w:pPr>
+            <w:r>
+              <w:rPr>
+                <w:rFonts w:eastAsia="ＭＳ 明朝" w:hint="eastAsia"/>
+                <w:sz w:val="22"/>
+                <w:lang w:eastAsia="ja-JP"/>
+              </w:rPr>
+              <w:t>MPISP</w:t>
+            </w:r>
+          </w:p>
+        </w:tc>
+        <w:tc>
+          <w:tcPr>
+            <w:tcW w:w="4677" w:type="dxa"/>
+          </w:tcPr>
+          <w:p>
+            <w:pPr>
+              <w:pStyle w:val="ad"/>
+              <w:ind w:leftChars="0" w:left="0"/>
+              <w:rPr>
+                <w:rFonts w:eastAsia="ＭＳ 明朝"/>
+                <w:sz w:val="22"/>
+                <w:lang w:eastAsia="ja-JP"/>
+              </w:rPr>
+            </w:pPr>
+            <w:r>
+              <w:rPr>
+                <w:rFonts w:eastAsia="ＭＳ 明朝" w:hint="eastAsia"/>
+                <w:sz w:val="22"/>
+                <w:lang w:eastAsia="ja-JP"/>
+              </w:rPr>
+              <w:t xml:space="preserve">Path and file name of MPISP bin file. </w:t>
+            </w:r>
+            <w:r>
+              <w:rPr>
+                <w:rFonts w:eastAsia="ＭＳ 明朝" w:hint="eastAsia"/>
+                <w:sz w:val="22"/>
+                <w:lang w:eastAsia="ja-JP"/>
+              </w:rPr>
+              <w:t>The path is related to &lt;WORK FOLDER&gt;. This file is necessary for download ISP to Ferri.</w:t>
+            </w:r>
+          </w:p>
+        </w:tc>
+        <w:tc>
+          <w:tcPr>
+            <w:tcW w:w="1701" w:type="dxa"/>
+          </w:tcPr>
+          <w:p>
+            <w:pPr>
+              <w:pStyle w:val="ad"/>
+              <w:ind w:leftChars="0" w:left="0"/>
+              <w:rPr>
+                <w:rFonts w:eastAsia="ＭＳ 明朝"/>
+                <w:sz w:val="22"/>
+                <w:lang w:eastAsia="ja-JP"/>
+              </w:rPr>
+            </w:pPr>
+            <w:r>
+              <w:rPr>
+                <w:rFonts w:eastAsia="ＭＳ 明朝"/>
+                <w:sz w:val="22"/>
+                <w:lang w:eastAsia="ja-JP"/>
+              </w:rPr>
+              <w:t>Firmware\MPISP_SM651X_BB.bin</w:t>
+            </w:r>
+          </w:p>
+        </w:tc>
+        <w:tc>
+          <w:tcPr>
+            <w:tcW w:w="851" w:type="dxa"/>
+          </w:tcPr>
+          <w:p>
+            <w:pPr>
+              <w:pStyle w:val="ad"/>
+              <w:ind w:leftChars="0" w:left="0"/>
+              <w:rPr>
+                <w:rFonts w:eastAsia="ＭＳ 明朝"/>
+                <w:sz w:val="22"/>
+                <w:lang w:eastAsia="ja-JP"/>
+              </w:rPr>
+            </w:pPr>
+            <w:r>
+              <w:rPr>
+                <w:rFonts w:eastAsia="ＭＳ 明朝" w:hint="eastAsia"/>
+                <w:sz w:val="22"/>
+                <w:lang w:eastAsia="ja-JP"/>
+              </w:rPr>
+              <w:t>M</w:t>
+            </w:r>
+          </w:p>
+        </w:tc>
+      </w:tr>
+      <w:tr>
+        <w:trPr>
+          <w:cantSplit/>
+          <w:tblHeader/>
+        </w:trPr>
+        <w:tc>
+          <w:tcPr>
+            <w:tcW w:w="534" w:type="dxa"/>
+          </w:tcPr>
+          <w:p>
+            <w:pPr>
+              <w:pStyle w:val="ad"/>
+              <w:ind w:leftChars="0" w:left="0"/>
+              <w:rPr>
+                <w:rFonts w:eastAsia="ＭＳ 明朝"/>
+                <w:sz w:val="22"/>
+                <w:lang w:eastAsia="ja-JP"/>
+              </w:rPr>
+            </w:pPr>
+          </w:p>
+        </w:tc>
+        <w:tc>
+          <w:tcPr>
+            <w:tcW w:w="1843" w:type="dxa"/>
+          </w:tcPr>
+          <w:p>
+            <w:pPr>
+              <w:pStyle w:val="ad"/>
+              <w:ind w:leftChars="0" w:left="0"/>
+              <w:rPr>
+                <w:rFonts w:eastAsia="ＭＳ 明朝"/>
+                <w:sz w:val="22"/>
+                <w:lang w:eastAsia="ja-JP"/>
+              </w:rPr>
+            </w:pPr>
+            <w:r>
+              <w:rPr>
+                <w:rFonts w:eastAsia="ＭＳ 明朝"/>
+                <w:sz w:val="22"/>
+                <w:lang w:eastAsia="ja-JP"/>
+              </w:rPr>
+              <w:t>MPISP_CHECKSUM</w:t>
+            </w:r>
+          </w:p>
+        </w:tc>
+        <w:tc>
+          <w:tcPr>
+            <w:tcW w:w="4677" w:type="dxa"/>
+          </w:tcPr>
+          <w:p>
+            <w:pPr>
+              <w:pStyle w:val="ad"/>
+              <w:ind w:leftChars="0" w:left="0"/>
+              <w:rPr>
+                <w:rFonts w:eastAsia="ＭＳ 明朝"/>
+                <w:sz w:val="22"/>
+                <w:lang w:eastAsia="ja-JP"/>
+              </w:rPr>
+            </w:pPr>
+            <w:r>
+              <w:rPr>
+                <w:rFonts w:eastAsia="ＭＳ 明朝" w:hint="eastAsia"/>
+                <w:sz w:val="22"/>
+                <w:lang w:eastAsia="ja-JP"/>
+              </w:rPr>
+              <w:t>Checksum of MPISP bin file in decimal. If this value is not set or equal to 0, do not compare checksum.</w:t>
+            </w:r>
+          </w:p>
+        </w:tc>
+        <w:tc>
+          <w:tcPr>
+            <w:tcW w:w="1701" w:type="dxa"/>
+          </w:tcPr>
+          <w:p>
+            <w:pPr>
+              <w:pStyle w:val="ad"/>
+              <w:ind w:leftChars="0" w:left="0"/>
+              <w:rPr>
+                <w:rFonts w:eastAsia="ＭＳ 明朝"/>
+                <w:sz w:val="22"/>
+                <w:lang w:eastAsia="ja-JP"/>
+              </w:rPr>
+            </w:pPr>
+          </w:p>
+        </w:tc>
+        <w:tc>
+          <w:tcPr>
+            <w:tcW w:w="851" w:type="dxa"/>
+          </w:tcPr>
+          <w:p>
+            <w:pPr>
+              <w:pStyle w:val="ad"/>
+              <w:ind w:leftChars="0" w:left="0"/>
+              <w:rPr>
+                <w:rFonts w:eastAsia="ＭＳ 明朝"/>
+                <w:sz w:val="22"/>
+                <w:lang w:eastAsia="ja-JP"/>
+              </w:rPr>
+            </w:pPr>
+            <w:r>
+              <w:rPr>
+                <w:rFonts w:eastAsia="ＭＳ 明朝" w:hint="eastAsia"/>
+                <w:sz w:val="22"/>
+                <w:lang w:eastAsia="ja-JP"/>
+              </w:rPr>
+              <w:t>O</w:t>
+            </w:r>
+          </w:p>
+        </w:tc>
+      </w:tr>
+      <w:tr>
+        <w:trPr>
+          <w:cantSplit/>
+          <w:tblHeader/>
+        </w:trPr>
+        <w:tc>
+          <w:tcPr>
+            <w:tcW w:w="534" w:type="dxa"/>
+          </w:tcPr>
+          <w:p>
+            <w:pPr>
+              <w:pStyle w:val="ad"/>
+              <w:ind w:leftChars="0" w:left="0"/>
+              <w:rPr>
+                <w:rFonts w:eastAsia="ＭＳ 明朝"/>
+                <w:sz w:val="22"/>
+                <w:lang w:eastAsia="ja-JP"/>
+              </w:rPr>
+            </w:pPr>
+          </w:p>
+        </w:tc>
+        <w:tc>
+          <w:tcPr>
+            <w:tcW w:w="1843" w:type="dxa"/>
+          </w:tcPr>
+          <w:p>
+            <w:pPr>
+              <w:pStyle w:val="ad"/>
+              <w:ind w:leftChars="0" w:left="0"/>
+              <w:rPr>
+                <w:rFonts w:eastAsia="ＭＳ 明朝"/>
+                <w:sz w:val="22"/>
+                <w:lang w:eastAsia="ja-JP"/>
+              </w:rPr>
+            </w:pPr>
+            <w:r>
+              <w:rPr>
+                <w:rFonts w:eastAsia="ＭＳ 明朝" w:hint="eastAsia"/>
+                <w:sz w:val="22"/>
+                <w:lang w:eastAsia="ja-JP"/>
+              </w:rPr>
               <w:t>FLASHID</w:t>
             </w:r>
           </w:p>
@@ -6821,18 +7515,18 @@
               <w:pStyle w:val="ad"/>
               <w:ind w:leftChars="0" w:left="0"/>
               <w:rPr>
-                <w:rFonts w:eastAsia="ＭＳ 明朝"/>
-                <w:sz w:val="22"/>
-                <w:lang w:eastAsia="ja-JP"/>
-              </w:rPr>
-            </w:pPr>
-            <w:r>
-              <w:rPr>
-                <w:rFonts w:eastAsia="ＭＳ 明朝" w:hint="eastAsia"/>
-                <w:sz w:val="22"/>
-                <w:lang w:eastAsia="ja-JP"/>
-              </w:rPr>
-              <w:t>M</w:t>
+                <w:rFonts w:eastAsia="SimSun"/>
+                <w:sz w:val="22"/>
+                <w:lang w:eastAsia="zh-CN"/>
+              </w:rPr>
+            </w:pPr>
+            <w:r>
+              <w:rPr>
+                <w:rFonts w:eastAsia="SimSun" w:hint="eastAsia"/>
+                <w:sz w:val="22"/>
+                <w:lang w:eastAsia="zh-CN"/>
+              </w:rPr>
+              <w:t>O</w:t>
             </w:r>
           </w:p>
         </w:tc>
@@ -7156,6 +7850,7 @@
           <w:szCs w:val="24"/>
           <w:lang w:eastAsia="ja-JP"/>
         </w:rPr>
+        <w:lastRenderedPageBreak/>
         <w:t xml:space="preserve">See </w:t>
       </w:r>
       <w:r>
@@ -9002,6 +9697,7 @@
                 <w:sz w:val="22"/>
                 <w:lang w:eastAsia="ja-JP"/>
               </w:rPr>
+              <w:lastRenderedPageBreak/>
               <w:t>0xA8</w:t>
             </w:r>
           </w:p>
@@ -9618,7 +10314,6 @@
                 <w:sz w:val="22"/>
                 <w:lang w:eastAsia="ja-JP"/>
               </w:rPr>
-              <w:lastRenderedPageBreak/>
               <w:t>0XAD</w:t>
             </w:r>
           </w:p>
@@ -10610,6 +11305,214 @@
                 <w:lang w:eastAsia="ja-JP"/>
               </w:rPr>
               <w:t>Timeout when run external test tool.</w:t>
+            </w:r>
+          </w:p>
+        </w:tc>
+      </w:tr>
+      <w:tr>
+        <w:trPr>
+          <w:cantSplit/>
+          <w:trHeight w:val="300"/>
+          <w:tblHeader/>
+        </w:trPr>
+        <w:tc>
+          <w:tcPr>
+            <w:tcW w:w="1179" w:type="dxa"/>
+            <w:shd w:val="clear" w:color="auto" w:fill="auto"/>
+            <w:noWrap/>
+            <w:vAlign w:val="center"/>
+          </w:tcPr>
+          <w:p>
+            <w:pPr>
+              <w:widowControl/>
+              <w:jc w:val="center"/>
+              <w:rPr>
+                <w:rFonts w:ascii="Calibri" w:eastAsia="SimSun" w:hAnsi="Calibri" w:cs="ＭＳ Ｐゴシック" w:hint="eastAsia"/>
+                <w:b/>
+                <w:bCs/>
+                <w:kern w:val="0"/>
+                <w:sz w:val="22"/>
+                <w:lang w:eastAsia="zh-CN"/>
+              </w:rPr>
+            </w:pPr>
+            <w:r>
+              <w:rPr>
+                <w:rFonts w:ascii="Calibri" w:eastAsia="SimSun" w:hAnsi="Calibri" w:cs="ＭＳ Ｐゴシック" w:hint="eastAsia"/>
+                <w:b/>
+                <w:bCs/>
+                <w:kern w:val="0"/>
+                <w:sz w:val="22"/>
+                <w:lang w:eastAsia="zh-CN"/>
+              </w:rPr>
+              <w:t>0xA07</w:t>
+            </w:r>
+          </w:p>
+        </w:tc>
+        <w:tc>
+          <w:tcPr>
+            <w:tcW w:w="3205" w:type="dxa"/>
+            <w:shd w:val="clear" w:color="auto" w:fill="auto"/>
+            <w:vAlign w:val="center"/>
+          </w:tcPr>
+          <w:p>
+            <w:pPr>
+              <w:widowControl/>
+              <w:rPr>
+                <w:rFonts w:ascii="Calibri" w:eastAsia="ＭＳ Ｐゴシック" w:hAnsi="Calibri" w:cs="ＭＳ Ｐゴシック"/>
+                <w:kern w:val="0"/>
+                <w:sz w:val="22"/>
+                <w:lang w:eastAsia="ja-JP"/>
+              </w:rPr>
+            </w:pPr>
+            <w:r>
+              <w:rPr>
+                <w:rFonts w:ascii="Calibri" w:eastAsia="ＭＳ Ｐゴシック" w:hAnsi="Calibri" w:cs="ＭＳ Ｐゴシック"/>
+                <w:kern w:val="0"/>
+                <w:sz w:val="22"/>
+                <w:lang w:eastAsia="ja-JP"/>
+              </w:rPr>
+              <w:t>Compare CHS setting not match!</w:t>
+            </w:r>
+          </w:p>
+        </w:tc>
+        <w:tc>
+          <w:tcPr>
+            <w:tcW w:w="5160" w:type="dxa"/>
+            <w:shd w:val="clear" w:color="auto" w:fill="auto"/>
+            <w:noWrap/>
+            <w:vAlign w:val="center"/>
+          </w:tcPr>
+          <w:p>
+            <w:pPr>
+              <w:widowControl/>
+              <w:rPr>
+                <w:rFonts w:ascii="Calibri" w:eastAsia="SimSun" w:hAnsi="Calibri" w:cs="ＭＳ Ｐゴシック" w:hint="eastAsia"/>
+                <w:kern w:val="0"/>
+                <w:sz w:val="22"/>
+                <w:lang w:eastAsia="zh-CN"/>
+              </w:rPr>
+            </w:pPr>
+            <w:r>
+              <w:rPr>
+                <w:rFonts w:ascii="Calibri" w:eastAsia="SimSun" w:hAnsi="Calibri" w:cs="ＭＳ Ｐゴシック" w:hint="eastAsia"/>
+                <w:kern w:val="0"/>
+                <w:sz w:val="22"/>
+                <w:lang w:eastAsia="zh-CN"/>
+              </w:rPr>
+              <w:t xml:space="preserve">Verify CHS setting in </w:t>
+            </w:r>
+            <w:r>
+              <w:rPr>
+                <w:rFonts w:ascii="Calibri" w:eastAsia="SimSun" w:hAnsi="Calibri" w:cs="ＭＳ Ｐゴシック"/>
+                <w:kern w:val="0"/>
+                <w:sz w:val="22"/>
+                <w:lang w:eastAsia="zh-CN"/>
+              </w:rPr>
+              <w:t>identify</w:t>
+            </w:r>
+            <w:r>
+              <w:rPr>
+                <w:rFonts w:ascii="Calibri" w:eastAsia="SimSun" w:hAnsi="Calibri" w:cs="ＭＳ Ｐゴシック" w:hint="eastAsia"/>
+                <w:kern w:val="0"/>
+                <w:sz w:val="22"/>
+                <w:lang w:eastAsia="zh-CN"/>
+              </w:rPr>
+              <w:t xml:space="preserve"> failed</w:t>
+            </w:r>
+          </w:p>
+        </w:tc>
+      </w:tr>
+      <w:tr>
+        <w:trPr>
+          <w:cantSplit/>
+          <w:trHeight w:val="300"/>
+          <w:tblHeader/>
+        </w:trPr>
+        <w:tc>
+          <w:tcPr>
+            <w:tcW w:w="1179" w:type="dxa"/>
+            <w:shd w:val="clear" w:color="auto" w:fill="auto"/>
+            <w:noWrap/>
+            <w:vAlign w:val="center"/>
+          </w:tcPr>
+          <w:p>
+            <w:pPr>
+              <w:widowControl/>
+              <w:jc w:val="center"/>
+              <w:rPr>
+                <w:rFonts w:ascii="Calibri" w:eastAsia="SimSun" w:hAnsi="Calibri" w:cs="ＭＳ Ｐゴシック" w:hint="eastAsia"/>
+                <w:b/>
+                <w:bCs/>
+                <w:kern w:val="0"/>
+                <w:sz w:val="22"/>
+                <w:lang w:eastAsia="zh-CN"/>
+              </w:rPr>
+            </w:pPr>
+            <w:r>
+              <w:rPr>
+                <w:rFonts w:ascii="Calibri" w:eastAsia="SimSun" w:hAnsi="Calibri" w:cs="ＭＳ Ｐゴシック" w:hint="eastAsia"/>
+                <w:b/>
+                <w:bCs/>
+                <w:kern w:val="0"/>
+                <w:sz w:val="22"/>
+                <w:lang w:eastAsia="zh-CN"/>
+              </w:rPr>
+              <w:t>0xA08</w:t>
+            </w:r>
+          </w:p>
+        </w:tc>
+        <w:tc>
+          <w:tcPr>
+            <w:tcW w:w="3205" w:type="dxa"/>
+            <w:shd w:val="clear" w:color="auto" w:fill="auto"/>
+            <w:vAlign w:val="center"/>
+          </w:tcPr>
+          <w:p>
+            <w:pPr>
+              <w:widowControl/>
+              <w:rPr>
+                <w:rFonts w:ascii="Calibri" w:eastAsia="ＭＳ Ｐゴシック" w:hAnsi="Calibri" w:cs="ＭＳ Ｐゴシック"/>
+                <w:kern w:val="0"/>
+                <w:sz w:val="22"/>
+                <w:lang w:eastAsia="ja-JP"/>
+              </w:rPr>
+            </w:pPr>
+            <w:r>
+              <w:rPr>
+                <w:rFonts w:ascii="Calibri" w:eastAsia="ＭＳ Ｐゴシック" w:hAnsi="Calibri" w:cs="ＭＳ Ｐゴシック"/>
+                <w:kern w:val="0"/>
+                <w:sz w:val="22"/>
+                <w:lang w:eastAsia="ja-JP"/>
+              </w:rPr>
+              <w:t>Compare UDMA mode not match!</w:t>
+            </w:r>
+          </w:p>
+        </w:tc>
+        <w:tc>
+          <w:tcPr>
+            <w:tcW w:w="5160" w:type="dxa"/>
+            <w:shd w:val="clear" w:color="auto" w:fill="auto"/>
+            <w:noWrap/>
+            <w:vAlign w:val="center"/>
+          </w:tcPr>
+          <w:p>
+            <w:pPr>
+              <w:widowControl/>
+              <w:rPr>
+                <w:rFonts w:ascii="Calibri" w:eastAsia="SimSun" w:hAnsi="Calibri" w:cs="ＭＳ Ｐゴシック" w:hint="eastAsia"/>
+                <w:kern w:val="0"/>
+                <w:sz w:val="22"/>
+                <w:lang w:eastAsia="zh-CN"/>
+              </w:rPr>
+            </w:pPr>
+            <w:r>
+              <w:rPr>
+                <w:rFonts w:ascii="Calibri" w:eastAsia="SimSun" w:hAnsi="Calibri" w:cs="ＭＳ Ｐゴシック" w:hint="eastAsia"/>
+                <w:kern w:val="0"/>
+                <w:sz w:val="22"/>
+                <w:lang w:eastAsia="zh-CN"/>
+              </w:rPr>
+              <w:t>Verify UDMA mode in identify failed</w:t>
             </w:r>
           </w:p>
         </w:tc>
@@ -11636,7 +12539,6 @@
     <w:uiPriority w:val="59"/>
     <w:rsid w:val="00F44555"/>
     <w:tblPr>
-      <w:tblInd w:w="0" w:type="dxa"/>
       <w:tblBorders>
         <w:top w:val="single" w:sz="4" w:space="0" w:color="auto"/>
         <w:left w:val="single" w:sz="4" w:space="0" w:color="auto"/>
@@ -11645,12 +12547,6 @@
         <w:insideH w:val="single" w:sz="4" w:space="0" w:color="auto"/>
         <w:insideV w:val="single" w:sz="4" w:space="0" w:color="auto"/>
       </w:tblBorders>
-      <w:tblCellMar>
-        <w:top w:w="0" w:type="dxa"/>
-        <w:left w:w="108" w:type="dxa"/>
-        <w:bottom w:w="0" w:type="dxa"/>
-        <w:right w:w="108" w:type="dxa"/>
-      </w:tblCellMar>
     </w:tblPr>
   </w:style>
 </w:styles>
@@ -12135,7 +13031,7 @@
 </file>
 
 <file path=customXml/itemProps1.xml><?xml version="1.0" encoding="utf-8"?>
-<ds:datastoreItem xmlns:ds="http://schemas.openxmlformats.org/officeDocument/2006/customXml" ds:itemID="{9E0307EA-45AF-49E0-8FDD-068639CAEE31}">
+<ds:datastoreItem xmlns:ds="http://schemas.openxmlformats.org/officeDocument/2006/customXml" ds:itemID="{EBEF84FB-5917-45C9-B042-8D3C6ED8441D}">
   <ds:schemaRefs>
     <ds:schemaRef ds:uri="http://schemas.openxmlformats.org/officeDocument/2006/bibliography"/>
   </ds:schemaRefs>

</xml_diff>

<commit_message>
release 3.0.0.6 1, sn_update_tool: power off after update / verify. 2, add RELEASE_DYNAMIC_MFC and DEBUG_DYNAMIC_MFC
</commit_message>
<xml_diff>
--- a/application/sn_update_tool/doc/SiliconMotion_UpdataSNTool.docx
+++ b/application/sn_update_tool/doc/SiliconMotion_UpdataSNTool.docx
@@ -3043,7 +3043,7 @@
           <v:shape id="_x0000_i1026" type="#_x0000_t75" style="width:479.25pt;height:432.75pt" o:ole="">
             <v:imagedata r:id="rId10" o:title=""/>
           </v:shape>
-          <o:OLEObject Type="Embed" ProgID="Visio.Drawing.11" ShapeID="_x0000_i1026" DrawAspect="Content" ObjectID="_1483363713" r:id="rId11"/>
+          <o:OLEObject Type="Embed" ProgID="Visio.Drawing.11" ShapeID="_x0000_i1026" DrawAspect="Content" ObjectID="_1484479328" r:id="rId11"/>
         </w:object>
       </w:r>
     </w:p>
@@ -3149,10 +3149,10 @@
       </w:tblPr>
       <w:tblGrid>
         <w:gridCol w:w="534"/>
-        <w:gridCol w:w="1843"/>
+        <w:gridCol w:w="1984"/>
         <w:gridCol w:w="4677"/>
         <w:gridCol w:w="1701"/>
-        <w:gridCol w:w="843"/>
+        <w:gridCol w:w="710"/>
       </w:tblGrid>
       <w:tr>
         <w:trPr>
@@ -3160,7 +3160,7 @@
         </w:trPr>
         <w:tc>
           <w:tcPr>
-            <w:tcW w:w="2377" w:type="dxa"/>
+            <w:tcW w:w="2518" w:type="dxa"/>
             <w:gridSpan w:val="2"/>
             <w:shd w:val="clear" w:color="auto" w:fill="BFBFBF" w:themeFill="background1" w:themeFillShade="BF"/>
           </w:tcPr>
@@ -3242,7 +3242,7 @@
         </w:tc>
         <w:tc>
           <w:tcPr>
-            <w:tcW w:w="843" w:type="dxa"/>
+            <w:tcW w:w="710" w:type="dxa"/>
             <w:shd w:val="clear" w:color="auto" w:fill="BFBFBF" w:themeFill="background1" w:themeFillShade="BF"/>
           </w:tcPr>
           <w:p>
@@ -3271,7 +3271,7 @@
       <w:tr>
         <w:tc>
           <w:tcPr>
-            <w:tcW w:w="2377" w:type="dxa"/>
+            <w:tcW w:w="2518" w:type="dxa"/>
             <w:gridSpan w:val="2"/>
           </w:tcPr>
           <w:p>
@@ -3338,7 +3338,7 @@
         </w:tc>
         <w:tc>
           <w:tcPr>
-            <w:tcW w:w="843" w:type="dxa"/>
+            <w:tcW w:w="710" w:type="dxa"/>
           </w:tcPr>
           <w:p>
             <w:pPr>
@@ -3380,7 +3380,7 @@
         </w:tc>
         <w:tc>
           <w:tcPr>
-            <w:tcW w:w="1843" w:type="dxa"/>
+            <w:tcW w:w="1984" w:type="dxa"/>
           </w:tcPr>
           <w:p>
             <w:pPr>
@@ -3488,7 +3488,7 @@
         </w:tc>
         <w:tc>
           <w:tcPr>
-            <w:tcW w:w="843" w:type="dxa"/>
+            <w:tcW w:w="710" w:type="dxa"/>
           </w:tcPr>
           <w:p>
             <w:pPr>
@@ -3530,7 +3530,7 @@
         </w:tc>
         <w:tc>
           <w:tcPr>
-            <w:tcW w:w="1843" w:type="dxa"/>
+            <w:tcW w:w="1984" w:type="dxa"/>
           </w:tcPr>
           <w:p>
             <w:pPr>
@@ -3618,7 +3618,7 @@
         </w:tc>
         <w:tc>
           <w:tcPr>
-            <w:tcW w:w="843" w:type="dxa"/>
+            <w:tcW w:w="710" w:type="dxa"/>
           </w:tcPr>
           <w:p>
             <w:pPr>
@@ -3660,49 +3660,83 @@
         </w:tc>
         <w:tc>
           <w:tcPr>
-            <w:tcW w:w="1843" w:type="dxa"/>
-          </w:tcPr>
-          <w:p>
-            <w:pPr>
-              <w:pStyle w:val="ad"/>
-              <w:ind w:leftChars="0" w:left="0"/>
+            <w:tcW w:w="1984" w:type="dxa"/>
+          </w:tcPr>
+          <w:p>
+            <w:pPr>
+              <w:pStyle w:val="ad"/>
+              <w:ind w:leftChars="0" w:left="0"/>
+              <w:rPr>
+                <w:rFonts w:eastAsia="SimSun"/>
+                <w:sz w:val="22"/>
+                <w:lang w:eastAsia="zh-CN"/>
+              </w:rPr>
+            </w:pPr>
+            <w:r>
               <w:rPr>
                 <w:rFonts w:eastAsia="SimSun" w:hint="eastAsia"/>
                 <w:sz w:val="22"/>
                 <w:lang w:eastAsia="zh-CN"/>
               </w:rPr>
-            </w:pPr>
+              <w:t>controller</w:t>
+            </w:r>
+          </w:p>
+        </w:tc>
+        <w:tc>
+          <w:tcPr>
+            <w:tcW w:w="4677" w:type="dxa"/>
+          </w:tcPr>
+          <w:p>
+            <w:pPr>
+              <w:pStyle w:val="ad"/>
+              <w:ind w:leftChars="0" w:left="0"/>
+              <w:rPr>
+                <w:rFonts w:eastAsia="SimSun"/>
+                <w:sz w:val="22"/>
+                <w:lang w:eastAsia="zh-CN"/>
+              </w:rPr>
+            </w:pPr>
+            <w:r>
+              <w:rPr>
+                <w:rFonts w:eastAsia="SimSun"/>
+                <w:sz w:val="22"/>
+                <w:lang w:eastAsia="zh-CN"/>
+              </w:rPr>
+              <w:t>C</w:t>
+            </w:r>
             <w:r>
               <w:rPr>
                 <w:rFonts w:eastAsia="SimSun" w:hint="eastAsia"/>
                 <w:sz w:val="22"/>
                 <w:lang w:eastAsia="zh-CN"/>
               </w:rPr>
-              <w:t>controller</w:t>
-            </w:r>
-          </w:p>
-        </w:tc>
-        <w:tc>
-          <w:tcPr>
-            <w:tcW w:w="4677" w:type="dxa"/>
-          </w:tcPr>
-          <w:p>
-            <w:pPr>
-              <w:pStyle w:val="ad"/>
-              <w:ind w:leftChars="0" w:left="0"/>
+              <w:t xml:space="preserve">ontroller name for Ferri. SATA </w:t>
+            </w:r>
+            <w:proofErr w:type="spellStart"/>
+            <w:r>
               <w:rPr>
                 <w:rFonts w:eastAsia="SimSun" w:hint="eastAsia"/>
                 <w:sz w:val="22"/>
                 <w:lang w:eastAsia="zh-CN"/>
               </w:rPr>
-            </w:pPr>
+              <w:t>Bx</w:t>
+            </w:r>
+            <w:proofErr w:type="spellEnd"/>
+            <w:r>
+              <w:rPr>
+                <w:rFonts w:eastAsia="SimSun" w:hint="eastAsia"/>
+                <w:sz w:val="22"/>
+                <w:lang w:eastAsia="zh-CN"/>
+              </w:rPr>
+              <w:t xml:space="preserve">: </w:t>
+            </w:r>
             <w:r>
               <w:rPr>
                 <w:rFonts w:eastAsia="SimSun"/>
                 <w:sz w:val="22"/>
                 <w:lang w:eastAsia="zh-CN"/>
               </w:rPr>
-              <w:t>C</w:t>
+              <w:t>“</w:t>
             </w:r>
             <w:r>
               <w:rPr>
@@ -3710,7 +3744,23 @@
                 <w:sz w:val="22"/>
                 <w:lang w:eastAsia="zh-CN"/>
               </w:rPr>
-              <w:t xml:space="preserve">ontroller name for Ferri. SATA </w:t>
+              <w:t>LT2244</w:t>
+            </w:r>
+            <w:r>
+              <w:rPr>
+                <w:rFonts w:eastAsia="SimSun"/>
+                <w:sz w:val="22"/>
+                <w:lang w:eastAsia="zh-CN"/>
+              </w:rPr>
+              <w:t>”</w:t>
+            </w:r>
+            <w:r>
+              <w:rPr>
+                <w:rFonts w:eastAsia="SimSun" w:hint="eastAsia"/>
+                <w:sz w:val="22"/>
+                <w:lang w:eastAsia="zh-CN"/>
+              </w:rPr>
+              <w:t xml:space="preserve">, PATA </w:t>
             </w:r>
             <w:proofErr w:type="spellStart"/>
             <w:r>
@@ -3744,7 +3794,7 @@
                 <w:sz w:val="22"/>
                 <w:lang w:eastAsia="zh-CN"/>
               </w:rPr>
-              <w:t>LT2244</w:t>
+              <w:t>SM2236</w:t>
             </w:r>
             <w:r>
               <w:rPr>
@@ -3754,92 +3804,42 @@
               </w:rPr>
               <w:t>”</w:t>
             </w:r>
+          </w:p>
+        </w:tc>
+        <w:tc>
+          <w:tcPr>
+            <w:tcW w:w="1701" w:type="dxa"/>
+          </w:tcPr>
+          <w:p>
+            <w:pPr>
+              <w:pStyle w:val="ad"/>
+              <w:ind w:leftChars="0" w:left="0"/>
+              <w:rPr>
+                <w:rFonts w:eastAsia="SimSun"/>
+                <w:sz w:val="22"/>
+                <w:lang w:eastAsia="zh-CN"/>
+              </w:rPr>
+            </w:pPr>
             <w:r>
               <w:rPr>
                 <w:rFonts w:eastAsia="SimSun" w:hint="eastAsia"/>
                 <w:sz w:val="22"/>
                 <w:lang w:eastAsia="zh-CN"/>
               </w:rPr>
-              <w:t xml:space="preserve">, PATA </w:t>
-            </w:r>
-            <w:proofErr w:type="spellStart"/>
-            <w:r>
-              <w:rPr>
-                <w:rFonts w:eastAsia="SimSun" w:hint="eastAsia"/>
-                <w:sz w:val="22"/>
-                <w:lang w:eastAsia="zh-CN"/>
-              </w:rPr>
-              <w:t>Bx</w:t>
-            </w:r>
-            <w:proofErr w:type="spellEnd"/>
-            <w:r>
-              <w:rPr>
-                <w:rFonts w:eastAsia="SimSun" w:hint="eastAsia"/>
-                <w:sz w:val="22"/>
-                <w:lang w:eastAsia="zh-CN"/>
-              </w:rPr>
-              <w:t xml:space="preserve">: </w:t>
-            </w:r>
-            <w:r>
+              <w:t>SM2236</w:t>
+            </w:r>
+          </w:p>
+        </w:tc>
+        <w:tc>
+          <w:tcPr>
+            <w:tcW w:w="710" w:type="dxa"/>
+          </w:tcPr>
+          <w:p>
+            <w:pPr>
+              <w:pStyle w:val="ad"/>
+              <w:ind w:leftChars="0" w:left="0"/>
               <w:rPr>
                 <w:rFonts w:eastAsia="SimSun"/>
-                <w:sz w:val="22"/>
-                <w:lang w:eastAsia="zh-CN"/>
-              </w:rPr>
-              <w:t>“</w:t>
-            </w:r>
-            <w:r>
-              <w:rPr>
-                <w:rFonts w:eastAsia="SimSun" w:hint="eastAsia"/>
-                <w:sz w:val="22"/>
-                <w:lang w:eastAsia="zh-CN"/>
-              </w:rPr>
-              <w:t>SM2236</w:t>
-            </w:r>
-            <w:r>
-              <w:rPr>
-                <w:rFonts w:eastAsia="SimSun"/>
-                <w:sz w:val="22"/>
-                <w:lang w:eastAsia="zh-CN"/>
-              </w:rPr>
-              <w:t>”</w:t>
-            </w:r>
-          </w:p>
-        </w:tc>
-        <w:tc>
-          <w:tcPr>
-            <w:tcW w:w="1701" w:type="dxa"/>
-          </w:tcPr>
-          <w:p>
-            <w:pPr>
-              <w:pStyle w:val="ad"/>
-              <w:ind w:leftChars="0" w:left="0"/>
-              <w:rPr>
-                <w:rFonts w:eastAsia="SimSun" w:hint="eastAsia"/>
-                <w:sz w:val="22"/>
-                <w:lang w:eastAsia="zh-CN"/>
-              </w:rPr>
-            </w:pPr>
-            <w:r>
-              <w:rPr>
-                <w:rFonts w:eastAsia="SimSun" w:hint="eastAsia"/>
-                <w:sz w:val="22"/>
-                <w:lang w:eastAsia="zh-CN"/>
-              </w:rPr>
-              <w:t>SM2236</w:t>
-            </w:r>
-          </w:p>
-        </w:tc>
-        <w:tc>
-          <w:tcPr>
-            <w:tcW w:w="843" w:type="dxa"/>
-          </w:tcPr>
-          <w:p>
-            <w:pPr>
-              <w:pStyle w:val="ad"/>
-              <w:ind w:leftChars="0" w:left="0"/>
-              <w:rPr>
-                <w:rFonts w:eastAsia="SimSun" w:hint="eastAsia"/>
                 <w:sz w:val="22"/>
                 <w:lang w:eastAsia="zh-CN"/>
               </w:rPr>
@@ -3858,7 +3858,7 @@
       <w:tr>
         <w:tc>
           <w:tcPr>
-            <w:tcW w:w="2377" w:type="dxa"/>
+            <w:tcW w:w="2518" w:type="dxa"/>
             <w:gridSpan w:val="2"/>
           </w:tcPr>
           <w:p>
@@ -3963,7 +3963,7 @@
         </w:tc>
         <w:tc>
           <w:tcPr>
-            <w:tcW w:w="843" w:type="dxa"/>
+            <w:tcW w:w="710" w:type="dxa"/>
           </w:tcPr>
           <w:p>
             <w:pPr>
@@ -4005,7 +4005,7 @@
         </w:tc>
         <w:tc>
           <w:tcPr>
-            <w:tcW w:w="1843" w:type="dxa"/>
+            <w:tcW w:w="1984" w:type="dxa"/>
           </w:tcPr>
           <w:p>
             <w:pPr>
@@ -4077,7 +4077,7 @@
         </w:tc>
         <w:tc>
           <w:tcPr>
-            <w:tcW w:w="843" w:type="dxa"/>
+            <w:tcW w:w="710" w:type="dxa"/>
           </w:tcPr>
           <w:p>
             <w:pPr>
@@ -4119,7 +4119,7 @@
         </w:tc>
         <w:tc>
           <w:tcPr>
-            <w:tcW w:w="1843" w:type="dxa"/>
+            <w:tcW w:w="1984" w:type="dxa"/>
           </w:tcPr>
           <w:p>
             <w:pPr>
@@ -4219,7 +4219,7 @@
         </w:tc>
         <w:tc>
           <w:tcPr>
-            <w:tcW w:w="843" w:type="dxa"/>
+            <w:tcW w:w="710" w:type="dxa"/>
           </w:tcPr>
           <w:p>
             <w:pPr>
@@ -4245,7 +4245,7 @@
       <w:tr>
         <w:tc>
           <w:tcPr>
-            <w:tcW w:w="2377" w:type="dxa"/>
+            <w:tcW w:w="2518" w:type="dxa"/>
             <w:gridSpan w:val="2"/>
           </w:tcPr>
           <w:p>
@@ -4312,7 +4312,7 @@
         </w:tc>
         <w:tc>
           <w:tcPr>
-            <w:tcW w:w="843" w:type="dxa"/>
+            <w:tcW w:w="710" w:type="dxa"/>
           </w:tcPr>
           <w:p>
             <w:pPr>
@@ -4354,7 +4354,7 @@
         </w:tc>
         <w:tc>
           <w:tcPr>
-            <w:tcW w:w="1843" w:type="dxa"/>
+            <w:tcW w:w="1984" w:type="dxa"/>
           </w:tcPr>
           <w:p>
             <w:pPr>
@@ -4460,7 +4460,7 @@
         </w:tc>
         <w:tc>
           <w:tcPr>
-            <w:tcW w:w="843" w:type="dxa"/>
+            <w:tcW w:w="710" w:type="dxa"/>
           </w:tcPr>
           <w:p>
             <w:pPr>
@@ -4502,7 +4502,7 @@
         </w:tc>
         <w:tc>
           <w:tcPr>
-            <w:tcW w:w="1843" w:type="dxa"/>
+            <w:tcW w:w="1984" w:type="dxa"/>
           </w:tcPr>
           <w:p>
             <w:pPr>
@@ -4592,7 +4592,7 @@
         </w:tc>
         <w:tc>
           <w:tcPr>
-            <w:tcW w:w="843" w:type="dxa"/>
+            <w:tcW w:w="710" w:type="dxa"/>
           </w:tcPr>
           <w:p>
             <w:pPr>
@@ -4634,7 +4634,7 @@
         </w:tc>
         <w:tc>
           <w:tcPr>
-            <w:tcW w:w="1843" w:type="dxa"/>
+            <w:tcW w:w="1984" w:type="dxa"/>
           </w:tcPr>
           <w:p>
             <w:pPr>
@@ -4762,7 +4762,7 @@
         </w:tc>
         <w:tc>
           <w:tcPr>
-            <w:tcW w:w="843" w:type="dxa"/>
+            <w:tcW w:w="710" w:type="dxa"/>
           </w:tcPr>
           <w:p>
             <w:pPr>
@@ -4804,7 +4804,7 @@
         </w:tc>
         <w:tc>
           <w:tcPr>
-            <w:tcW w:w="1843" w:type="dxa"/>
+            <w:tcW w:w="1984" w:type="dxa"/>
           </w:tcPr>
           <w:p>
             <w:pPr>
@@ -4895,7 +4895,7 @@
         </w:tc>
         <w:tc>
           <w:tcPr>
-            <w:tcW w:w="843" w:type="dxa"/>
+            <w:tcW w:w="710" w:type="dxa"/>
           </w:tcPr>
           <w:p>
             <w:pPr>
@@ -4937,7 +4937,7 @@
         </w:tc>
         <w:tc>
           <w:tcPr>
-            <w:tcW w:w="1843" w:type="dxa"/>
+            <w:tcW w:w="1984" w:type="dxa"/>
           </w:tcPr>
           <w:p>
             <w:pPr>
@@ -5017,7 +5017,7 @@
         </w:tc>
         <w:tc>
           <w:tcPr>
-            <w:tcW w:w="843" w:type="dxa"/>
+            <w:tcW w:w="710" w:type="dxa"/>
           </w:tcPr>
           <w:p>
             <w:pPr>
@@ -5103,6 +5103,8 @@
           <w:lang w:eastAsia="ja-JP"/>
         </w:rPr>
       </w:pPr>
+      <w:bookmarkStart w:id="0" w:name="_GoBack"/>
+      <w:bookmarkEnd w:id="0"/>
     </w:p>
     <w:p>
       <w:pPr>
@@ -5135,10 +5137,10 @@
       </w:tblPr>
       <w:tblGrid>
         <w:gridCol w:w="534"/>
-        <w:gridCol w:w="1843"/>
+        <w:gridCol w:w="1984"/>
         <w:gridCol w:w="4677"/>
         <w:gridCol w:w="1701"/>
-        <w:gridCol w:w="851"/>
+        <w:gridCol w:w="710"/>
       </w:tblGrid>
       <w:tr>
         <w:trPr>
@@ -5147,7 +5149,7 @@
         </w:trPr>
         <w:tc>
           <w:tcPr>
-            <w:tcW w:w="2377" w:type="dxa"/>
+            <w:tcW w:w="2518" w:type="dxa"/>
             <w:gridSpan w:val="2"/>
             <w:shd w:val="clear" w:color="auto" w:fill="BFBFBF" w:themeFill="background1" w:themeFillShade="BF"/>
           </w:tcPr>
@@ -5229,7 +5231,7 @@
         </w:tc>
         <w:tc>
           <w:tcPr>
-            <w:tcW w:w="851" w:type="dxa"/>
+            <w:tcW w:w="710" w:type="dxa"/>
             <w:shd w:val="clear" w:color="auto" w:fill="BFBFBF" w:themeFill="background1" w:themeFillShade="BF"/>
           </w:tcPr>
           <w:p>
@@ -5262,7 +5264,7 @@
         </w:trPr>
         <w:tc>
           <w:tcPr>
-            <w:tcW w:w="2377" w:type="dxa"/>
+            <w:tcW w:w="2518" w:type="dxa"/>
             <w:gridSpan w:val="2"/>
           </w:tcPr>
           <w:p>
@@ -5321,7 +5323,7 @@
         </w:tc>
         <w:tc>
           <w:tcPr>
-            <w:tcW w:w="851" w:type="dxa"/>
+            <w:tcW w:w="710" w:type="dxa"/>
           </w:tcPr>
           <w:p>
             <w:pPr>
@@ -5359,7 +5361,7 @@
         </w:tc>
         <w:tc>
           <w:tcPr>
-            <w:tcW w:w="1843" w:type="dxa"/>
+            <w:tcW w:w="1984" w:type="dxa"/>
           </w:tcPr>
           <w:p>
             <w:pPr>
@@ -5433,7 +5435,7 @@
         </w:tc>
         <w:tc>
           <w:tcPr>
-            <w:tcW w:w="851" w:type="dxa"/>
+            <w:tcW w:w="710" w:type="dxa"/>
           </w:tcPr>
           <w:p>
             <w:pPr>
@@ -5479,7 +5481,7 @@
         </w:tc>
         <w:tc>
           <w:tcPr>
-            <w:tcW w:w="1843" w:type="dxa"/>
+            <w:tcW w:w="1984" w:type="dxa"/>
           </w:tcPr>
           <w:p>
             <w:pPr>
@@ -5569,7 +5571,7 @@
         </w:tc>
         <w:tc>
           <w:tcPr>
-            <w:tcW w:w="851" w:type="dxa"/>
+            <w:tcW w:w="710" w:type="dxa"/>
           </w:tcPr>
           <w:p>
             <w:pPr>
@@ -5615,7 +5617,7 @@
         </w:tc>
         <w:tc>
           <w:tcPr>
-            <w:tcW w:w="1843" w:type="dxa"/>
+            <w:tcW w:w="1984" w:type="dxa"/>
           </w:tcPr>
           <w:p>
             <w:pPr>
@@ -5637,6 +5639,17 @@
               <w:t>CapacitySetting_C</w:t>
             </w:r>
             <w:proofErr w:type="spellEnd"/>
+          </w:p>
+          <w:p>
+            <w:pPr>
+              <w:pStyle w:val="ad"/>
+              <w:ind w:leftChars="0" w:left="0"/>
+              <w:rPr>
+                <w:rFonts w:eastAsia="ＭＳ 明朝"/>
+                <w:sz w:val="22"/>
+                <w:lang w:eastAsia="ja-JP"/>
+              </w:rPr>
+            </w:pPr>
             <w:r>
               <w:rPr>
                 <w:rFonts w:eastAsia="ＭＳ 明朝"/>
@@ -5656,17 +5669,17 @@
               <w:pStyle w:val="ad"/>
               <w:ind w:leftChars="0" w:left="0"/>
               <w:rPr>
+                <w:rFonts w:eastAsia="SimSun"/>
+                <w:sz w:val="22"/>
+                <w:lang w:eastAsia="zh-CN"/>
+              </w:rPr>
+            </w:pPr>
+            <w:r>
+              <w:rPr>
                 <w:rFonts w:eastAsia="SimSun" w:hint="eastAsia"/>
                 <w:sz w:val="22"/>
                 <w:lang w:eastAsia="zh-CN"/>
               </w:rPr>
-            </w:pPr>
-            <w:r>
-              <w:rPr>
-                <w:rFonts w:eastAsia="SimSun" w:hint="eastAsia"/>
-                <w:sz w:val="22"/>
-                <w:lang w:eastAsia="zh-CN"/>
-              </w:rPr>
               <w:t>Cylinder of the device</w:t>
             </w:r>
           </w:p>
@@ -5689,14 +5702,14 @@
         </w:tc>
         <w:tc>
           <w:tcPr>
-            <w:tcW w:w="851" w:type="dxa"/>
-          </w:tcPr>
-          <w:p>
-            <w:pPr>
-              <w:pStyle w:val="ad"/>
-              <w:ind w:leftChars="0" w:left="0"/>
-              <w:rPr>
-                <w:rFonts w:eastAsia="SimSun" w:hint="eastAsia"/>
+            <w:tcW w:w="710" w:type="dxa"/>
+          </w:tcPr>
+          <w:p>
+            <w:pPr>
+              <w:pStyle w:val="ad"/>
+              <w:ind w:leftChars="0" w:left="0"/>
+              <w:rPr>
+                <w:rFonts w:eastAsia="SimSun"/>
                 <w:sz w:val="22"/>
                 <w:lang w:eastAsia="zh-CN"/>
               </w:rPr>
@@ -5735,7 +5748,7 @@
         </w:tc>
         <w:tc>
           <w:tcPr>
-            <w:tcW w:w="1843" w:type="dxa"/>
+            <w:tcW w:w="1984" w:type="dxa"/>
           </w:tcPr>
           <w:p>
             <w:pPr>
@@ -5757,6 +5770,17 @@
               <w:t>CapacitySetting_H</w:t>
             </w:r>
             <w:proofErr w:type="spellEnd"/>
+          </w:p>
+          <w:p>
+            <w:pPr>
+              <w:pStyle w:val="ad"/>
+              <w:ind w:leftChars="0" w:left="0"/>
+              <w:rPr>
+                <w:rFonts w:eastAsia="ＭＳ 明朝"/>
+                <w:sz w:val="22"/>
+                <w:lang w:eastAsia="ja-JP"/>
+              </w:rPr>
+            </w:pPr>
             <w:r>
               <w:rPr>
                 <w:rFonts w:eastAsia="ＭＳ 明朝"/>
@@ -5776,17 +5800,17 @@
               <w:pStyle w:val="ad"/>
               <w:ind w:leftChars="0" w:left="0"/>
               <w:rPr>
+                <w:rFonts w:eastAsia="SimSun"/>
+                <w:sz w:val="22"/>
+                <w:lang w:eastAsia="zh-CN"/>
+              </w:rPr>
+            </w:pPr>
+            <w:r>
+              <w:rPr>
                 <w:rFonts w:eastAsia="SimSun" w:hint="eastAsia"/>
                 <w:sz w:val="22"/>
                 <w:lang w:eastAsia="zh-CN"/>
               </w:rPr>
-            </w:pPr>
-            <w:r>
-              <w:rPr>
-                <w:rFonts w:eastAsia="SimSun" w:hint="eastAsia"/>
-                <w:sz w:val="22"/>
-                <w:lang w:eastAsia="zh-CN"/>
-              </w:rPr>
               <w:t>Heads per cylinder</w:t>
             </w:r>
           </w:p>
@@ -5809,14 +5833,14 @@
         </w:tc>
         <w:tc>
           <w:tcPr>
-            <w:tcW w:w="851" w:type="dxa"/>
-          </w:tcPr>
-          <w:p>
-            <w:pPr>
-              <w:pStyle w:val="ad"/>
-              <w:ind w:leftChars="0" w:left="0"/>
-              <w:rPr>
-                <w:rFonts w:eastAsia="SimSun" w:hint="eastAsia"/>
+            <w:tcW w:w="710" w:type="dxa"/>
+          </w:tcPr>
+          <w:p>
+            <w:pPr>
+              <w:pStyle w:val="ad"/>
+              <w:ind w:leftChars="0" w:left="0"/>
+              <w:rPr>
+                <w:rFonts w:eastAsia="SimSun"/>
                 <w:sz w:val="22"/>
                 <w:lang w:eastAsia="zh-CN"/>
               </w:rPr>
@@ -5855,7 +5879,7 @@
         </w:tc>
         <w:tc>
           <w:tcPr>
-            <w:tcW w:w="1843" w:type="dxa"/>
+            <w:tcW w:w="1984" w:type="dxa"/>
           </w:tcPr>
           <w:p>
             <w:pPr>
@@ -5877,6 +5901,17 @@
               <w:t>CapacitySetting_S</w:t>
             </w:r>
             <w:proofErr w:type="spellEnd"/>
+          </w:p>
+          <w:p>
+            <w:pPr>
+              <w:pStyle w:val="ad"/>
+              <w:ind w:leftChars="0" w:left="0"/>
+              <w:rPr>
+                <w:rFonts w:eastAsia="ＭＳ 明朝"/>
+                <w:sz w:val="22"/>
+                <w:lang w:eastAsia="ja-JP"/>
+              </w:rPr>
+            </w:pPr>
             <w:r>
               <w:rPr>
                 <w:rFonts w:eastAsia="ＭＳ 明朝"/>
@@ -5896,17 +5931,17 @@
               <w:pStyle w:val="ad"/>
               <w:ind w:leftChars="0" w:left="0"/>
               <w:rPr>
+                <w:rFonts w:eastAsia="SimSun"/>
+                <w:sz w:val="22"/>
+                <w:lang w:eastAsia="zh-CN"/>
+              </w:rPr>
+            </w:pPr>
+            <w:r>
+              <w:rPr>
                 <w:rFonts w:eastAsia="SimSun" w:hint="eastAsia"/>
                 <w:sz w:val="22"/>
                 <w:lang w:eastAsia="zh-CN"/>
               </w:rPr>
-            </w:pPr>
-            <w:r>
-              <w:rPr>
-                <w:rFonts w:eastAsia="SimSun" w:hint="eastAsia"/>
-                <w:sz w:val="22"/>
-                <w:lang w:eastAsia="zh-CN"/>
-              </w:rPr>
               <w:t>Sectors per head</w:t>
             </w:r>
           </w:p>
@@ -5929,14 +5964,14 @@
         </w:tc>
         <w:tc>
           <w:tcPr>
-            <w:tcW w:w="851" w:type="dxa"/>
-          </w:tcPr>
-          <w:p>
-            <w:pPr>
-              <w:pStyle w:val="ad"/>
-              <w:ind w:leftChars="0" w:left="0"/>
-              <w:rPr>
-                <w:rFonts w:eastAsia="SimSun" w:hint="eastAsia"/>
+            <w:tcW w:w="710" w:type="dxa"/>
+          </w:tcPr>
+          <w:p>
+            <w:pPr>
+              <w:pStyle w:val="ad"/>
+              <w:ind w:leftChars="0" w:left="0"/>
+              <w:rPr>
+                <w:rFonts w:eastAsia="SimSun"/>
                 <w:sz w:val="22"/>
                 <w:lang w:eastAsia="zh-CN"/>
               </w:rPr>
@@ -5975,7 +6010,7 @@
         </w:tc>
         <w:tc>
           <w:tcPr>
-            <w:tcW w:w="1843" w:type="dxa"/>
+            <w:tcW w:w="1984" w:type="dxa"/>
           </w:tcPr>
           <w:p>
             <w:pPr>
@@ -6076,7 +6111,7 @@
         </w:tc>
         <w:tc>
           <w:tcPr>
-            <w:tcW w:w="851" w:type="dxa"/>
+            <w:tcW w:w="710" w:type="dxa"/>
           </w:tcPr>
           <w:p>
             <w:pPr>
@@ -6122,14 +6157,14 @@
         </w:tc>
         <w:tc>
           <w:tcPr>
-            <w:tcW w:w="1843" w:type="dxa"/>
-          </w:tcPr>
-          <w:p>
-            <w:pPr>
-              <w:pStyle w:val="ad"/>
-              <w:ind w:leftChars="0" w:left="0"/>
-              <w:rPr>
-                <w:rFonts w:eastAsia="ＭＳ 明朝" w:hint="eastAsia"/>
+            <w:tcW w:w="1984" w:type="dxa"/>
+          </w:tcPr>
+          <w:p>
+            <w:pPr>
+              <w:pStyle w:val="ad"/>
+              <w:ind w:leftChars="0" w:left="0"/>
+              <w:rPr>
+                <w:rFonts w:eastAsia="ＭＳ 明朝"/>
                 <w:sz w:val="22"/>
                 <w:lang w:eastAsia="ja-JP"/>
               </w:rPr>
@@ -6155,10 +6190,34 @@
               <w:pStyle w:val="ad"/>
               <w:ind w:leftChars="0" w:left="0"/>
               <w:rPr>
+                <w:rFonts w:eastAsia="SimSun"/>
+                <w:sz w:val="22"/>
+                <w:lang w:eastAsia="zh-CN"/>
+              </w:rPr>
+            </w:pPr>
+            <w:r>
+              <w:rPr>
                 <w:rFonts w:eastAsia="SimSun" w:hint="eastAsia"/>
                 <w:sz w:val="22"/>
                 <w:lang w:eastAsia="zh-CN"/>
               </w:rPr>
+              <w:t>UDMA MODE</w:t>
+            </w:r>
+          </w:p>
+        </w:tc>
+        <w:tc>
+          <w:tcPr>
+            <w:tcW w:w="1701" w:type="dxa"/>
+          </w:tcPr>
+          <w:p>
+            <w:pPr>
+              <w:pStyle w:val="ad"/>
+              <w:ind w:leftChars="0" w:left="0"/>
+              <w:rPr>
+                <w:rFonts w:eastAsia="SimSun"/>
+                <w:sz w:val="22"/>
+                <w:lang w:eastAsia="zh-CN"/>
+              </w:rPr>
             </w:pPr>
             <w:r>
               <w:rPr>
@@ -6166,44 +6225,20 @@
                 <w:sz w:val="22"/>
                 <w:lang w:eastAsia="zh-CN"/>
               </w:rPr>
-              <w:t>UDMA MODE</w:t>
-            </w:r>
-          </w:p>
-        </w:tc>
-        <w:tc>
-          <w:tcPr>
-            <w:tcW w:w="1701" w:type="dxa"/>
-          </w:tcPr>
-          <w:p>
-            <w:pPr>
-              <w:pStyle w:val="ad"/>
-              <w:ind w:leftChars="0" w:left="0"/>
-              <w:rPr>
-                <w:rFonts w:eastAsia="SimSun" w:hint="eastAsia"/>
-                <w:sz w:val="22"/>
-                <w:lang w:eastAsia="zh-CN"/>
-              </w:rPr>
-            </w:pPr>
-            <w:r>
-              <w:rPr>
-                <w:rFonts w:eastAsia="SimSun" w:hint="eastAsia"/>
-                <w:sz w:val="22"/>
-                <w:lang w:eastAsia="zh-CN"/>
-              </w:rPr>
               <w:t>2</w:t>
             </w:r>
           </w:p>
         </w:tc>
         <w:tc>
           <w:tcPr>
-            <w:tcW w:w="851" w:type="dxa"/>
-          </w:tcPr>
-          <w:p>
-            <w:pPr>
-              <w:pStyle w:val="ad"/>
-              <w:ind w:leftChars="0" w:left="0"/>
-              <w:rPr>
-                <w:rFonts w:eastAsia="SimSun" w:hint="eastAsia"/>
+            <w:tcW w:w="710" w:type="dxa"/>
+          </w:tcPr>
+          <w:p>
+            <w:pPr>
+              <w:pStyle w:val="ad"/>
+              <w:ind w:leftChars="0" w:left="0"/>
+              <w:rPr>
+                <w:rFonts w:eastAsia="SimSun"/>
                 <w:sz w:val="22"/>
                 <w:lang w:eastAsia="zh-CN"/>
               </w:rPr>
@@ -6242,7 +6277,7 @@
         </w:tc>
         <w:tc>
           <w:tcPr>
-            <w:tcW w:w="1843" w:type="dxa"/>
+            <w:tcW w:w="1984" w:type="dxa"/>
           </w:tcPr>
           <w:p>
             <w:pPr>
@@ -6325,7 +6360,7 @@
         </w:tc>
         <w:tc>
           <w:tcPr>
-            <w:tcW w:w="851" w:type="dxa"/>
+            <w:tcW w:w="710" w:type="dxa"/>
           </w:tcPr>
           <w:p>
             <w:pPr>
@@ -6371,7 +6406,7 @@
         </w:tc>
         <w:tc>
           <w:tcPr>
-            <w:tcW w:w="1843" w:type="dxa"/>
+            <w:tcW w:w="1984" w:type="dxa"/>
           </w:tcPr>
           <w:p>
             <w:pPr>
@@ -6454,7 +6489,7 @@
         </w:tc>
         <w:tc>
           <w:tcPr>
-            <w:tcW w:w="851" w:type="dxa"/>
+            <w:tcW w:w="710" w:type="dxa"/>
           </w:tcPr>
           <w:p>
             <w:pPr>
@@ -6500,7 +6535,7 @@
         </w:tc>
         <w:tc>
           <w:tcPr>
-            <w:tcW w:w="1843" w:type="dxa"/>
+            <w:tcW w:w="1984" w:type="dxa"/>
           </w:tcPr>
           <w:p>
             <w:pPr>
@@ -6583,7 +6618,7 @@
         </w:tc>
         <w:tc>
           <w:tcPr>
-            <w:tcW w:w="851" w:type="dxa"/>
+            <w:tcW w:w="710" w:type="dxa"/>
           </w:tcPr>
           <w:p>
             <w:pPr>
@@ -6629,7 +6664,7 @@
         </w:tc>
         <w:tc>
           <w:tcPr>
-            <w:tcW w:w="1843" w:type="dxa"/>
+            <w:tcW w:w="1984" w:type="dxa"/>
           </w:tcPr>
           <w:p>
             <w:pPr>
@@ -6701,7 +6736,7 @@
         </w:tc>
         <w:tc>
           <w:tcPr>
-            <w:tcW w:w="851" w:type="dxa"/>
+            <w:tcW w:w="710" w:type="dxa"/>
           </w:tcPr>
           <w:p>
             <w:pPr>
@@ -6747,7 +6782,7 @@
         </w:tc>
         <w:tc>
           <w:tcPr>
-            <w:tcW w:w="1843" w:type="dxa"/>
+            <w:tcW w:w="1984" w:type="dxa"/>
           </w:tcPr>
           <w:p>
             <w:pPr>
@@ -6835,7 +6870,7 @@
         </w:tc>
         <w:tc>
           <w:tcPr>
-            <w:tcW w:w="851" w:type="dxa"/>
+            <w:tcW w:w="710" w:type="dxa"/>
           </w:tcPr>
           <w:p>
             <w:pPr>
@@ -6865,7 +6900,7 @@
         </w:trPr>
         <w:tc>
           <w:tcPr>
-            <w:tcW w:w="2377" w:type="dxa"/>
+            <w:tcW w:w="2518" w:type="dxa"/>
             <w:gridSpan w:val="2"/>
           </w:tcPr>
           <w:p>
@@ -6924,7 +6959,7 @@
         </w:tc>
         <w:tc>
           <w:tcPr>
-            <w:tcW w:w="851" w:type="dxa"/>
+            <w:tcW w:w="710" w:type="dxa"/>
           </w:tcPr>
           <w:p>
             <w:pPr>
@@ -6962,7 +6997,7 @@
         </w:tc>
         <w:tc>
           <w:tcPr>
-            <w:tcW w:w="1843" w:type="dxa"/>
+            <w:tcW w:w="1984" w:type="dxa"/>
           </w:tcPr>
           <w:p>
             <w:pPr>
@@ -7034,7 +7069,7 @@
         </w:tc>
         <w:tc>
           <w:tcPr>
-            <w:tcW w:w="851" w:type="dxa"/>
+            <w:tcW w:w="710" w:type="dxa"/>
           </w:tcPr>
           <w:p>
             <w:pPr>
@@ -7080,7 +7115,7 @@
         </w:tc>
         <w:tc>
           <w:tcPr>
-            <w:tcW w:w="1843" w:type="dxa"/>
+            <w:tcW w:w="1984" w:type="dxa"/>
           </w:tcPr>
           <w:p>
             <w:pPr>
@@ -7154,7 +7189,7 @@
         </w:tc>
         <w:tc>
           <w:tcPr>
-            <w:tcW w:w="851" w:type="dxa"/>
+            <w:tcW w:w="710" w:type="dxa"/>
           </w:tcPr>
           <w:p>
             <w:pPr>
@@ -7200,7 +7235,7 @@
         </w:tc>
         <w:tc>
           <w:tcPr>
-            <w:tcW w:w="1843" w:type="dxa"/>
+            <w:tcW w:w="1984" w:type="dxa"/>
           </w:tcPr>
           <w:p>
             <w:pPr>
@@ -7280,7 +7315,7 @@
         </w:tc>
         <w:tc>
           <w:tcPr>
-            <w:tcW w:w="851" w:type="dxa"/>
+            <w:tcW w:w="710" w:type="dxa"/>
           </w:tcPr>
           <w:p>
             <w:pPr>
@@ -7326,7 +7361,7 @@
         </w:tc>
         <w:tc>
           <w:tcPr>
-            <w:tcW w:w="1843" w:type="dxa"/>
+            <w:tcW w:w="1984" w:type="dxa"/>
           </w:tcPr>
           <w:p>
             <w:pPr>
@@ -7390,7 +7425,7 @@
         </w:tc>
         <w:tc>
           <w:tcPr>
-            <w:tcW w:w="851" w:type="dxa"/>
+            <w:tcW w:w="710" w:type="dxa"/>
           </w:tcPr>
           <w:p>
             <w:pPr>
@@ -7436,7 +7471,7 @@
         </w:tc>
         <w:tc>
           <w:tcPr>
-            <w:tcW w:w="1843" w:type="dxa"/>
+            <w:tcW w:w="1984" w:type="dxa"/>
           </w:tcPr>
           <w:p>
             <w:pPr>
@@ -7508,7 +7543,7 @@
         </w:tc>
         <w:tc>
           <w:tcPr>
-            <w:tcW w:w="851" w:type="dxa"/>
+            <w:tcW w:w="710" w:type="dxa"/>
           </w:tcPr>
           <w:p>
             <w:pPr>
@@ -7554,7 +7589,7 @@
         </w:tc>
         <w:tc>
           <w:tcPr>
-            <w:tcW w:w="1843" w:type="dxa"/>
+            <w:tcW w:w="1984" w:type="dxa"/>
           </w:tcPr>
           <w:p>
             <w:pPr>
@@ -7618,7 +7653,7 @@
         </w:tc>
         <w:tc>
           <w:tcPr>
-            <w:tcW w:w="851" w:type="dxa"/>
+            <w:tcW w:w="710" w:type="dxa"/>
           </w:tcPr>
           <w:p>
             <w:pPr>
@@ -7664,7 +7699,7 @@
         </w:tc>
         <w:tc>
           <w:tcPr>
-            <w:tcW w:w="1843" w:type="dxa"/>
+            <w:tcW w:w="1984" w:type="dxa"/>
           </w:tcPr>
           <w:p>
             <w:pPr>
@@ -7728,7 +7763,7 @@
         </w:tc>
         <w:tc>
           <w:tcPr>
-            <w:tcW w:w="851" w:type="dxa"/>
+            <w:tcW w:w="710" w:type="dxa"/>
           </w:tcPr>
           <w:p>
             <w:pPr>
@@ -7839,45 +7874,35 @@
         <w:pStyle w:val="ad"/>
         <w:ind w:leftChars="0" w:left="992"/>
         <w:rPr>
+          <w:rFonts w:eastAsia="ＭＳ 明朝" w:hint="eastAsia"/>
+          <w:szCs w:val="24"/>
+          <w:lang w:eastAsia="ja-JP"/>
+        </w:rPr>
+      </w:pPr>
+      <w:r>
+        <w:rPr>
+          <w:rFonts w:eastAsia="ＭＳ 明朝" w:hint="eastAsia"/>
+          <w:szCs w:val="24"/>
+          <w:lang w:eastAsia="ja-JP"/>
+        </w:rPr>
+        <w:t xml:space="preserve">See </w:t>
+      </w:r>
+      <w:r>
+        <w:rPr>
           <w:rFonts w:eastAsia="ＭＳ 明朝"/>
           <w:szCs w:val="24"/>
           <w:lang w:eastAsia="ja-JP"/>
         </w:rPr>
-      </w:pPr>
+        <w:t>details</w:t>
+      </w:r>
       <w:r>
         <w:rPr>
           <w:rFonts w:eastAsia="ＭＳ 明朝" w:hint="eastAsia"/>
           <w:szCs w:val="24"/>
           <w:lang w:eastAsia="ja-JP"/>
         </w:rPr>
-        <w:lastRenderedPageBreak/>
-        <w:t xml:space="preserve">See </w:t>
-      </w:r>
-      <w:r>
-        <w:rPr>
-          <w:rFonts w:eastAsia="ＭＳ 明朝"/>
-          <w:szCs w:val="24"/>
-          <w:lang w:eastAsia="ja-JP"/>
-        </w:rPr>
-        <w:t>details</w:t>
-      </w:r>
-      <w:r>
-        <w:rPr>
-          <w:rFonts w:eastAsia="ＭＳ 明朝" w:hint="eastAsia"/>
-          <w:szCs w:val="24"/>
-          <w:lang w:eastAsia="ja-JP"/>
-        </w:rPr>
         <w:t xml:space="preserve"> in NECi spec, page 15.</w:t>
       </w:r>
-    </w:p>
-    <w:p>
-      <w:pPr>
-        <w:pStyle w:val="ad"/>
-        <w:ind w:leftChars="0" w:left="992"/>
-        <w:rPr>
-          <w:szCs w:val="24"/>
-        </w:rPr>
-      </w:pPr>
     </w:p>
     <w:p>
       <w:pPr>
@@ -7897,6 +7922,7 @@
           <w:szCs w:val="24"/>
           <w:lang w:eastAsia="ja-JP"/>
         </w:rPr>
+        <w:lastRenderedPageBreak/>
         <w:t>External test</w:t>
       </w:r>
     </w:p>
@@ -8829,6 +8855,24 @@
     </w:p>
     <w:p>
       <w:pPr>
+        <w:widowControl/>
+        <w:rPr>
+          <w:rFonts w:eastAsia="ＭＳ 明朝"/>
+          <w:szCs w:val="24"/>
+          <w:lang w:eastAsia="ja-JP"/>
+        </w:rPr>
+      </w:pPr>
+      <w:r>
+        <w:rPr>
+          <w:rFonts w:eastAsia="ＭＳ 明朝"/>
+          <w:szCs w:val="24"/>
+          <w:lang w:eastAsia="ja-JP"/>
+        </w:rPr>
+        <w:br w:type="page"/>
+      </w:r>
+    </w:p>
+    <w:p>
+      <w:pPr>
         <w:pStyle w:val="ad"/>
         <w:numPr>
           <w:ilvl w:val="0"/>
@@ -8845,6 +8889,7 @@
           <w:szCs w:val="24"/>
           <w:lang w:eastAsia="ja-JP"/>
         </w:rPr>
+        <w:lastRenderedPageBreak/>
         <w:t>Error code</w:t>
       </w:r>
     </w:p>
@@ -9697,7 +9742,6 @@
                 <w:sz w:val="22"/>
                 <w:lang w:eastAsia="ja-JP"/>
               </w:rPr>
-              <w:lastRenderedPageBreak/>
               <w:t>0xA8</w:t>
             </w:r>
           </w:p>
@@ -11327,7 +11371,7 @@
               <w:widowControl/>
               <w:jc w:val="center"/>
               <w:rPr>
-                <w:rFonts w:ascii="Calibri" w:eastAsia="SimSun" w:hAnsi="Calibri" w:cs="ＭＳ Ｐゴシック" w:hint="eastAsia"/>
+                <w:rFonts w:ascii="Calibri" w:eastAsia="SimSun" w:hAnsi="Calibri" w:cs="ＭＳ Ｐゴシック"/>
                 <w:b/>
                 <w:bCs/>
                 <w:kern w:val="0"/>
@@ -11386,7 +11430,7 @@
             <w:pPr>
               <w:widowControl/>
               <w:rPr>
-                <w:rFonts w:ascii="Calibri" w:eastAsia="SimSun" w:hAnsi="Calibri" w:cs="ＭＳ Ｐゴシック" w:hint="eastAsia"/>
+                <w:rFonts w:ascii="Calibri" w:eastAsia="SimSun" w:hAnsi="Calibri" w:cs="ＭＳ Ｐゴシック"/>
                 <w:kern w:val="0"/>
                 <w:sz w:val="22"/>
                 <w:lang w:eastAsia="zh-CN"/>
@@ -11440,7 +11484,7 @@
               <w:widowControl/>
               <w:jc w:val="center"/>
               <w:rPr>
-                <w:rFonts w:ascii="Calibri" w:eastAsia="SimSun" w:hAnsi="Calibri" w:cs="ＭＳ Ｐゴシック" w:hint="eastAsia"/>
+                <w:rFonts w:ascii="Calibri" w:eastAsia="SimSun" w:hAnsi="Calibri" w:cs="ＭＳ Ｐゴシック"/>
                 <w:b/>
                 <w:bCs/>
                 <w:kern w:val="0"/>
@@ -11499,7 +11543,7 @@
             <w:pPr>
               <w:widowControl/>
               <w:rPr>
-                <w:rFonts w:ascii="Calibri" w:eastAsia="SimSun" w:hAnsi="Calibri" w:cs="ＭＳ Ｐゴシック" w:hint="eastAsia"/>
+                <w:rFonts w:ascii="Calibri" w:eastAsia="SimSun" w:hAnsi="Calibri" w:cs="ＭＳ Ｐゴシック"/>
                 <w:kern w:val="0"/>
                 <w:sz w:val="22"/>
                 <w:lang w:eastAsia="zh-CN"/>
@@ -11526,8 +11570,6 @@
           <w:szCs w:val="24"/>
         </w:rPr>
       </w:pPr>
-      <w:bookmarkStart w:id="0" w:name="_GoBack"/>
-      <w:bookmarkEnd w:id="0"/>
     </w:p>
     <w:sectPr>
       <w:headerReference w:type="default" r:id="rId12"/>
@@ -13031,7 +13073,7 @@
 </file>
 
 <file path=customXml/itemProps1.xml><?xml version="1.0" encoding="utf-8"?>
-<ds:datastoreItem xmlns:ds="http://schemas.openxmlformats.org/officeDocument/2006/customXml" ds:itemID="{EBEF84FB-5917-45C9-B042-8D3C6ED8441D}">
+<ds:datastoreItem xmlns:ds="http://schemas.openxmlformats.org/officeDocument/2006/customXml" ds:itemID="{47A15E87-9957-43BA-B6A3-D1E6EF50AD51}">
   <ds:schemaRefs>
     <ds:schemaRef ds:uri="http://schemas.openxmlformats.org/officeDocument/2006/bibliography"/>
   </ds:schemaRefs>

</xml_diff>